<commit_message>
branch work is added in docx file
</commit_message>
<xml_diff>
--- a/bsef18a002.docx
+++ b/bsef18a002.docx
@@ -3542,13 +3542,1059 @@
         <w:tabs>
           <w:tab w:val="left" w:pos="6891"/>
         </w:tabs>
+        <w:rPr>
+          <w:noProof/>
+        </w:rPr>
+      </w:pPr>
+      <w:r>
+        <w:rPr>
+          <w:noProof/>
+        </w:rPr>
+        <w:t xml:space="preserve">Now we remove file2.txt by using </w:t>
+      </w:r>
+    </w:p>
+    <w:p>
+      <w:pPr>
+        <w:tabs>
+          <w:tab w:val="left" w:pos="6891"/>
+        </w:tabs>
+        <w:rPr>
+          <w:b/>
+          <w:bCs/>
+          <w:noProof/>
+          <w:color w:val="C00000"/>
+          <w:sz w:val="24"/>
+          <w:szCs w:val="24"/>
+          <w14:textOutline w14:w="0" w14:cap="flat" w14:cmpd="sng" w14:algn="ctr">
+            <w14:noFill/>
+            <w14:prstDash w14:val="solid"/>
+            <w14:round/>
+          </w14:textOutline>
+          <w14:textFill>
+            <w14:gradFill>
+              <w14:gsLst>
+                <w14:gs w14:pos="21000">
+                  <w14:srgbClr w14:val="53575C"/>
+                </w14:gs>
+                <w14:gs w14:pos="88000">
+                  <w14:srgbClr w14:val="C5C7CA"/>
+                </w14:gs>
+              </w14:gsLst>
+              <w14:lin w14:ang="5400000" w14:scaled="0"/>
+            </w14:gradFill>
+          </w14:textFill>
+        </w:rPr>
+      </w:pPr>
+      <w:r>
+        <w:rPr>
+          <w:b/>
+          <w:bCs/>
+          <w:noProof/>
+          <w:color w:val="C00000"/>
+          <w:sz w:val="24"/>
+          <w:szCs w:val="24"/>
+          <w14:textOutline w14:w="0" w14:cap="flat" w14:cmpd="sng" w14:algn="ctr">
+            <w14:noFill/>
+            <w14:prstDash w14:val="solid"/>
+            <w14:round/>
+          </w14:textOutline>
+          <w14:textFill>
+            <w14:gradFill>
+              <w14:gsLst>
+                <w14:gs w14:pos="21000">
+                  <w14:srgbClr w14:val="53575C"/>
+                </w14:gs>
+                <w14:gs w14:pos="88000">
+                  <w14:srgbClr w14:val="C5C7CA"/>
+                </w14:gs>
+              </w14:gsLst>
+              <w14:lin w14:ang="5400000" w14:scaled="0"/>
+            </w14:gradFill>
+          </w14:textFill>
+        </w:rPr>
+        <w:t>Git rm file name</w:t>
+      </w:r>
+    </w:p>
+    <w:p>
+      <w:pPr>
+        <w:tabs>
+          <w:tab w:val="left" w:pos="6891"/>
+        </w:tabs>
+      </w:pPr>
+      <w:proofErr w:type="gramStart"/>
+      <w:r>
+        <w:t>on</w:t>
+      </w:r>
+      <w:proofErr w:type="gramEnd"/>
+      <w:r>
+        <w:t xml:space="preserve"> </w:t>
+      </w:r>
+      <w:proofErr w:type="spellStart"/>
+      <w:r>
+        <w:t>git</w:t>
+      </w:r>
+      <w:proofErr w:type="spellEnd"/>
+      <w:r>
+        <w:t xml:space="preserve"> bash</w:t>
+      </w:r>
+    </w:p>
+    <w:p>
+      <w:pPr>
+        <w:tabs>
+          <w:tab w:val="left" w:pos="6891"/>
+        </w:tabs>
+      </w:pPr>
+      <w:r>
+        <w:lastRenderedPageBreak/>
+        <w:drawing>
+          <wp:inline distT="0" distB="0" distL="0" distR="0" wp14:anchorId="585DD933" wp14:editId="5D820005">
+            <wp:extent cx="5943600" cy="5551170"/>
+            <wp:effectExtent l="0" t="0" r="0" b="0"/>
+            <wp:docPr id="41" name="Picture 41"/>
+            <wp:cNvGraphicFramePr>
+              <a:graphicFrameLocks xmlns:a="http://schemas.openxmlformats.org/drawingml/2006/main" noChangeAspect="1"/>
+            </wp:cNvGraphicFramePr>
+            <a:graphic xmlns:a="http://schemas.openxmlformats.org/drawingml/2006/main">
+              <a:graphicData uri="http://schemas.openxmlformats.org/drawingml/2006/picture">
+                <pic:pic xmlns:pic="http://schemas.openxmlformats.org/drawingml/2006/picture">
+                  <pic:nvPicPr>
+                    <pic:cNvPr id="1" name=""/>
+                    <pic:cNvPicPr/>
+                  </pic:nvPicPr>
+                  <pic:blipFill>
+                    <a:blip r:embed="rId46"/>
+                    <a:stretch>
+                      <a:fillRect/>
+                    </a:stretch>
+                  </pic:blipFill>
+                  <pic:spPr>
+                    <a:xfrm>
+                      <a:off x="0" y="0"/>
+                      <a:ext cx="5943600" cy="5551170"/>
+                    </a:xfrm>
+                    <a:prstGeom prst="rect">
+                      <a:avLst/>
+                    </a:prstGeom>
+                  </pic:spPr>
+                </pic:pic>
+              </a:graphicData>
+            </a:graphic>
+          </wp:inline>
+        </w:drawing>
+      </w:r>
+    </w:p>
+    <w:p>
+      <w:pPr>
+        <w:tabs>
+          <w:tab w:val="left" w:pos="6891"/>
+        </w:tabs>
+        <w:rPr>
+          <w:noProof/>
+        </w:rPr>
+      </w:pPr>
+      <w:r>
+        <w:lastRenderedPageBreak/>
+        <w:t>You can see file2.txt is deleted from our central repository.</w:t>
+      </w:r>
+      <w:r>
+        <w:rPr>
+          <w:noProof/>
+        </w:rPr>
+        <w:t xml:space="preserve"> </w:t>
+      </w:r>
+      <w:r>
+        <w:drawing>
+          <wp:inline distT="0" distB="0" distL="0" distR="0" wp14:anchorId="3E552DBB" wp14:editId="03A87A9B">
+            <wp:extent cx="5943600" cy="2829560"/>
+            <wp:effectExtent l="0" t="0" r="0" b="8890"/>
+            <wp:docPr id="42" name="Picture 42"/>
+            <wp:cNvGraphicFramePr>
+              <a:graphicFrameLocks xmlns:a="http://schemas.openxmlformats.org/drawingml/2006/main" noChangeAspect="1"/>
+            </wp:cNvGraphicFramePr>
+            <a:graphic xmlns:a="http://schemas.openxmlformats.org/drawingml/2006/main">
+              <a:graphicData uri="http://schemas.openxmlformats.org/drawingml/2006/picture">
+                <pic:pic xmlns:pic="http://schemas.openxmlformats.org/drawingml/2006/picture">
+                  <pic:nvPicPr>
+                    <pic:cNvPr id="1" name=""/>
+                    <pic:cNvPicPr/>
+                  </pic:nvPicPr>
+                  <pic:blipFill>
+                    <a:blip r:embed="rId47"/>
+                    <a:stretch>
+                      <a:fillRect/>
+                    </a:stretch>
+                  </pic:blipFill>
+                  <pic:spPr>
+                    <a:xfrm>
+                      <a:off x="0" y="0"/>
+                      <a:ext cx="5943600" cy="2829560"/>
+                    </a:xfrm>
+                    <a:prstGeom prst="rect">
+                      <a:avLst/>
+                    </a:prstGeom>
+                  </pic:spPr>
+                </pic:pic>
+              </a:graphicData>
+            </a:graphic>
+          </wp:inline>
+        </w:drawing>
+      </w:r>
+    </w:p>
+    <w:p>
+      <w:pPr>
+        <w:tabs>
+          <w:tab w:val="left" w:pos="6891"/>
+        </w:tabs>
+        <w:rPr>
+          <w:noProof/>
+        </w:rPr>
+      </w:pPr>
+      <w:r>
+        <w:t>File2.txt is also deleted from central repository.</w:t>
+      </w:r>
+      <w:r>
+        <w:rPr>
+          <w:noProof/>
+        </w:rPr>
+        <w:t xml:space="preserve"> </w:t>
+      </w:r>
+      <w:r>
+        <w:drawing>
+          <wp:inline distT="0" distB="0" distL="0" distR="0" wp14:anchorId="0CBFBF1B" wp14:editId="4E4A92AB">
+            <wp:extent cx="5268060" cy="2057687"/>
+            <wp:effectExtent l="0" t="0" r="8890" b="0"/>
+            <wp:docPr id="43" name="Picture 43"/>
+            <wp:cNvGraphicFramePr>
+              <a:graphicFrameLocks xmlns:a="http://schemas.openxmlformats.org/drawingml/2006/main" noChangeAspect="1"/>
+            </wp:cNvGraphicFramePr>
+            <a:graphic xmlns:a="http://schemas.openxmlformats.org/drawingml/2006/main">
+              <a:graphicData uri="http://schemas.openxmlformats.org/drawingml/2006/picture">
+                <pic:pic xmlns:pic="http://schemas.openxmlformats.org/drawingml/2006/picture">
+                  <pic:nvPicPr>
+                    <pic:cNvPr id="1" name=""/>
+                    <pic:cNvPicPr/>
+                  </pic:nvPicPr>
+                  <pic:blipFill>
+                    <a:blip r:embed="rId48"/>
+                    <a:stretch>
+                      <a:fillRect/>
+                    </a:stretch>
+                  </pic:blipFill>
+                  <pic:spPr>
+                    <a:xfrm>
+                      <a:off x="0" y="0"/>
+                      <a:ext cx="5268060" cy="2057687"/>
+                    </a:xfrm>
+                    <a:prstGeom prst="rect">
+                      <a:avLst/>
+                    </a:prstGeom>
+                  </pic:spPr>
+                </pic:pic>
+              </a:graphicData>
+            </a:graphic>
+          </wp:inline>
+        </w:drawing>
+      </w:r>
+    </w:p>
+    <w:p>
+      <w:pPr>
+        <w:tabs>
+          <w:tab w:val="left" w:pos="6891"/>
+        </w:tabs>
+        <w:rPr>
+          <w:noProof/>
+        </w:rPr>
+      </w:pPr>
+    </w:p>
+    <w:p>
+      <w:pPr>
+        <w:tabs>
+          <w:tab w:val="left" w:pos="6891"/>
+        </w:tabs>
+        <w:rPr>
+          <w:noProof/>
+        </w:rPr>
+      </w:pPr>
+    </w:p>
+    <w:p>
+      <w:pPr>
+        <w:tabs>
+          <w:tab w:val="left" w:pos="6891"/>
+        </w:tabs>
+        <w:rPr>
+          <w:noProof/>
+        </w:rPr>
+      </w:pPr>
+    </w:p>
+    <w:p>
+      <w:pPr>
+        <w:tabs>
+          <w:tab w:val="left" w:pos="6891"/>
+        </w:tabs>
+        <w:rPr>
+          <w:noProof/>
+        </w:rPr>
+      </w:pPr>
+    </w:p>
+    <w:p>
+      <w:pPr>
+        <w:tabs>
+          <w:tab w:val="left" w:pos="6891"/>
+        </w:tabs>
+        <w:rPr>
+          <w:noProof/>
+        </w:rPr>
+      </w:pPr>
+    </w:p>
+    <w:p>
+      <w:pPr>
+        <w:tabs>
+          <w:tab w:val="left" w:pos="6891"/>
+        </w:tabs>
+        <w:rPr>
+          <w:noProof/>
+        </w:rPr>
+      </w:pPr>
+    </w:p>
+    <w:p>
+      <w:pPr>
+        <w:tabs>
+          <w:tab w:val="left" w:pos="6891"/>
+        </w:tabs>
+        <w:rPr>
+          <w:noProof/>
+        </w:rPr>
+      </w:pPr>
+    </w:p>
+    <w:p>
+      <w:pPr>
+        <w:tabs>
+          <w:tab w:val="left" w:pos="6891"/>
+        </w:tabs>
+        <w:rPr>
+          <w:noProof/>
+        </w:rPr>
+      </w:pPr>
+    </w:p>
+    <w:p>
+      <w:pPr>
+        <w:tabs>
+          <w:tab w:val="left" w:pos="6891"/>
+        </w:tabs>
+        <w:rPr>
+          <w:noProof/>
+        </w:rPr>
+      </w:pPr>
+    </w:p>
+    <w:p>
+      <w:pPr>
+        <w:tabs>
+          <w:tab w:val="left" w:pos="6891"/>
+        </w:tabs>
+        <w:jc w:val="center"/>
+        <w:rPr>
+          <w:rFonts w:ascii="Berlin Sans FB Demi" w:hAnsi="Berlin Sans FB Demi"/>
+          <w:b/>
+          <w:bCs/>
+          <w:noProof/>
+          <w:color w:val="FF0000"/>
+          <w:sz w:val="40"/>
+          <w:szCs w:val="40"/>
+        </w:rPr>
+      </w:pPr>
+      <w:r>
+        <w:rPr>
+          <w:rFonts w:ascii="Berlin Sans FB Demi" w:hAnsi="Berlin Sans FB Demi"/>
+          <w:b/>
+          <w:bCs/>
+          <w:noProof/>
+          <w:color w:val="FF0000"/>
+          <w:sz w:val="40"/>
+          <w:szCs w:val="40"/>
+        </w:rPr>
+        <w:lastRenderedPageBreak/>
+        <w:t>BRANCHING</w:t>
+      </w:r>
+    </w:p>
+    <w:p>
+      <w:pPr>
+        <w:pStyle w:val="ListParagraph"/>
+        <w:numPr>
+          <w:ilvl w:val="0"/>
+          <w:numId w:val="5"/>
+        </w:numPr>
+        <w:tabs>
+          <w:tab w:val="left" w:pos="6891"/>
+        </w:tabs>
+      </w:pPr>
+      <w:proofErr w:type="spellStart"/>
+      <w:r>
+        <w:t>git</w:t>
+      </w:r>
+      <w:proofErr w:type="spellEnd"/>
+      <w:r>
+        <w:t xml:space="preserve"> branch</w:t>
+      </w:r>
+    </w:p>
+    <w:p>
+      <w:pPr>
+        <w:pStyle w:val="ListParagraph"/>
+        <w:numPr>
+          <w:ilvl w:val="0"/>
+          <w:numId w:val="5"/>
+        </w:numPr>
+        <w:tabs>
+          <w:tab w:val="left" w:pos="6891"/>
+        </w:tabs>
+      </w:pPr>
+      <w:proofErr w:type="spellStart"/>
+      <w:r>
+        <w:t>git</w:t>
+      </w:r>
+      <w:proofErr w:type="spellEnd"/>
+      <w:r>
+        <w:t xml:space="preserve"> checkout</w:t>
+      </w:r>
+    </w:p>
+    <w:p>
+      <w:pPr>
+        <w:pStyle w:val="ListParagraph"/>
+        <w:numPr>
+          <w:ilvl w:val="0"/>
+          <w:numId w:val="5"/>
+        </w:numPr>
+        <w:tabs>
+          <w:tab w:val="left" w:pos="6891"/>
+        </w:tabs>
+      </w:pPr>
+      <w:proofErr w:type="spellStart"/>
+      <w:r>
+        <w:t>git</w:t>
+      </w:r>
+      <w:proofErr w:type="spellEnd"/>
+      <w:r>
+        <w:t xml:space="preserve"> merge</w:t>
+      </w:r>
+    </w:p>
+    <w:p>
+      <w:pPr>
+        <w:tabs>
+          <w:tab w:val="left" w:pos="6891"/>
+        </w:tabs>
+        <w:rPr>
+          <w:rStyle w:val="SubtleReference"/>
+          <w:sz w:val="24"/>
+          <w:szCs w:val="24"/>
+        </w:rPr>
+      </w:pPr>
+      <w:proofErr w:type="spellStart"/>
+      <w:proofErr w:type="gramStart"/>
+      <w:r>
+        <w:rPr>
+          <w:rStyle w:val="SubtleReference"/>
+          <w:sz w:val="24"/>
+          <w:szCs w:val="24"/>
+        </w:rPr>
+        <w:t>git</w:t>
+      </w:r>
+      <w:proofErr w:type="spellEnd"/>
+      <w:proofErr w:type="gramEnd"/>
+      <w:r>
+        <w:rPr>
+          <w:rStyle w:val="SubtleReference"/>
+          <w:sz w:val="24"/>
+          <w:szCs w:val="24"/>
+        </w:rPr>
+        <w:t xml:space="preserve"> branch</w:t>
+      </w:r>
+    </w:p>
+    <w:p>
+      <w:pPr>
+        <w:tabs>
+          <w:tab w:val="left" w:pos="6891"/>
+        </w:tabs>
+        <w:rPr>
+          <w:noProof/>
+        </w:rPr>
+      </w:pPr>
+      <w:proofErr w:type="gramStart"/>
+      <w:r>
+        <w:t>by</w:t>
+      </w:r>
+      <w:proofErr w:type="gramEnd"/>
+      <w:r>
+        <w:t xml:space="preserve"> using </w:t>
+      </w:r>
+      <w:proofErr w:type="spellStart"/>
+      <w:r>
+        <w:t>git</w:t>
+      </w:r>
+      <w:proofErr w:type="spellEnd"/>
+      <w:r>
+        <w:t xml:space="preserve"> branch we can check our current branch just like this. It shows </w:t>
+      </w:r>
+      <w:r>
+        <w:rPr>
+          <w:color w:val="00B050"/>
+          <w:sz w:val="24"/>
+          <w:szCs w:val="24"/>
+        </w:rPr>
+        <w:t>master</w:t>
+      </w:r>
+      <w:r>
+        <w:rPr>
+          <w:noProof/>
+        </w:rPr>
+        <w:t xml:space="preserve"> as our current branch.</w:t>
+      </w:r>
+      <w:r>
+        <w:drawing>
+          <wp:inline distT="0" distB="0" distL="0" distR="0" wp14:anchorId="7475CB20" wp14:editId="6F99CA59">
+            <wp:extent cx="4458322" cy="647790"/>
+            <wp:effectExtent l="0" t="0" r="0" b="0"/>
+            <wp:docPr id="44" name="Picture 44"/>
+            <wp:cNvGraphicFramePr>
+              <a:graphicFrameLocks xmlns:a="http://schemas.openxmlformats.org/drawingml/2006/main" noChangeAspect="1"/>
+            </wp:cNvGraphicFramePr>
+            <a:graphic xmlns:a="http://schemas.openxmlformats.org/drawingml/2006/main">
+              <a:graphicData uri="http://schemas.openxmlformats.org/drawingml/2006/picture">
+                <pic:pic xmlns:pic="http://schemas.openxmlformats.org/drawingml/2006/picture">
+                  <pic:nvPicPr>
+                    <pic:cNvPr id="1" name=""/>
+                    <pic:cNvPicPr/>
+                  </pic:nvPicPr>
+                  <pic:blipFill>
+                    <a:blip r:embed="rId49"/>
+                    <a:stretch>
+                      <a:fillRect/>
+                    </a:stretch>
+                  </pic:blipFill>
+                  <pic:spPr>
+                    <a:xfrm>
+                      <a:off x="0" y="0"/>
+                      <a:ext cx="4458322" cy="647790"/>
+                    </a:xfrm>
+                    <a:prstGeom prst="rect">
+                      <a:avLst/>
+                    </a:prstGeom>
+                  </pic:spPr>
+                </pic:pic>
+              </a:graphicData>
+            </a:graphic>
+          </wp:inline>
+        </w:drawing>
+      </w:r>
+    </w:p>
+    <w:p>
+      <w:pPr>
+        <w:tabs>
+          <w:tab w:val="left" w:pos="6891"/>
+        </w:tabs>
+        <w:rPr>
+          <w:rStyle w:val="SubtleReference"/>
+          <w:sz w:val="24"/>
+          <w:szCs w:val="24"/>
+        </w:rPr>
+      </w:pPr>
+      <w:proofErr w:type="spellStart"/>
+      <w:proofErr w:type="gramStart"/>
+      <w:r>
+        <w:rPr>
+          <w:rStyle w:val="SubtleReference"/>
+          <w:sz w:val="24"/>
+          <w:szCs w:val="24"/>
+        </w:rPr>
+        <w:t>git</w:t>
+      </w:r>
+      <w:proofErr w:type="spellEnd"/>
+      <w:proofErr w:type="gramEnd"/>
+      <w:r>
+        <w:rPr>
+          <w:rStyle w:val="SubtleReference"/>
+          <w:sz w:val="24"/>
+          <w:szCs w:val="24"/>
+        </w:rPr>
+        <w:t xml:space="preserve"> checkout</w:t>
+      </w:r>
+      <w:r>
+        <w:rPr>
+          <w:rStyle w:val="SubtleReference"/>
+          <w:sz w:val="24"/>
+          <w:szCs w:val="24"/>
+        </w:rPr>
+        <w:t xml:space="preserve"> –b </w:t>
+      </w:r>
+      <w:proofErr w:type="spellStart"/>
+      <w:r>
+        <w:rPr>
+          <w:rStyle w:val="SubtleReference"/>
+          <w:sz w:val="24"/>
+          <w:szCs w:val="24"/>
+        </w:rPr>
+        <w:t>branch_name</w:t>
+      </w:r>
+      <w:proofErr w:type="spellEnd"/>
+    </w:p>
+    <w:p>
+      <w:pPr>
+        <w:tabs>
+          <w:tab w:val="left" w:pos="6891"/>
+        </w:tabs>
+      </w:pPr>
+      <w:proofErr w:type="gramStart"/>
+      <w:r>
+        <w:t>by</w:t>
+      </w:r>
+      <w:proofErr w:type="gramEnd"/>
+      <w:r>
+        <w:t xml:space="preserve"> using this </w:t>
+      </w:r>
+      <w:proofErr w:type="spellStart"/>
+      <w:r>
+        <w:t>git</w:t>
+      </w:r>
+      <w:proofErr w:type="spellEnd"/>
+      <w:r>
+        <w:t xml:space="preserve"> checkout –b </w:t>
+      </w:r>
+      <w:proofErr w:type="spellStart"/>
+      <w:r>
+        <w:t>branch_name</w:t>
+      </w:r>
+      <w:proofErr w:type="spellEnd"/>
+      <w:r>
+        <w:t>, we make a branch just like this.</w:t>
+      </w:r>
+      <w:r>
+        <w:rPr>
+          <w:noProof/>
+        </w:rPr>
+        <w:t xml:space="preserve"> </w:t>
+      </w:r>
+      <w:r>
+        <w:drawing>
+          <wp:inline distT="0" distB="0" distL="0" distR="0" wp14:anchorId="40F7B60D" wp14:editId="4CA6EA84">
+            <wp:extent cx="4267796" cy="647790"/>
+            <wp:effectExtent l="0" t="0" r="0" b="0"/>
+            <wp:docPr id="45" name="Picture 45"/>
+            <wp:cNvGraphicFramePr>
+              <a:graphicFrameLocks xmlns:a="http://schemas.openxmlformats.org/drawingml/2006/main" noChangeAspect="1"/>
+            </wp:cNvGraphicFramePr>
+            <a:graphic xmlns:a="http://schemas.openxmlformats.org/drawingml/2006/main">
+              <a:graphicData uri="http://schemas.openxmlformats.org/drawingml/2006/picture">
+                <pic:pic xmlns:pic="http://schemas.openxmlformats.org/drawingml/2006/picture">
+                  <pic:nvPicPr>
+                    <pic:cNvPr id="1" name=""/>
+                    <pic:cNvPicPr/>
+                  </pic:nvPicPr>
+                  <pic:blipFill>
+                    <a:blip r:embed="rId50"/>
+                    <a:stretch>
+                      <a:fillRect/>
+                    </a:stretch>
+                  </pic:blipFill>
+                  <pic:spPr>
+                    <a:xfrm>
+                      <a:off x="0" y="0"/>
+                      <a:ext cx="4267796" cy="647790"/>
+                    </a:xfrm>
+                    <a:prstGeom prst="rect">
+                      <a:avLst/>
+                    </a:prstGeom>
+                  </pic:spPr>
+                </pic:pic>
+              </a:graphicData>
+            </a:graphic>
+          </wp:inline>
+        </w:drawing>
+      </w:r>
+    </w:p>
+    <w:p>
+      <w:pPr>
+        <w:tabs>
+          <w:tab w:val="left" w:pos="6891"/>
+        </w:tabs>
+        <w:rPr>
+          <w:color w:val="00B050"/>
+          <w:sz w:val="24"/>
+          <w:szCs w:val="24"/>
+        </w:rPr>
+      </w:pPr>
+      <w:proofErr w:type="gramStart"/>
+      <w:r>
+        <w:t>now</w:t>
+      </w:r>
+      <w:proofErr w:type="gramEnd"/>
+      <w:r>
+        <w:t xml:space="preserve"> you can check that your branch is </w:t>
+      </w:r>
+      <w:r>
+        <w:rPr>
+          <w:color w:val="00B050"/>
+          <w:sz w:val="24"/>
+          <w:szCs w:val="24"/>
+        </w:rPr>
+        <w:t>changed</w:t>
+      </w:r>
+      <w:r>
+        <w:t xml:space="preserve"> from master to </w:t>
+      </w:r>
+      <w:proofErr w:type="spellStart"/>
+      <w:r>
+        <w:rPr>
+          <w:color w:val="00B050"/>
+          <w:sz w:val="24"/>
+          <w:szCs w:val="24"/>
+        </w:rPr>
+        <w:t>newbranch</w:t>
+      </w:r>
+      <w:proofErr w:type="spellEnd"/>
+    </w:p>
+    <w:p>
+      <w:pPr>
+        <w:tabs>
+          <w:tab w:val="left" w:pos="6891"/>
+        </w:tabs>
+      </w:pPr>
+      <w:r>
+        <w:drawing>
+          <wp:inline distT="0" distB="0" distL="0" distR="0" wp14:anchorId="302AC6FA" wp14:editId="146CA6EE">
+            <wp:extent cx="5315692" cy="819264"/>
+            <wp:effectExtent l="0" t="0" r="0" b="0"/>
+            <wp:docPr id="46" name="Picture 46"/>
+            <wp:cNvGraphicFramePr>
+              <a:graphicFrameLocks xmlns:a="http://schemas.openxmlformats.org/drawingml/2006/main" noChangeAspect="1"/>
+            </wp:cNvGraphicFramePr>
+            <a:graphic xmlns:a="http://schemas.openxmlformats.org/drawingml/2006/main">
+              <a:graphicData uri="http://schemas.openxmlformats.org/drawingml/2006/picture">
+                <pic:pic xmlns:pic="http://schemas.openxmlformats.org/drawingml/2006/picture">
+                  <pic:nvPicPr>
+                    <pic:cNvPr id="1" name=""/>
+                    <pic:cNvPicPr/>
+                  </pic:nvPicPr>
+                  <pic:blipFill>
+                    <a:blip r:embed="rId51"/>
+                    <a:stretch>
+                      <a:fillRect/>
+                    </a:stretch>
+                  </pic:blipFill>
+                  <pic:spPr>
+                    <a:xfrm>
+                      <a:off x="0" y="0"/>
+                      <a:ext cx="5315692" cy="819264"/>
+                    </a:xfrm>
+                    <a:prstGeom prst="rect">
+                      <a:avLst/>
+                    </a:prstGeom>
+                  </pic:spPr>
+                </pic:pic>
+              </a:graphicData>
+            </a:graphic>
+          </wp:inline>
+        </w:drawing>
+      </w:r>
+    </w:p>
+    <w:p>
+      <w:pPr>
+        <w:tabs>
+          <w:tab w:val="left" w:pos="6891"/>
+        </w:tabs>
+        <w:rPr>
+          <w:noProof/>
+        </w:rPr>
+      </w:pPr>
+      <w:proofErr w:type="gramStart"/>
+      <w:r>
+        <w:lastRenderedPageBreak/>
+        <w:t>now</w:t>
+      </w:r>
+      <w:proofErr w:type="gramEnd"/>
+      <w:r>
+        <w:t xml:space="preserve"> we updated MC01.html and added some CSS in it.</w:t>
+      </w:r>
+      <w:r>
+        <w:rPr>
+          <w:noProof/>
+        </w:rPr>
+        <w:t xml:space="preserve"> </w:t>
+      </w:r>
+      <w:r>
+        <w:drawing>
+          <wp:inline distT="0" distB="0" distL="0" distR="0" wp14:anchorId="207910E0" wp14:editId="69AD2E41">
+            <wp:extent cx="5943600" cy="4533265"/>
+            <wp:effectExtent l="0" t="0" r="0" b="635"/>
+            <wp:docPr id="47" name="Picture 47"/>
+            <wp:cNvGraphicFramePr>
+              <a:graphicFrameLocks xmlns:a="http://schemas.openxmlformats.org/drawingml/2006/main" noChangeAspect="1"/>
+            </wp:cNvGraphicFramePr>
+            <a:graphic xmlns:a="http://schemas.openxmlformats.org/drawingml/2006/main">
+              <a:graphicData uri="http://schemas.openxmlformats.org/drawingml/2006/picture">
+                <pic:pic xmlns:pic="http://schemas.openxmlformats.org/drawingml/2006/picture">
+                  <pic:nvPicPr>
+                    <pic:cNvPr id="1" name=""/>
+                    <pic:cNvPicPr/>
+                  </pic:nvPicPr>
+                  <pic:blipFill>
+                    <a:blip r:embed="rId52"/>
+                    <a:stretch>
+                      <a:fillRect/>
+                    </a:stretch>
+                  </pic:blipFill>
+                  <pic:spPr>
+                    <a:xfrm>
+                      <a:off x="0" y="0"/>
+                      <a:ext cx="5943600" cy="4533265"/>
+                    </a:xfrm>
+                    <a:prstGeom prst="rect">
+                      <a:avLst/>
+                    </a:prstGeom>
+                  </pic:spPr>
+                </pic:pic>
+              </a:graphicData>
+            </a:graphic>
+          </wp:inline>
+        </w:drawing>
+      </w:r>
+    </w:p>
+    <w:p>
+      <w:pPr>
+        <w:tabs>
+          <w:tab w:val="left" w:pos="6891"/>
+        </w:tabs>
+        <w:rPr>
+          <w:noProof/>
+        </w:rPr>
+      </w:pPr>
+      <w:proofErr w:type="gramStart"/>
+      <w:r>
+        <w:t>by</w:t>
+      </w:r>
+      <w:proofErr w:type="gramEnd"/>
+      <w:r>
+        <w:t xml:space="preserve"> using </w:t>
+      </w:r>
+      <w:proofErr w:type="spellStart"/>
+      <w:r>
+        <w:t>git</w:t>
+      </w:r>
+      <w:proofErr w:type="spellEnd"/>
+      <w:r>
+        <w:t xml:space="preserve"> commit </w:t>
+      </w:r>
+      <w:r>
+        <w:rPr>
+          <w:color w:val="00B050"/>
+        </w:rPr>
+        <w:t>–</w:t>
+      </w:r>
+      <w:r>
+        <w:rPr>
+          <w:color w:val="00B050"/>
+        </w:rPr>
+        <w:t>am</w:t>
+      </w:r>
+      <w:r>
+        <w:rPr>
+          <w:color w:val="00B050"/>
+        </w:rPr>
+        <w:t xml:space="preserve"> </w:t>
+      </w:r>
+      <w:r>
+        <w:t>we added and committed with a single command</w:t>
+      </w:r>
+      <w:r>
+        <w:rPr>
+          <w:noProof/>
+        </w:rPr>
+        <w:t xml:space="preserve"> </w:t>
+      </w:r>
+      <w:r>
+        <w:drawing>
+          <wp:inline distT="0" distB="0" distL="0" distR="0" wp14:anchorId="4501B79A" wp14:editId="168106D8">
+            <wp:extent cx="5287113" cy="933580"/>
+            <wp:effectExtent l="0" t="0" r="8890" b="0"/>
+            <wp:docPr id="48" name="Picture 48"/>
+            <wp:cNvGraphicFramePr>
+              <a:graphicFrameLocks xmlns:a="http://schemas.openxmlformats.org/drawingml/2006/main" noChangeAspect="1"/>
+            </wp:cNvGraphicFramePr>
+            <a:graphic xmlns:a="http://schemas.openxmlformats.org/drawingml/2006/main">
+              <a:graphicData uri="http://schemas.openxmlformats.org/drawingml/2006/picture">
+                <pic:pic xmlns:pic="http://schemas.openxmlformats.org/drawingml/2006/picture">
+                  <pic:nvPicPr>
+                    <pic:cNvPr id="1" name=""/>
+                    <pic:cNvPicPr/>
+                  </pic:nvPicPr>
+                  <pic:blipFill>
+                    <a:blip r:embed="rId53"/>
+                    <a:stretch>
+                      <a:fillRect/>
+                    </a:stretch>
+                  </pic:blipFill>
+                  <pic:spPr>
+                    <a:xfrm>
+                      <a:off x="0" y="0"/>
+                      <a:ext cx="5287113" cy="933580"/>
+                    </a:xfrm>
+                    <a:prstGeom prst="rect">
+                      <a:avLst/>
+                    </a:prstGeom>
+                  </pic:spPr>
+                </pic:pic>
+              </a:graphicData>
+            </a:graphic>
+          </wp:inline>
+        </w:drawing>
+      </w:r>
+    </w:p>
+    <w:p>
+      <w:pPr>
+        <w:tabs>
+          <w:tab w:val="left" w:pos="6891"/>
+        </w:tabs>
+        <w:rPr>
+          <w:noProof/>
+        </w:rPr>
+      </w:pPr>
+      <w:r>
+        <w:t xml:space="preserve"> </w:t>
+      </w:r>
+      <w:proofErr w:type="gramStart"/>
+      <w:r>
+        <w:t>now</w:t>
+      </w:r>
+      <w:proofErr w:type="gramEnd"/>
+      <w:r>
+        <w:t xml:space="preserve"> we move back to master branch</w:t>
+      </w:r>
+      <w:r>
+        <w:rPr>
+          <w:noProof/>
+        </w:rPr>
+        <w:t xml:space="preserve"> </w:t>
+      </w:r>
+      <w:r>
+        <w:drawing>
+          <wp:inline distT="0" distB="0" distL="0" distR="0" wp14:anchorId="18DD1354" wp14:editId="5085171F">
+            <wp:extent cx="4534533" cy="1000265"/>
+            <wp:effectExtent l="0" t="0" r="0" b="9525"/>
+            <wp:docPr id="49" name="Picture 49"/>
+            <wp:cNvGraphicFramePr>
+              <a:graphicFrameLocks xmlns:a="http://schemas.openxmlformats.org/drawingml/2006/main" noChangeAspect="1"/>
+            </wp:cNvGraphicFramePr>
+            <a:graphic xmlns:a="http://schemas.openxmlformats.org/drawingml/2006/main">
+              <a:graphicData uri="http://schemas.openxmlformats.org/drawingml/2006/picture">
+                <pic:pic xmlns:pic="http://schemas.openxmlformats.org/drawingml/2006/picture">
+                  <pic:nvPicPr>
+                    <pic:cNvPr id="1" name=""/>
+                    <pic:cNvPicPr/>
+                  </pic:nvPicPr>
+                  <pic:blipFill>
+                    <a:blip r:embed="rId54"/>
+                    <a:stretch>
+                      <a:fillRect/>
+                    </a:stretch>
+                  </pic:blipFill>
+                  <pic:spPr>
+                    <a:xfrm>
+                      <a:off x="0" y="0"/>
+                      <a:ext cx="4534533" cy="1000265"/>
+                    </a:xfrm>
+                    <a:prstGeom prst="rect">
+                      <a:avLst/>
+                    </a:prstGeom>
+                  </pic:spPr>
+                </pic:pic>
+              </a:graphicData>
+            </a:graphic>
+          </wp:inline>
+        </w:drawing>
+      </w:r>
+    </w:p>
+    <w:p>
+      <w:pPr>
+        <w:tabs>
+          <w:tab w:val="left" w:pos="6891"/>
+        </w:tabs>
+        <w:rPr>
+          <w:noProof/>
+        </w:rPr>
+      </w:pPr>
+      <w:r>
+        <w:rPr>
+          <w:noProof/>
+        </w:rPr>
+        <w:lastRenderedPageBreak/>
+        <w:t>and we can see that our MC01.html file is reloaded by the previous code. And there is no CSS applied here.</w:t>
+      </w:r>
+      <w:r>
+        <w:rPr>
+          <w:noProof/>
+        </w:rPr>
+        <w:t xml:space="preserve"> </w:t>
+      </w:r>
+      <w:r>
+        <w:rPr>
+          <w:noProof/>
+        </w:rPr>
+        <w:drawing>
+          <wp:inline distT="0" distB="0" distL="0" distR="0" wp14:anchorId="0C31F866" wp14:editId="21A61D11">
+            <wp:extent cx="5943600" cy="4020185"/>
+            <wp:effectExtent l="0" t="0" r="0" b="0"/>
+            <wp:docPr id="52" name="Picture 52"/>
+            <wp:cNvGraphicFramePr>
+              <a:graphicFrameLocks xmlns:a="http://schemas.openxmlformats.org/drawingml/2006/main" noChangeAspect="1"/>
+            </wp:cNvGraphicFramePr>
+            <a:graphic xmlns:a="http://schemas.openxmlformats.org/drawingml/2006/main">
+              <a:graphicData uri="http://schemas.openxmlformats.org/drawingml/2006/picture">
+                <pic:pic xmlns:pic="http://schemas.openxmlformats.org/drawingml/2006/picture">
+                  <pic:nvPicPr>
+                    <pic:cNvPr id="1" name=""/>
+                    <pic:cNvPicPr/>
+                  </pic:nvPicPr>
+                  <pic:blipFill>
+                    <a:blip r:embed="rId55"/>
+                    <a:stretch>
+                      <a:fillRect/>
+                    </a:stretch>
+                  </pic:blipFill>
+                  <pic:spPr>
+                    <a:xfrm>
+                      <a:off x="0" y="0"/>
+                      <a:ext cx="5943600" cy="4020185"/>
+                    </a:xfrm>
+                    <a:prstGeom prst="rect">
+                      <a:avLst/>
+                    </a:prstGeom>
+                  </pic:spPr>
+                </pic:pic>
+              </a:graphicData>
+            </a:graphic>
+          </wp:inline>
+        </w:drawing>
+      </w:r>
+    </w:p>
+    <w:p>
+      <w:pPr>
+        <w:tabs>
+          <w:tab w:val="left" w:pos="6891"/>
+        </w:tabs>
+        <w:rPr>
+          <w:noProof/>
+        </w:rPr>
       </w:pPr>
       <w:bookmarkStart w:id="0" w:name="_GoBack"/>
       <w:bookmarkEnd w:id="0"/>
     </w:p>
+    <w:p>
+      <w:pPr>
+        <w:tabs>
+          <w:tab w:val="left" w:pos="6891"/>
+        </w:tabs>
+      </w:pPr>
+    </w:p>
     <w:sectPr>
-      <w:headerReference w:type="default" r:id="rId46"/>
-      <w:footerReference w:type="default" r:id="rId47"/>
+      <w:headerReference w:type="default" r:id="rId56"/>
+      <w:footerReference w:type="default" r:id="rId57"/>
       <w:pgSz w:w="12240" w:h="15840"/>
       <w:pgMar w:top="1440" w:right="1440" w:bottom="1440" w:left="1440" w:header="720" w:footer="720" w:gutter="0"/>
       <w:pgBorders w:offsetFrom="page">
@@ -3659,7 +4705,7 @@
           <w:rPr>
             <w:noProof/>
           </w:rPr>
-          <w:t>18</w:t>
+          <w:t>21</w:t>
         </w:r>
         <w:r>
           <w:rPr>
@@ -4081,6 +5127,119 @@
     </w:lvl>
   </w:abstractNum>
   <w:abstractNum w:abstractNumId="3" w15:restartNumberingAfterBreak="0">
+    <w:nsid w:val="4CBB597A"/>
+    <w:multiLevelType w:val="hybridMultilevel"/>
+    <w:tmpl w:val="C93A65F4"/>
+    <w:lvl w:ilvl="0" w:tplc="04090001">
+      <w:start w:val="1"/>
+      <w:numFmt w:val="bullet"/>
+      <w:lvlText w:val=""/>
+      <w:lvlJc w:val="left"/>
+      <w:pPr>
+        <w:ind w:left="720" w:hanging="360"/>
+      </w:pPr>
+      <w:rPr>
+        <w:rFonts w:ascii="Symbol" w:hAnsi="Symbol" w:hint="default"/>
+      </w:rPr>
+    </w:lvl>
+    <w:lvl w:ilvl="1" w:tplc="04090003" w:tentative="1">
+      <w:start w:val="1"/>
+      <w:numFmt w:val="bullet"/>
+      <w:lvlText w:val="o"/>
+      <w:lvlJc w:val="left"/>
+      <w:pPr>
+        <w:ind w:left="1440" w:hanging="360"/>
+      </w:pPr>
+      <w:rPr>
+        <w:rFonts w:ascii="Courier New" w:hAnsi="Courier New" w:cs="Courier New" w:hint="default"/>
+      </w:rPr>
+    </w:lvl>
+    <w:lvl w:ilvl="2" w:tplc="04090005" w:tentative="1">
+      <w:start w:val="1"/>
+      <w:numFmt w:val="bullet"/>
+      <w:lvlText w:val=""/>
+      <w:lvlJc w:val="left"/>
+      <w:pPr>
+        <w:ind w:left="2160" w:hanging="360"/>
+      </w:pPr>
+      <w:rPr>
+        <w:rFonts w:ascii="Wingdings" w:hAnsi="Wingdings" w:hint="default"/>
+      </w:rPr>
+    </w:lvl>
+    <w:lvl w:ilvl="3" w:tplc="04090001" w:tentative="1">
+      <w:start w:val="1"/>
+      <w:numFmt w:val="bullet"/>
+      <w:lvlText w:val=""/>
+      <w:lvlJc w:val="left"/>
+      <w:pPr>
+        <w:ind w:left="2880" w:hanging="360"/>
+      </w:pPr>
+      <w:rPr>
+        <w:rFonts w:ascii="Symbol" w:hAnsi="Symbol" w:hint="default"/>
+      </w:rPr>
+    </w:lvl>
+    <w:lvl w:ilvl="4" w:tplc="04090003" w:tentative="1">
+      <w:start w:val="1"/>
+      <w:numFmt w:val="bullet"/>
+      <w:lvlText w:val="o"/>
+      <w:lvlJc w:val="left"/>
+      <w:pPr>
+        <w:ind w:left="3600" w:hanging="360"/>
+      </w:pPr>
+      <w:rPr>
+        <w:rFonts w:ascii="Courier New" w:hAnsi="Courier New" w:cs="Courier New" w:hint="default"/>
+      </w:rPr>
+    </w:lvl>
+    <w:lvl w:ilvl="5" w:tplc="04090005" w:tentative="1">
+      <w:start w:val="1"/>
+      <w:numFmt w:val="bullet"/>
+      <w:lvlText w:val=""/>
+      <w:lvlJc w:val="left"/>
+      <w:pPr>
+        <w:ind w:left="4320" w:hanging="360"/>
+      </w:pPr>
+      <w:rPr>
+        <w:rFonts w:ascii="Wingdings" w:hAnsi="Wingdings" w:hint="default"/>
+      </w:rPr>
+    </w:lvl>
+    <w:lvl w:ilvl="6" w:tplc="04090001" w:tentative="1">
+      <w:start w:val="1"/>
+      <w:numFmt w:val="bullet"/>
+      <w:lvlText w:val=""/>
+      <w:lvlJc w:val="left"/>
+      <w:pPr>
+        <w:ind w:left="5040" w:hanging="360"/>
+      </w:pPr>
+      <w:rPr>
+        <w:rFonts w:ascii="Symbol" w:hAnsi="Symbol" w:hint="default"/>
+      </w:rPr>
+    </w:lvl>
+    <w:lvl w:ilvl="7" w:tplc="04090003" w:tentative="1">
+      <w:start w:val="1"/>
+      <w:numFmt w:val="bullet"/>
+      <w:lvlText w:val="o"/>
+      <w:lvlJc w:val="left"/>
+      <w:pPr>
+        <w:ind w:left="5760" w:hanging="360"/>
+      </w:pPr>
+      <w:rPr>
+        <w:rFonts w:ascii="Courier New" w:hAnsi="Courier New" w:cs="Courier New" w:hint="default"/>
+      </w:rPr>
+    </w:lvl>
+    <w:lvl w:ilvl="8" w:tplc="04090005" w:tentative="1">
+      <w:start w:val="1"/>
+      <w:numFmt w:val="bullet"/>
+      <w:lvlText w:val=""/>
+      <w:lvlJc w:val="left"/>
+      <w:pPr>
+        <w:ind w:left="6480" w:hanging="360"/>
+      </w:pPr>
+      <w:rPr>
+        <w:rFonts w:ascii="Wingdings" w:hAnsi="Wingdings" w:hint="default"/>
+      </w:rPr>
+    </w:lvl>
+  </w:abstractNum>
+  <w:abstractNum w:abstractNumId="4" w15:restartNumberingAfterBreak="0">
     <w:nsid w:val="6E5E4D34"/>
     <w:multiLevelType w:val="hybridMultilevel"/>
     <w:tmpl w:val="F82A26CA"/>
@@ -4167,7 +5326,7 @@
     </w:lvl>
   </w:abstractNum>
   <w:num w:numId="1">
-    <w:abstractNumId w:val="3"/>
+    <w:abstractNumId w:val="4"/>
   </w:num>
   <w:num w:numId="2">
     <w:abstractNumId w:val="2"/>
@@ -4177,6 +5336,9 @@
   </w:num>
   <w:num w:numId="4">
     <w:abstractNumId w:val="0"/>
+  </w:num>
+  <w:num w:numId="5">
+    <w:abstractNumId w:val="3"/>
   </w:num>
 </w:numbering>
 </file>

</xml_diff>

<commit_message>
.docx and .html files are updated in newbranch
</commit_message>
<xml_diff>
--- a/bsef18a002.docx
+++ b/bsef18a002.docx
@@ -4361,13 +4361,240 @@
         <w:tabs>
           <w:tab w:val="left" w:pos="6891"/>
         </w:tabs>
+        <w:rPr>
+          <w:noProof/>
+        </w:rPr>
+      </w:pPr>
+      <w:proofErr w:type="gramStart"/>
+      <w:r>
+        <w:t>by</w:t>
+      </w:r>
+      <w:proofErr w:type="gramEnd"/>
+      <w:r>
+        <w:t xml:space="preserve"> using </w:t>
+      </w:r>
+      <w:proofErr w:type="spellStart"/>
+      <w:r>
+        <w:t>git</w:t>
+      </w:r>
+      <w:proofErr w:type="spellEnd"/>
+      <w:r>
+        <w:t xml:space="preserve"> commit </w:t>
+      </w:r>
+      <w:r>
+        <w:rPr>
+          <w:color w:val="00B050"/>
+        </w:rPr>
+        <w:t>–</w:t>
+      </w:r>
+      <w:r>
+        <w:rPr>
+          <w:color w:val="00B050"/>
+        </w:rPr>
+        <w:t>am</w:t>
+      </w:r>
+      <w:r>
+        <w:rPr>
+          <w:color w:val="00B050"/>
+        </w:rPr>
+        <w:t xml:space="preserve"> </w:t>
+      </w:r>
+      <w:r>
+        <w:t>we added and committed with a single command</w:t>
+      </w:r>
+      <w:r>
+        <w:rPr>
+          <w:noProof/>
+        </w:rPr>
+        <w:t xml:space="preserve"> </w:t>
+      </w:r>
+      <w:r>
+        <w:drawing>
+          <wp:inline distT="0" distB="0" distL="0" distR="0" wp14:anchorId="4501B79A" wp14:editId="168106D8">
+            <wp:extent cx="5287113" cy="933580"/>
+            <wp:effectExtent l="0" t="0" r="8890" b="0"/>
+            <wp:docPr id="48" name="Picture 48"/>
+            <wp:cNvGraphicFramePr>
+              <a:graphicFrameLocks xmlns:a="http://schemas.openxmlformats.org/drawingml/2006/main" noChangeAspect="1"/>
+            </wp:cNvGraphicFramePr>
+            <a:graphic xmlns:a="http://schemas.openxmlformats.org/drawingml/2006/main">
+              <a:graphicData uri="http://schemas.openxmlformats.org/drawingml/2006/picture">
+                <pic:pic xmlns:pic="http://schemas.openxmlformats.org/drawingml/2006/picture">
+                  <pic:nvPicPr>
+                    <pic:cNvPr id="1" name=""/>
+                    <pic:cNvPicPr/>
+                  </pic:nvPicPr>
+                  <pic:blipFill>
+                    <a:blip r:embed="rId53"/>
+                    <a:stretch>
+                      <a:fillRect/>
+                    </a:stretch>
+                  </pic:blipFill>
+                  <pic:spPr>
+                    <a:xfrm>
+                      <a:off x="0" y="0"/>
+                      <a:ext cx="5287113" cy="933580"/>
+                    </a:xfrm>
+                    <a:prstGeom prst="rect">
+                      <a:avLst/>
+                    </a:prstGeom>
+                  </pic:spPr>
+                </pic:pic>
+              </a:graphicData>
+            </a:graphic>
+          </wp:inline>
+        </w:drawing>
+      </w:r>
+    </w:p>
+    <w:p>
+      <w:pPr>
+        <w:tabs>
+          <w:tab w:val="left" w:pos="6891"/>
+        </w:tabs>
+        <w:rPr>
+          <w:noProof/>
+        </w:rPr>
+      </w:pPr>
+      <w:r>
+        <w:t xml:space="preserve"> </w:t>
+      </w:r>
+      <w:proofErr w:type="gramStart"/>
+      <w:r>
+        <w:t>now</w:t>
+      </w:r>
+      <w:proofErr w:type="gramEnd"/>
+      <w:r>
+        <w:t xml:space="preserve"> we move back to master branch</w:t>
+      </w:r>
+      <w:r>
+        <w:rPr>
+          <w:noProof/>
+        </w:rPr>
+        <w:t xml:space="preserve"> </w:t>
+      </w:r>
+      <w:r>
+        <w:drawing>
+          <wp:inline distT="0" distB="0" distL="0" distR="0" wp14:anchorId="18DD1354" wp14:editId="5085171F">
+            <wp:extent cx="4534533" cy="1000265"/>
+            <wp:effectExtent l="0" t="0" r="0" b="9525"/>
+            <wp:docPr id="49" name="Picture 49"/>
+            <wp:cNvGraphicFramePr>
+              <a:graphicFrameLocks xmlns:a="http://schemas.openxmlformats.org/drawingml/2006/main" noChangeAspect="1"/>
+            </wp:cNvGraphicFramePr>
+            <a:graphic xmlns:a="http://schemas.openxmlformats.org/drawingml/2006/main">
+              <a:graphicData uri="http://schemas.openxmlformats.org/drawingml/2006/picture">
+                <pic:pic xmlns:pic="http://schemas.openxmlformats.org/drawingml/2006/picture">
+                  <pic:nvPicPr>
+                    <pic:cNvPr id="1" name=""/>
+                    <pic:cNvPicPr/>
+                  </pic:nvPicPr>
+                  <pic:blipFill>
+                    <a:blip r:embed="rId54"/>
+                    <a:stretch>
+                      <a:fillRect/>
+                    </a:stretch>
+                  </pic:blipFill>
+                  <pic:spPr>
+                    <a:xfrm>
+                      <a:off x="0" y="0"/>
+                      <a:ext cx="4534533" cy="1000265"/>
+                    </a:xfrm>
+                    <a:prstGeom prst="rect">
+                      <a:avLst/>
+                    </a:prstGeom>
+                  </pic:spPr>
+                </pic:pic>
+              </a:graphicData>
+            </a:graphic>
+          </wp:inline>
+        </w:drawing>
+      </w:r>
+    </w:p>
+    <w:p>
+      <w:pPr>
+        <w:tabs>
+          <w:tab w:val="left" w:pos="6891"/>
+        </w:tabs>
+        <w:rPr>
+          <w:noProof/>
+        </w:rPr>
+      </w:pPr>
+      <w:r>
+        <w:rPr>
+          <w:noProof/>
+        </w:rPr>
+        <w:lastRenderedPageBreak/>
+        <w:t>and we can see that our MC01.html file is reloaded by the previous code. And there is no CSS applied here.</w:t>
+      </w:r>
+      <w:r>
+        <w:rPr>
+          <w:noProof/>
+        </w:rPr>
+        <w:t xml:space="preserve"> </w:t>
+      </w:r>
+      <w:r>
+        <w:rPr>
+          <w:noProof/>
+        </w:rPr>
+        <w:drawing>
+          <wp:inline distT="0" distB="0" distL="0" distR="0" wp14:anchorId="0C31F866" wp14:editId="21A61D11">
+            <wp:extent cx="5943600" cy="4020185"/>
+            <wp:effectExtent l="0" t="0" r="0" b="0"/>
+            <wp:docPr id="52" name="Picture 52"/>
+            <wp:cNvGraphicFramePr>
+              <a:graphicFrameLocks xmlns:a="http://schemas.openxmlformats.org/drawingml/2006/main" noChangeAspect="1"/>
+            </wp:cNvGraphicFramePr>
+            <a:graphic xmlns:a="http://schemas.openxmlformats.org/drawingml/2006/main">
+              <a:graphicData uri="http://schemas.openxmlformats.org/drawingml/2006/picture">
+                <pic:pic xmlns:pic="http://schemas.openxmlformats.org/drawingml/2006/picture">
+                  <pic:nvPicPr>
+                    <pic:cNvPr id="1" name=""/>
+                    <pic:cNvPicPr/>
+                  </pic:nvPicPr>
+                  <pic:blipFill>
+                    <a:blip r:embed="rId55"/>
+                    <a:stretch>
+                      <a:fillRect/>
+                    </a:stretch>
+                  </pic:blipFill>
+                  <pic:spPr>
+                    <a:xfrm>
+                      <a:off x="0" y="0"/>
+                      <a:ext cx="5943600" cy="4020185"/>
+                    </a:xfrm>
+                    <a:prstGeom prst="rect">
+                      <a:avLst/>
+                    </a:prstGeom>
+                  </pic:spPr>
+                </pic:pic>
+              </a:graphicData>
+            </a:graphic>
+          </wp:inline>
+        </w:drawing>
+      </w:r>
+    </w:p>
+    <w:p>
+      <w:pPr>
+        <w:tabs>
+          <w:tab w:val="left" w:pos="6891"/>
+        </w:tabs>
+        <w:rPr>
+          <w:noProof/>
+        </w:rPr>
       </w:pPr>
       <w:bookmarkStart w:id="0" w:name="_GoBack"/>
       <w:bookmarkEnd w:id="0"/>
     </w:p>
+    <w:p>
+      <w:pPr>
+        <w:tabs>
+          <w:tab w:val="left" w:pos="6891"/>
+        </w:tabs>
+      </w:pPr>
+    </w:p>
     <w:sectPr>
-      <w:headerReference w:type="default" r:id="rId53"/>
-      <w:footerReference w:type="default" r:id="rId54"/>
+      <w:headerReference w:type="default" r:id="rId56"/>
+      <w:footerReference w:type="default" r:id="rId57"/>
       <w:pgSz w:w="12240" w:h="15840"/>
       <w:pgMar w:top="1440" w:right="1440" w:bottom="1440" w:left="1440" w:header="720" w:footer="720" w:gutter="0"/>
       <w:pgBorders w:offsetFrom="page">
@@ -4478,7 +4705,7 @@
           <w:rPr>
             <w:noProof/>
           </w:rPr>
-          <w:t>20</w:t>
+          <w:t>21</w:t>
         </w:r>
         <w:r>
           <w:rPr>

</xml_diff>

<commit_message>
Android Intro is updated
</commit_message>
<xml_diff>
--- a/bsef18a002.docx
+++ b/bsef18a002.docx
@@ -2202,22 +2202,19 @@
         </w:tabs>
       </w:pPr>
       <w:r>
-        <w:t xml:space="preserve">To elaborate merge conflict first of all on central repository we open MC01.html by clicking </w:t>
-      </w:r>
-      <w:r>
-        <w:t xml:space="preserve">on </w:t>
-      </w:r>
-      <w:r>
-        <w:t>its name.</w:t>
-      </w:r>
-    </w:p>
-    <w:p>
-      <w:pPr>
-        <w:tabs>
-          <w:tab w:val="left" w:pos="6891"/>
-        </w:tabs>
-      </w:pPr>
-      <w:r>
+        <w:t>To elaborate merge conflict first of all on central repository we open MC01.html by clicking on its name.</w:t>
+      </w:r>
+    </w:p>
+    <w:p>
+      <w:pPr>
+        <w:tabs>
+          <w:tab w:val="left" w:pos="6891"/>
+        </w:tabs>
+      </w:pPr>
+      <w:r>
+        <w:rPr>
+          <w:noProof/>
+        </w:rPr>
         <w:drawing>
           <wp:inline distT="0" distB="0" distL="0" distR="0" wp14:anchorId="7D3BFA53" wp14:editId="1AB5BEC1">
             <wp:extent cx="5943600" cy="993775"/>
@@ -2274,6 +2271,9 @@
         <w:t xml:space="preserve"> </w:t>
       </w:r>
       <w:r>
+        <w:rPr>
+          <w:noProof/>
+        </w:rPr>
         <w:drawing>
           <wp:inline distT="0" distB="0" distL="0" distR="0" wp14:anchorId="72DE927A" wp14:editId="4CB2E32A">
             <wp:extent cx="5943600" cy="2138045"/>
@@ -2393,6 +2393,9 @@
         <w:t>Now we added line number 12 on central repository.</w:t>
       </w:r>
       <w:r>
+        <w:rPr>
+          <w:noProof/>
+        </w:rPr>
         <w:drawing>
           <wp:inline distT="0" distB="0" distL="0" distR="0" wp14:anchorId="28976CA1" wp14:editId="6FAE3A1A">
             <wp:extent cx="5782482" cy="4182059"/>
@@ -2449,6 +2452,9 @@
         <w:t xml:space="preserve"> </w:t>
       </w:r>
       <w:r>
+        <w:rPr>
+          <w:noProof/>
+        </w:rPr>
         <w:drawing>
           <wp:inline distT="0" distB="0" distL="0" distR="0" wp14:anchorId="5B79F7E6" wp14:editId="2C77DF70">
             <wp:extent cx="5943600" cy="2529840"/>
@@ -2947,6 +2953,9 @@
         <w:t xml:space="preserve"> </w:t>
       </w:r>
       <w:r>
+        <w:rPr>
+          <w:noProof/>
+        </w:rPr>
         <w:drawing>
           <wp:inline distT="0" distB="0" distL="0" distR="0" wp14:anchorId="200553D3" wp14:editId="2AF88146">
             <wp:extent cx="5943600" cy="4125595"/>
@@ -3018,6 +3027,9 @@
         <w:t xml:space="preserve"> </w:t>
       </w:r>
       <w:r>
+        <w:rPr>
+          <w:noProof/>
+        </w:rPr>
         <w:drawing>
           <wp:inline distT="0" distB="0" distL="0" distR="0" wp14:anchorId="72EA1087" wp14:editId="79412146">
             <wp:extent cx="5943600" cy="3032760"/>
@@ -3237,6 +3249,9 @@
         <w:t xml:space="preserve"> </w:t>
       </w:r>
       <w:r>
+        <w:rPr>
+          <w:noProof/>
+        </w:rPr>
         <w:drawing>
           <wp:inline distT="0" distB="0" distL="0" distR="0" wp14:anchorId="52BE3C5C" wp14:editId="0521C960">
             <wp:extent cx="5943600" cy="8041005"/>
@@ -3376,6 +3391,9 @@
         <w:ind w:left="360"/>
       </w:pPr>
       <w:r>
+        <w:rPr>
+          <w:noProof/>
+        </w:rPr>
         <w:drawing>
           <wp:inline distT="0" distB="0" distL="0" distR="0" wp14:anchorId="7DA7754D" wp14:editId="52A93C41">
             <wp:extent cx="5943600" cy="1553210"/>
@@ -3443,6 +3461,9 @@
         </w:tabs>
       </w:pPr>
       <w:r>
+        <w:rPr>
+          <w:noProof/>
+        </w:rPr>
         <w:drawing>
           <wp:inline distT="0" distB="0" distL="0" distR="0" wp14:anchorId="33AE6E0D" wp14:editId="7B2C56A9">
             <wp:extent cx="5382376" cy="4296375"/>
@@ -3500,6 +3521,9 @@
         <w:t xml:space="preserve"> </w:t>
       </w:r>
       <w:r>
+        <w:rPr>
+          <w:noProof/>
+        </w:rPr>
         <w:drawing>
           <wp:inline distT="0" distB="0" distL="0" distR="0" wp14:anchorId="3CAC9919" wp14:editId="5A12AF4F">
             <wp:extent cx="5943600" cy="2493645"/>
@@ -3645,6 +3669,9 @@
         </w:tabs>
       </w:pPr>
       <w:r>
+        <w:rPr>
+          <w:noProof/>
+        </w:rPr>
         <w:lastRenderedPageBreak/>
         <w:drawing>
           <wp:inline distT="0" distB="0" distL="0" distR="0" wp14:anchorId="585DD933" wp14:editId="5D820005">
@@ -3703,6 +3730,9 @@
         <w:t xml:space="preserve"> </w:t>
       </w:r>
       <w:r>
+        <w:rPr>
+          <w:noProof/>
+        </w:rPr>
         <w:drawing>
           <wp:inline distT="0" distB="0" distL="0" distR="0" wp14:anchorId="3E552DBB" wp14:editId="03A87A9B">
             <wp:extent cx="5943600" cy="2829560"/>
@@ -3759,6 +3789,9 @@
         <w:t xml:space="preserve"> </w:t>
       </w:r>
       <w:r>
+        <w:rPr>
+          <w:noProof/>
+        </w:rPr>
         <w:drawing>
           <wp:inline distT="0" distB="0" distL="0" distR="0" wp14:anchorId="0CBFBF1B" wp14:editId="4E4A92AB">
             <wp:extent cx="5268060" cy="2057687"/>
@@ -4048,6 +4081,9 @@
         <w:t xml:space="preserve"> as our current branch.</w:t>
       </w:r>
       <w:r>
+        <w:rPr>
+          <w:noProof/>
+        </w:rPr>
         <w:drawing>
           <wp:inline distT="0" distB="0" distL="0" distR="0" wp14:anchorId="7475CB20" wp14:editId="6F99CA59">
             <wp:extent cx="4458322" cy="647790"/>
@@ -4182,6 +4218,9 @@
         </w:tabs>
       </w:pPr>
       <w:r>
+        <w:rPr>
+          <w:noProof/>
+        </w:rPr>
         <w:drawing>
           <wp:inline distT="0" distB="0" distL="0" distR="0" wp14:anchorId="6C394A7B" wp14:editId="6A4F0180">
             <wp:extent cx="5943600" cy="880110"/>
@@ -4273,6 +4312,9 @@
         </w:tabs>
       </w:pPr>
       <w:r>
+        <w:rPr>
+          <w:noProof/>
+        </w:rPr>
         <w:drawing>
           <wp:inline distT="0" distB="0" distL="0" distR="0" wp14:anchorId="10519587" wp14:editId="4006330F">
             <wp:extent cx="5943600" cy="1280160"/>
@@ -4335,6 +4377,9 @@
         <w:t xml:space="preserve"> </w:t>
       </w:r>
       <w:r>
+        <w:rPr>
+          <w:noProof/>
+        </w:rPr>
         <w:drawing>
           <wp:inline distT="0" distB="0" distL="0" distR="0" wp14:anchorId="207910E0" wp14:editId="69AD2E41">
             <wp:extent cx="5943600" cy="4533265"/>
@@ -4704,6 +4749,9 @@
         <w:t xml:space="preserve"> </w:t>
       </w:r>
       <w:r>
+        <w:rPr>
+          <w:noProof/>
+        </w:rPr>
         <w:drawing>
           <wp:inline distT="0" distB="0" distL="0" distR="0" wp14:anchorId="3827AF78" wp14:editId="7BF9EB20">
             <wp:extent cx="5534797" cy="3543795"/>
@@ -4764,6 +4812,9 @@
         </w:tabs>
       </w:pPr>
       <w:r>
+        <w:rPr>
+          <w:noProof/>
+        </w:rPr>
         <w:lastRenderedPageBreak/>
         <w:drawing>
           <wp:inline distT="0" distB="0" distL="0" distR="0" wp14:anchorId="6C6A93B6" wp14:editId="68DAC766">
@@ -5112,6 +5163,7 @@
         <w:rPr>
           <w:b/>
           <w:bCs/>
+          <w:noProof/>
           <w:sz w:val="24"/>
           <w:szCs w:val="24"/>
           <w14:textOutline w14:w="0" w14:cap="flat" w14:cmpd="sng" w14:algn="ctr">
@@ -5274,6 +5326,9 @@
         <w:t>At last, we update our last commit.</w:t>
       </w:r>
       <w:r>
+        <w:rPr>
+          <w:noProof/>
+        </w:rPr>
         <w:drawing>
           <wp:inline distT="0" distB="0" distL="0" distR="0" wp14:anchorId="1574144A" wp14:editId="42B44B2D">
             <wp:extent cx="5943600" cy="4569460"/>
@@ -5328,6 +5383,9 @@
         </w:tabs>
       </w:pPr>
       <w:r>
+        <w:rPr>
+          <w:noProof/>
+        </w:rPr>
         <w:drawing>
           <wp:inline distT="0" distB="0" distL="0" distR="0" wp14:anchorId="06B3C2B5" wp14:editId="3225EDB5">
             <wp:extent cx="5943600" cy="2193925"/>
@@ -5364,12 +5422,2676 @@
           </wp:inline>
         </w:drawing>
       </w:r>
+    </w:p>
+    <w:p>
+      <w:pPr>
+        <w:tabs>
+          <w:tab w:val="left" w:pos="6891"/>
+        </w:tabs>
+      </w:pPr>
+    </w:p>
+    <w:p>
+      <w:pPr>
+        <w:tabs>
+          <w:tab w:val="left" w:pos="6891"/>
+        </w:tabs>
+      </w:pPr>
+    </w:p>
+    <w:p>
+      <w:pPr>
+        <w:tabs>
+          <w:tab w:val="left" w:pos="6891"/>
+        </w:tabs>
+        <w:jc w:val="center"/>
+        <w:rPr>
+          <w:rFonts w:ascii="Berlin Sans FB Demi" w:hAnsi="Berlin Sans FB Demi"/>
+          <w:b/>
+          <w:bCs/>
+          <w:color w:val="FF0000"/>
+          <w:sz w:val="52"/>
+          <w:szCs w:val="52"/>
+        </w:rPr>
+      </w:pPr>
+      <w:r>
+        <w:rPr>
+          <w:rFonts w:ascii="Berlin Sans FB Demi" w:hAnsi="Berlin Sans FB Demi"/>
+          <w:b/>
+          <w:bCs/>
+          <w:color w:val="FF0000"/>
+          <w:sz w:val="52"/>
+          <w:szCs w:val="52"/>
+        </w:rPr>
+        <w:lastRenderedPageBreak/>
+        <w:t>Android Studio</w:t>
+      </w:r>
+    </w:p>
+    <w:p>
+      <w:pPr>
+        <w:pStyle w:val="Heading2"/>
+      </w:pPr>
+      <w:r>
+        <w:t>First project</w:t>
+      </w:r>
+    </w:p>
+    <w:p>
+      <w:r>
+        <w:t xml:space="preserve">Open android Studio and select </w:t>
+      </w:r>
+      <w:r>
+        <w:rPr>
+          <w14:textOutline w14:w="0" w14:cap="flat" w14:cmpd="sng" w14:algn="ctr">
+            <w14:noFill/>
+            <w14:prstDash w14:val="solid"/>
+            <w14:round/>
+          </w14:textOutline>
+          <w14:textFill>
+            <w14:gradFill>
+              <w14:gsLst>
+                <w14:gs w14:pos="21000">
+                  <w14:srgbClr w14:val="53575C"/>
+                </w14:gs>
+                <w14:gs w14:pos="88000">
+                  <w14:srgbClr w14:val="C5C7CA"/>
+                </w14:gs>
+              </w14:gsLst>
+              <w14:lin w14:ang="5400000" w14:scaled="0"/>
+            </w14:gradFill>
+          </w14:textFill>
+        </w:rPr>
+        <w:t>Create New Project</w:t>
+      </w:r>
+      <w:r>
+        <w:t xml:space="preserve"> option. </w:t>
+      </w:r>
+      <w:r>
+        <w:drawing>
+          <wp:inline distT="0" distB="0" distL="0" distR="0" wp14:anchorId="607111D9" wp14:editId="18AC8E5D">
+            <wp:extent cx="885825" cy="210911"/>
+            <wp:effectExtent l="0" t="0" r="0" b="0"/>
+            <wp:docPr id="37" name="Picture 37"/>
+            <wp:cNvGraphicFramePr>
+              <a:graphicFrameLocks xmlns:a="http://schemas.openxmlformats.org/drawingml/2006/main" noChangeAspect="1"/>
+            </wp:cNvGraphicFramePr>
+            <a:graphic xmlns:a="http://schemas.openxmlformats.org/drawingml/2006/main">
+              <a:graphicData uri="http://schemas.openxmlformats.org/drawingml/2006/picture">
+                <pic:pic xmlns:pic="http://schemas.openxmlformats.org/drawingml/2006/picture">
+                  <pic:nvPicPr>
+                    <pic:cNvPr id="1" name=""/>
+                    <pic:cNvPicPr/>
+                  </pic:nvPicPr>
+                  <pic:blipFill>
+                    <a:blip r:embed="rId61"/>
+                    <a:stretch>
+                      <a:fillRect/>
+                    </a:stretch>
+                  </pic:blipFill>
+                  <pic:spPr>
+                    <a:xfrm>
+                      <a:off x="0" y="0"/>
+                      <a:ext cx="889254" cy="211727"/>
+                    </a:xfrm>
+                    <a:prstGeom prst="rect">
+                      <a:avLst/>
+                    </a:prstGeom>
+                  </pic:spPr>
+                </pic:pic>
+              </a:graphicData>
+            </a:graphic>
+          </wp:inline>
+        </w:drawing>
+      </w:r>
+    </w:p>
+    <w:p>
+      <w:pPr>
+        <w:tabs>
+          <w:tab w:val="left" w:pos="6891"/>
+        </w:tabs>
+      </w:pPr>
+      <w:r>
+        <w:drawing>
+          <wp:inline distT="0" distB="0" distL="0" distR="0" wp14:anchorId="41E1C409" wp14:editId="5ACE077E">
+            <wp:extent cx="5943600" cy="3740785"/>
+            <wp:effectExtent l="0" t="0" r="0" b="0"/>
+            <wp:docPr id="28" name="Picture 28"/>
+            <wp:cNvGraphicFramePr>
+              <a:graphicFrameLocks xmlns:a="http://schemas.openxmlformats.org/drawingml/2006/main" noChangeAspect="1"/>
+            </wp:cNvGraphicFramePr>
+            <a:graphic xmlns:a="http://schemas.openxmlformats.org/drawingml/2006/main">
+              <a:graphicData uri="http://schemas.openxmlformats.org/drawingml/2006/picture">
+                <pic:pic xmlns:pic="http://schemas.openxmlformats.org/drawingml/2006/picture">
+                  <pic:nvPicPr>
+                    <pic:cNvPr id="1" name=""/>
+                    <pic:cNvPicPr/>
+                  </pic:nvPicPr>
+                  <pic:blipFill>
+                    <a:blip r:embed="rId62"/>
+                    <a:stretch>
+                      <a:fillRect/>
+                    </a:stretch>
+                  </pic:blipFill>
+                  <pic:spPr>
+                    <a:xfrm>
+                      <a:off x="0" y="0"/>
+                      <a:ext cx="5943600" cy="3740785"/>
+                    </a:xfrm>
+                    <a:prstGeom prst="rect">
+                      <a:avLst/>
+                    </a:prstGeom>
+                  </pic:spPr>
+                </pic:pic>
+              </a:graphicData>
+            </a:graphic>
+          </wp:inline>
+        </w:drawing>
+      </w:r>
+    </w:p>
+    <w:p>
+      <w:pPr>
+        <w:tabs>
+          <w:tab w:val="left" w:pos="6891"/>
+        </w:tabs>
+        <w:rPr>
+          <w14:textOutline w14:w="0" w14:cap="flat" w14:cmpd="sng" w14:algn="ctr">
+            <w14:noFill/>
+            <w14:prstDash w14:val="solid"/>
+            <w14:round/>
+          </w14:textOutline>
+          <w14:textFill>
+            <w14:gradFill>
+              <w14:gsLst>
+                <w14:gs w14:pos="21000">
+                  <w14:srgbClr w14:val="53575C"/>
+                </w14:gs>
+                <w14:gs w14:pos="88000">
+                  <w14:srgbClr w14:val="C5C7CA"/>
+                </w14:gs>
+              </w14:gsLst>
+              <w14:lin w14:ang="5400000" w14:scaled="0"/>
+            </w14:gradFill>
+          </w14:textFill>
+        </w:rPr>
+      </w:pPr>
+      <w:r>
+        <w:lastRenderedPageBreak/>
+        <w:t xml:space="preserve">Chose </w:t>
+      </w:r>
+      <w:r>
+        <w:rPr>
+          <w14:textOutline w14:w="0" w14:cap="flat" w14:cmpd="sng" w14:algn="ctr">
+            <w14:noFill/>
+            <w14:prstDash w14:val="solid"/>
+            <w14:round/>
+          </w14:textOutline>
+          <w14:textFill>
+            <w14:gradFill>
+              <w14:gsLst>
+                <w14:gs w14:pos="21000">
+                  <w14:srgbClr w14:val="53575C"/>
+                </w14:gs>
+                <w14:gs w14:pos="88000">
+                  <w14:srgbClr w14:val="C5C7CA"/>
+                </w14:gs>
+              </w14:gsLst>
+              <w14:lin w14:ang="5400000" w14:scaled="0"/>
+            </w14:gradFill>
+          </w14:textFill>
+        </w:rPr>
+        <w:t>Empty activity</w:t>
+      </w:r>
+      <w:r>
+        <w:rPr>
+          <w14:textOutline w14:w="0" w14:cap="flat" w14:cmpd="sng" w14:algn="ctr">
+            <w14:noFill/>
+            <w14:prstDash w14:val="solid"/>
+            <w14:round/>
+          </w14:textOutline>
+          <w14:textFill>
+            <w14:gradFill>
+              <w14:gsLst>
+                <w14:gs w14:pos="21000">
+                  <w14:srgbClr w14:val="53575C"/>
+                </w14:gs>
+                <w14:gs w14:pos="88000">
+                  <w14:srgbClr w14:val="C5C7CA"/>
+                </w14:gs>
+              </w14:gsLst>
+              <w14:lin w14:ang="5400000" w14:scaled="0"/>
+            </w14:gradFill>
+          </w14:textFill>
+        </w:rPr>
+        <w:t xml:space="preserve"> </w:t>
+      </w:r>
+      <w:r>
+        <w:t xml:space="preserve">and then click on </w:t>
+      </w:r>
+      <w:r>
+        <w:drawing>
+          <wp:inline distT="0" distB="0" distL="0" distR="0" wp14:anchorId="2603ADCC" wp14:editId="74E7522D">
+            <wp:extent cx="457200" cy="199505"/>
+            <wp:effectExtent l="0" t="0" r="0" b="0"/>
+            <wp:docPr id="46" name="Picture 46"/>
+            <wp:cNvGraphicFramePr>
+              <a:graphicFrameLocks xmlns:a="http://schemas.openxmlformats.org/drawingml/2006/main" noChangeAspect="1"/>
+            </wp:cNvGraphicFramePr>
+            <a:graphic xmlns:a="http://schemas.openxmlformats.org/drawingml/2006/main">
+              <a:graphicData uri="http://schemas.openxmlformats.org/drawingml/2006/picture">
+                <pic:pic xmlns:pic="http://schemas.openxmlformats.org/drawingml/2006/picture">
+                  <pic:nvPicPr>
+                    <pic:cNvPr id="1" name=""/>
+                    <pic:cNvPicPr/>
+                  </pic:nvPicPr>
+                  <pic:blipFill>
+                    <a:blip r:embed="rId63"/>
+                    <a:stretch>
+                      <a:fillRect/>
+                    </a:stretch>
+                  </pic:blipFill>
+                  <pic:spPr>
+                    <a:xfrm>
+                      <a:off x="0" y="0"/>
+                      <a:ext cx="458321" cy="199994"/>
+                    </a:xfrm>
+                    <a:prstGeom prst="rect">
+                      <a:avLst/>
+                    </a:prstGeom>
+                  </pic:spPr>
+                </pic:pic>
+              </a:graphicData>
+            </a:graphic>
+          </wp:inline>
+        </w:drawing>
+      </w:r>
+      <w:r>
+        <w:t xml:space="preserve"> button.</w:t>
+      </w:r>
+      <w:r>
+        <w:drawing>
+          <wp:inline distT="0" distB="0" distL="0" distR="0" wp14:anchorId="7751CC49" wp14:editId="6D66EA16">
+            <wp:extent cx="5943600" cy="4290060"/>
+            <wp:effectExtent l="0" t="0" r="0" b="0"/>
+            <wp:docPr id="45" name="Picture 45"/>
+            <wp:cNvGraphicFramePr>
+              <a:graphicFrameLocks xmlns:a="http://schemas.openxmlformats.org/drawingml/2006/main" noChangeAspect="1"/>
+            </wp:cNvGraphicFramePr>
+            <a:graphic xmlns:a="http://schemas.openxmlformats.org/drawingml/2006/main">
+              <a:graphicData uri="http://schemas.openxmlformats.org/drawingml/2006/picture">
+                <pic:pic xmlns:pic="http://schemas.openxmlformats.org/drawingml/2006/picture">
+                  <pic:nvPicPr>
+                    <pic:cNvPr id="1" name=""/>
+                    <pic:cNvPicPr/>
+                  </pic:nvPicPr>
+                  <pic:blipFill>
+                    <a:blip r:embed="rId64"/>
+                    <a:stretch>
+                      <a:fillRect/>
+                    </a:stretch>
+                  </pic:blipFill>
+                  <pic:spPr>
+                    <a:xfrm>
+                      <a:off x="0" y="0"/>
+                      <a:ext cx="5943600" cy="4290060"/>
+                    </a:xfrm>
+                    <a:prstGeom prst="rect">
+                      <a:avLst/>
+                    </a:prstGeom>
+                  </pic:spPr>
+                </pic:pic>
+              </a:graphicData>
+            </a:graphic>
+          </wp:inline>
+        </w:drawing>
+      </w:r>
+    </w:p>
+    <w:p>
+      <w:pPr>
+        <w:tabs>
+          <w:tab w:val="left" w:pos="6891"/>
+        </w:tabs>
+      </w:pPr>
+      <w:r>
+        <w:t xml:space="preserve">Write the name for your project and Package Name. </w:t>
+      </w:r>
+      <w:proofErr w:type="gramStart"/>
+      <w:r>
+        <w:t>after</w:t>
+      </w:r>
+      <w:proofErr w:type="gramEnd"/>
+      <w:r>
+        <w:t xml:space="preserve"> writing these names chose the location where you want to save your project on local disc. From language drop down menu: select Java. And then select Minimum SDK version. </w:t>
+      </w:r>
+    </w:p>
+    <w:p>
+      <w:pPr>
+        <w:tabs>
+          <w:tab w:val="left" w:pos="6891"/>
+        </w:tabs>
+      </w:pPr>
+      <w:r>
+        <w:t>NOTE: try to choose that SDK which will run on Maximum number of devices.</w:t>
+      </w:r>
+    </w:p>
+    <w:p>
+      <w:pPr>
+        <w:tabs>
+          <w:tab w:val="left" w:pos="6891"/>
+        </w:tabs>
+      </w:pPr>
+      <w:r>
+        <w:lastRenderedPageBreak/>
+        <w:t>And then click on Finish</w:t>
+      </w:r>
+      <w:r>
+        <w:drawing>
+          <wp:inline distT="0" distB="0" distL="0" distR="0" wp14:anchorId="03164023" wp14:editId="2023C183">
+            <wp:extent cx="434340" cy="190500"/>
+            <wp:effectExtent l="0" t="0" r="3810" b="0"/>
+            <wp:docPr id="49" name="Picture 49"/>
+            <wp:cNvGraphicFramePr>
+              <a:graphicFrameLocks xmlns:a="http://schemas.openxmlformats.org/drawingml/2006/main" noChangeAspect="1"/>
+            </wp:cNvGraphicFramePr>
+            <a:graphic xmlns:a="http://schemas.openxmlformats.org/drawingml/2006/main">
+              <a:graphicData uri="http://schemas.openxmlformats.org/drawingml/2006/picture">
+                <pic:pic xmlns:pic="http://schemas.openxmlformats.org/drawingml/2006/picture">
+                  <pic:nvPicPr>
+                    <pic:cNvPr id="1" name=""/>
+                    <pic:cNvPicPr/>
+                  </pic:nvPicPr>
+                  <pic:blipFill>
+                    <a:blip r:embed="rId65"/>
+                    <a:stretch>
+                      <a:fillRect/>
+                    </a:stretch>
+                  </pic:blipFill>
+                  <pic:spPr>
+                    <a:xfrm>
+                      <a:off x="0" y="0"/>
+                      <a:ext cx="436693" cy="191532"/>
+                    </a:xfrm>
+                    <a:prstGeom prst="rect">
+                      <a:avLst/>
+                    </a:prstGeom>
+                  </pic:spPr>
+                </pic:pic>
+              </a:graphicData>
+            </a:graphic>
+          </wp:inline>
+        </w:drawing>
+      </w:r>
+      <w:r>
+        <w:t xml:space="preserve"> button.</w:t>
+      </w:r>
+      <w:r>
+        <w:drawing>
+          <wp:inline distT="0" distB="0" distL="0" distR="0" wp14:anchorId="003B62C5" wp14:editId="2309B4ED">
+            <wp:extent cx="5943600" cy="4290060"/>
+            <wp:effectExtent l="0" t="0" r="0" b="0"/>
+            <wp:docPr id="48" name="Picture 48"/>
+            <wp:cNvGraphicFramePr>
+              <a:graphicFrameLocks xmlns:a="http://schemas.openxmlformats.org/drawingml/2006/main" noChangeAspect="1"/>
+            </wp:cNvGraphicFramePr>
+            <a:graphic xmlns:a="http://schemas.openxmlformats.org/drawingml/2006/main">
+              <a:graphicData uri="http://schemas.openxmlformats.org/drawingml/2006/picture">
+                <pic:pic xmlns:pic="http://schemas.openxmlformats.org/drawingml/2006/picture">
+                  <pic:nvPicPr>
+                    <pic:cNvPr id="1" name=""/>
+                    <pic:cNvPicPr/>
+                  </pic:nvPicPr>
+                  <pic:blipFill>
+                    <a:blip r:embed="rId66"/>
+                    <a:stretch>
+                      <a:fillRect/>
+                    </a:stretch>
+                  </pic:blipFill>
+                  <pic:spPr>
+                    <a:xfrm>
+                      <a:off x="0" y="0"/>
+                      <a:ext cx="5943600" cy="4290060"/>
+                    </a:xfrm>
+                    <a:prstGeom prst="rect">
+                      <a:avLst/>
+                    </a:prstGeom>
+                  </pic:spPr>
+                </pic:pic>
+              </a:graphicData>
+            </a:graphic>
+          </wp:inline>
+        </w:drawing>
+      </w:r>
+    </w:p>
+    <w:p>
+      <w:pPr>
+        <w:tabs>
+          <w:tab w:val="left" w:pos="6891"/>
+        </w:tabs>
+      </w:pPr>
+      <w:r>
+        <w:t>It will take some time. (</w:t>
+      </w:r>
+      <w:proofErr w:type="gramStart"/>
+      <w:r>
+        <w:t>it</w:t>
+      </w:r>
+      <w:proofErr w:type="gramEnd"/>
+      <w:r>
+        <w:t xml:space="preserve"> depends on your machine and its efficiency.</w:t>
+      </w:r>
+    </w:p>
+    <w:p>
+      <w:pPr>
+        <w:tabs>
+          <w:tab w:val="left" w:pos="6891"/>
+        </w:tabs>
+      </w:pPr>
+      <w:r>
+        <w:lastRenderedPageBreak/>
+        <w:t>After loading the required files and allocating memory. You will see this window. That means your Project is ready to edit.</w:t>
+      </w:r>
+      <w:r>
+        <w:rPr>
+          <w:noProof/>
+        </w:rPr>
+        <w:t xml:space="preserve"> </w:t>
+      </w:r>
+      <w:r>
+        <w:drawing>
+          <wp:inline distT="0" distB="0" distL="0" distR="0" wp14:anchorId="537836D6" wp14:editId="269F496C">
+            <wp:extent cx="5943600" cy="3219450"/>
+            <wp:effectExtent l="0" t="0" r="0" b="0"/>
+            <wp:docPr id="50" name="Picture 50"/>
+            <wp:cNvGraphicFramePr>
+              <a:graphicFrameLocks xmlns:a="http://schemas.openxmlformats.org/drawingml/2006/main" noChangeAspect="1"/>
+            </wp:cNvGraphicFramePr>
+            <a:graphic xmlns:a="http://schemas.openxmlformats.org/drawingml/2006/main">
+              <a:graphicData uri="http://schemas.openxmlformats.org/drawingml/2006/picture">
+                <pic:pic xmlns:pic="http://schemas.openxmlformats.org/drawingml/2006/picture">
+                  <pic:nvPicPr>
+                    <pic:cNvPr id="1" name=""/>
+                    <pic:cNvPicPr/>
+                  </pic:nvPicPr>
+                  <pic:blipFill>
+                    <a:blip r:embed="rId67"/>
+                    <a:stretch>
+                      <a:fillRect/>
+                    </a:stretch>
+                  </pic:blipFill>
+                  <pic:spPr>
+                    <a:xfrm>
+                      <a:off x="0" y="0"/>
+                      <a:ext cx="5943600" cy="3219450"/>
+                    </a:xfrm>
+                    <a:prstGeom prst="rect">
+                      <a:avLst/>
+                    </a:prstGeom>
+                  </pic:spPr>
+                </pic:pic>
+              </a:graphicData>
+            </a:graphic>
+          </wp:inline>
+        </w:drawing>
+      </w:r>
+    </w:p>
+    <w:p>
+      <w:pPr>
+        <w:tabs>
+          <w:tab w:val="left" w:pos="6891"/>
+        </w:tabs>
+      </w:pPr>
+      <w:r>
+        <w:t>Here we have two different file structures.</w:t>
+      </w:r>
+    </w:p>
+    <w:p>
+      <w:pPr>
+        <w:pStyle w:val="ListParagraph"/>
+        <w:numPr>
+          <w:ilvl w:val="0"/>
+          <w:numId w:val="6"/>
+        </w:numPr>
+        <w:tabs>
+          <w:tab w:val="left" w:pos="6891"/>
+        </w:tabs>
+      </w:pPr>
+      <w:r>
+        <w:rPr>
+          <w:b/>
+          <w:bCs/>
+        </w:rPr>
+        <w:t>Android</w:t>
+      </w:r>
+    </w:p>
+    <w:p>
+      <w:pPr>
+        <w:tabs>
+          <w:tab w:val="left" w:pos="6891"/>
+        </w:tabs>
+        <w:ind w:left="360"/>
+      </w:pPr>
+      <w:r>
+        <w:drawing>
+          <wp:inline distT="0" distB="0" distL="0" distR="0" wp14:anchorId="6315F9C1" wp14:editId="7A3B4297">
+            <wp:extent cx="3982006" cy="2286319"/>
+            <wp:effectExtent l="0" t="0" r="0" b="0"/>
+            <wp:docPr id="51" name="Picture 51"/>
+            <wp:cNvGraphicFramePr>
+              <a:graphicFrameLocks xmlns:a="http://schemas.openxmlformats.org/drawingml/2006/main" noChangeAspect="1"/>
+            </wp:cNvGraphicFramePr>
+            <a:graphic xmlns:a="http://schemas.openxmlformats.org/drawingml/2006/main">
+              <a:graphicData uri="http://schemas.openxmlformats.org/drawingml/2006/picture">
+                <pic:pic xmlns:pic="http://schemas.openxmlformats.org/drawingml/2006/picture">
+                  <pic:nvPicPr>
+                    <pic:cNvPr id="1" name=""/>
+                    <pic:cNvPicPr/>
+                  </pic:nvPicPr>
+                  <pic:blipFill>
+                    <a:blip r:embed="rId68"/>
+                    <a:stretch>
+                      <a:fillRect/>
+                    </a:stretch>
+                  </pic:blipFill>
+                  <pic:spPr>
+                    <a:xfrm>
+                      <a:off x="0" y="0"/>
+                      <a:ext cx="3982006" cy="2286319"/>
+                    </a:xfrm>
+                    <a:prstGeom prst="rect">
+                      <a:avLst/>
+                    </a:prstGeom>
+                  </pic:spPr>
+                </pic:pic>
+              </a:graphicData>
+            </a:graphic>
+          </wp:inline>
+        </w:drawing>
+      </w:r>
+    </w:p>
+    <w:p>
+      <w:pPr>
+        <w:tabs>
+          <w:tab w:val="left" w:pos="6891"/>
+        </w:tabs>
+      </w:pPr>
+    </w:p>
+    <w:p>
+      <w:pPr>
+        <w:tabs>
+          <w:tab w:val="left" w:pos="6891"/>
+        </w:tabs>
+      </w:pPr>
+    </w:p>
+    <w:p>
+      <w:pPr>
+        <w:tabs>
+          <w:tab w:val="left" w:pos="6891"/>
+        </w:tabs>
+      </w:pPr>
+    </w:p>
+    <w:p>
+      <w:pPr>
+        <w:tabs>
+          <w:tab w:val="left" w:pos="6891"/>
+        </w:tabs>
+      </w:pPr>
+    </w:p>
+    <w:p>
+      <w:pPr>
+        <w:tabs>
+          <w:tab w:val="left" w:pos="6891"/>
+        </w:tabs>
+      </w:pPr>
+    </w:p>
+    <w:p>
+      <w:pPr>
+        <w:pStyle w:val="ListParagraph"/>
+        <w:numPr>
+          <w:ilvl w:val="0"/>
+          <w:numId w:val="6"/>
+        </w:numPr>
+        <w:tabs>
+          <w:tab w:val="left" w:pos="6891"/>
+        </w:tabs>
+        <w:ind w:left="360"/>
+      </w:pPr>
+      <w:r>
+        <w:lastRenderedPageBreak/>
+        <w:t>Project</w:t>
+      </w:r>
+    </w:p>
+    <w:p>
+      <w:pPr>
+        <w:tabs>
+          <w:tab w:val="left" w:pos="6891"/>
+        </w:tabs>
+      </w:pPr>
+      <w:r>
+        <w:drawing>
+          <wp:inline distT="0" distB="0" distL="0" distR="0" wp14:anchorId="5F2761D9" wp14:editId="7AE8F991">
+            <wp:extent cx="3839111" cy="1505160"/>
+            <wp:effectExtent l="0" t="0" r="9525" b="0"/>
+            <wp:docPr id="62" name="Picture 62"/>
+            <wp:cNvGraphicFramePr>
+              <a:graphicFrameLocks xmlns:a="http://schemas.openxmlformats.org/drawingml/2006/main" noChangeAspect="1"/>
+            </wp:cNvGraphicFramePr>
+            <a:graphic xmlns:a="http://schemas.openxmlformats.org/drawingml/2006/main">
+              <a:graphicData uri="http://schemas.openxmlformats.org/drawingml/2006/picture">
+                <pic:pic xmlns:pic="http://schemas.openxmlformats.org/drawingml/2006/picture">
+                  <pic:nvPicPr>
+                    <pic:cNvPr id="1" name=""/>
+                    <pic:cNvPicPr/>
+                  </pic:nvPicPr>
+                  <pic:blipFill>
+                    <a:blip r:embed="rId69"/>
+                    <a:stretch>
+                      <a:fillRect/>
+                    </a:stretch>
+                  </pic:blipFill>
+                  <pic:spPr>
+                    <a:xfrm>
+                      <a:off x="0" y="0"/>
+                      <a:ext cx="3839111" cy="1505160"/>
+                    </a:xfrm>
+                    <a:prstGeom prst="rect">
+                      <a:avLst/>
+                    </a:prstGeom>
+                  </pic:spPr>
+                </pic:pic>
+              </a:graphicData>
+            </a:graphic>
+          </wp:inline>
+        </w:drawing>
+      </w:r>
+    </w:p>
+    <w:p>
+      <w:pPr>
+        <w:tabs>
+          <w:tab w:val="left" w:pos="6891"/>
+        </w:tabs>
+      </w:pPr>
+      <w:proofErr w:type="gramStart"/>
+      <w:r>
+        <w:t>we</w:t>
+      </w:r>
+      <w:proofErr w:type="gramEnd"/>
+      <w:r>
+        <w:t xml:space="preserve"> can also choose these file structures.</w:t>
+      </w:r>
+    </w:p>
+    <w:p>
+      <w:pPr>
+        <w:tabs>
+          <w:tab w:val="left" w:pos="6891"/>
+        </w:tabs>
+      </w:pPr>
+      <w:r>
+        <w:drawing>
+          <wp:inline distT="0" distB="0" distL="0" distR="0" wp14:anchorId="06EB2E5E" wp14:editId="7E7A3797">
+            <wp:extent cx="3972479" cy="3162741"/>
+            <wp:effectExtent l="0" t="0" r="9525" b="0"/>
+            <wp:docPr id="63" name="Picture 63"/>
+            <wp:cNvGraphicFramePr>
+              <a:graphicFrameLocks xmlns:a="http://schemas.openxmlformats.org/drawingml/2006/main" noChangeAspect="1"/>
+            </wp:cNvGraphicFramePr>
+            <a:graphic xmlns:a="http://schemas.openxmlformats.org/drawingml/2006/main">
+              <a:graphicData uri="http://schemas.openxmlformats.org/drawingml/2006/picture">
+                <pic:pic xmlns:pic="http://schemas.openxmlformats.org/drawingml/2006/picture">
+                  <pic:nvPicPr>
+                    <pic:cNvPr id="1" name=""/>
+                    <pic:cNvPicPr/>
+                  </pic:nvPicPr>
+                  <pic:blipFill>
+                    <a:blip r:embed="rId70"/>
+                    <a:stretch>
+                      <a:fillRect/>
+                    </a:stretch>
+                  </pic:blipFill>
+                  <pic:spPr>
+                    <a:xfrm>
+                      <a:off x="0" y="0"/>
+                      <a:ext cx="3972479" cy="3162741"/>
+                    </a:xfrm>
+                    <a:prstGeom prst="rect">
+                      <a:avLst/>
+                    </a:prstGeom>
+                  </pic:spPr>
+                </pic:pic>
+              </a:graphicData>
+            </a:graphic>
+          </wp:inline>
+        </w:drawing>
+      </w:r>
+    </w:p>
+    <w:p>
+      <w:pPr>
+        <w:tabs>
+          <w:tab w:val="left" w:pos="6891"/>
+        </w:tabs>
+      </w:pPr>
+      <w:r>
+        <w:t>But we will work on Android File Structure.</w:t>
+      </w:r>
+    </w:p>
+    <w:p>
+      <w:pPr>
+        <w:tabs>
+          <w:tab w:val="left" w:pos="6891"/>
+        </w:tabs>
+      </w:pPr>
+      <w:r>
+        <w:t>In our project we have two main files.</w:t>
+      </w:r>
+    </w:p>
+    <w:p>
+      <w:pPr>
+        <w:pStyle w:val="ListParagraph"/>
+        <w:numPr>
+          <w:ilvl w:val="0"/>
+          <w:numId w:val="8"/>
+        </w:numPr>
+        <w:tabs>
+          <w:tab w:val="left" w:pos="6891"/>
+        </w:tabs>
+      </w:pPr>
+      <w:r>
+        <w:t>MainAcitvity.java</w:t>
+      </w:r>
+    </w:p>
+    <w:p>
+      <w:pPr>
+        <w:pStyle w:val="ListParagraph"/>
+        <w:numPr>
+          <w:ilvl w:val="0"/>
+          <w:numId w:val="8"/>
+        </w:numPr>
+        <w:tabs>
+          <w:tab w:val="left" w:pos="6891"/>
+        </w:tabs>
+      </w:pPr>
+      <w:r>
+        <w:t>Activity_main.xml</w:t>
+      </w:r>
+    </w:p>
+    <w:p>
+      <w:pPr>
+        <w:tabs>
+          <w:tab w:val="left" w:pos="6891"/>
+        </w:tabs>
+      </w:pPr>
+      <w:r>
+        <w:lastRenderedPageBreak/>
+        <w:drawing>
+          <wp:inline distT="0" distB="0" distL="0" distR="0" wp14:anchorId="5D8A8106" wp14:editId="44EB379F">
+            <wp:extent cx="5943600" cy="2312670"/>
+            <wp:effectExtent l="0" t="0" r="0" b="0"/>
+            <wp:docPr id="64" name="Picture 64"/>
+            <wp:cNvGraphicFramePr>
+              <a:graphicFrameLocks xmlns:a="http://schemas.openxmlformats.org/drawingml/2006/main" noChangeAspect="1"/>
+            </wp:cNvGraphicFramePr>
+            <a:graphic xmlns:a="http://schemas.openxmlformats.org/drawingml/2006/main">
+              <a:graphicData uri="http://schemas.openxmlformats.org/drawingml/2006/picture">
+                <pic:pic xmlns:pic="http://schemas.openxmlformats.org/drawingml/2006/picture">
+                  <pic:nvPicPr>
+                    <pic:cNvPr id="1" name=""/>
+                    <pic:cNvPicPr/>
+                  </pic:nvPicPr>
+                  <pic:blipFill>
+                    <a:blip r:embed="rId71"/>
+                    <a:stretch>
+                      <a:fillRect/>
+                    </a:stretch>
+                  </pic:blipFill>
+                  <pic:spPr>
+                    <a:xfrm>
+                      <a:off x="0" y="0"/>
+                      <a:ext cx="5943600" cy="2312670"/>
+                    </a:xfrm>
+                    <a:prstGeom prst="rect">
+                      <a:avLst/>
+                    </a:prstGeom>
+                  </pic:spPr>
+                </pic:pic>
+              </a:graphicData>
+            </a:graphic>
+          </wp:inline>
+        </w:drawing>
+      </w:r>
+    </w:p>
+    <w:p>
+      <w:pPr>
+        <w:tabs>
+          <w:tab w:val="left" w:pos="6891"/>
+        </w:tabs>
+      </w:pPr>
+      <w:r>
+        <w:t>Our coding part will be in MainActivity.java</w:t>
+      </w:r>
+    </w:p>
+    <w:p>
+      <w:pPr>
+        <w:tabs>
+          <w:tab w:val="left" w:pos="6891"/>
+        </w:tabs>
+      </w:pPr>
+      <w:r>
+        <w:t>And our GUI (Graphical User Interface) related things will be in activity_main.xml</w:t>
+      </w:r>
+    </w:p>
+    <w:p>
+      <w:pPr>
+        <w:tabs>
+          <w:tab w:val="left" w:pos="6891"/>
+        </w:tabs>
+      </w:pPr>
+      <w:r>
+        <w:drawing>
+          <wp:inline distT="0" distB="0" distL="0" distR="0" wp14:anchorId="5396D7C6" wp14:editId="18B9F32D">
+            <wp:extent cx="5943600" cy="4569460"/>
+            <wp:effectExtent l="0" t="0" r="0" b="2540"/>
+            <wp:docPr id="65" name="Picture 65"/>
+            <wp:cNvGraphicFramePr>
+              <a:graphicFrameLocks xmlns:a="http://schemas.openxmlformats.org/drawingml/2006/main" noChangeAspect="1"/>
+            </wp:cNvGraphicFramePr>
+            <a:graphic xmlns:a="http://schemas.openxmlformats.org/drawingml/2006/main">
+              <a:graphicData uri="http://schemas.openxmlformats.org/drawingml/2006/picture">
+                <pic:pic xmlns:pic="http://schemas.openxmlformats.org/drawingml/2006/picture">
+                  <pic:nvPicPr>
+                    <pic:cNvPr id="1" name=""/>
+                    <pic:cNvPicPr/>
+                  </pic:nvPicPr>
+                  <pic:blipFill>
+                    <a:blip r:embed="rId72"/>
+                    <a:stretch>
+                      <a:fillRect/>
+                    </a:stretch>
+                  </pic:blipFill>
+                  <pic:spPr>
+                    <a:xfrm>
+                      <a:off x="0" y="0"/>
+                      <a:ext cx="5943600" cy="4569460"/>
+                    </a:xfrm>
+                    <a:prstGeom prst="rect">
+                      <a:avLst/>
+                    </a:prstGeom>
+                  </pic:spPr>
+                </pic:pic>
+              </a:graphicData>
+            </a:graphic>
+          </wp:inline>
+        </w:drawing>
+      </w:r>
+      <w:r>
+        <w:t xml:space="preserve">  </w:t>
+      </w:r>
+    </w:p>
+    <w:p>
+      <w:pPr>
+        <w:tabs>
+          <w:tab w:val="left" w:pos="6891"/>
+        </w:tabs>
+      </w:pPr>
+    </w:p>
+    <w:p>
+      <w:pPr>
+        <w:pStyle w:val="Heading2"/>
+      </w:pPr>
+      <w:r>
+        <w:lastRenderedPageBreak/>
+        <w:t>Component tree</w:t>
+      </w:r>
+    </w:p>
+    <w:p>
+      <w:r>
+        <w:t xml:space="preserve">Out components will be placed here. </w:t>
+      </w:r>
+    </w:p>
+    <w:p>
+      <w:r>
+        <w:drawing>
+          <wp:inline distT="0" distB="0" distL="0" distR="0" wp14:anchorId="6BB14AA5" wp14:editId="2A1DC433">
+            <wp:extent cx="2286319" cy="981212"/>
+            <wp:effectExtent l="0" t="0" r="0" b="9525"/>
+            <wp:docPr id="66" name="Picture 66"/>
+            <wp:cNvGraphicFramePr>
+              <a:graphicFrameLocks xmlns:a="http://schemas.openxmlformats.org/drawingml/2006/main" noChangeAspect="1"/>
+            </wp:cNvGraphicFramePr>
+            <a:graphic xmlns:a="http://schemas.openxmlformats.org/drawingml/2006/main">
+              <a:graphicData uri="http://schemas.openxmlformats.org/drawingml/2006/picture">
+                <pic:pic xmlns:pic="http://schemas.openxmlformats.org/drawingml/2006/picture">
+                  <pic:nvPicPr>
+                    <pic:cNvPr id="1" name=""/>
+                    <pic:cNvPicPr/>
+                  </pic:nvPicPr>
+                  <pic:blipFill>
+                    <a:blip r:embed="rId73"/>
+                    <a:stretch>
+                      <a:fillRect/>
+                    </a:stretch>
+                  </pic:blipFill>
+                  <pic:spPr>
+                    <a:xfrm>
+                      <a:off x="0" y="0"/>
+                      <a:ext cx="2286319" cy="981212"/>
+                    </a:xfrm>
+                    <a:prstGeom prst="rect">
+                      <a:avLst/>
+                    </a:prstGeom>
+                  </pic:spPr>
+                </pic:pic>
+              </a:graphicData>
+            </a:graphic>
+          </wp:inline>
+        </w:drawing>
+      </w:r>
+    </w:p>
+    <w:p>
+      <w:pPr>
+        <w:pStyle w:val="Heading2"/>
+      </w:pPr>
+      <w:r>
+        <w:t>Project Resources</w:t>
+      </w:r>
+    </w:p>
+    <w:p>
+      <w:r>
+        <w:t>These project resources files are built in available in our new project by Android Studio</w:t>
+      </w:r>
+    </w:p>
+    <w:p>
+      <w:r>
+        <w:lastRenderedPageBreak/>
+        <w:drawing>
+          <wp:inline distT="0" distB="0" distL="0" distR="0" wp14:anchorId="58DF5AF5" wp14:editId="43BB2C9B">
+            <wp:extent cx="3723005" cy="8229600"/>
+            <wp:effectExtent l="0" t="0" r="0" b="0"/>
+            <wp:docPr id="67" name="Picture 67"/>
+            <wp:cNvGraphicFramePr>
+              <a:graphicFrameLocks xmlns:a="http://schemas.openxmlformats.org/drawingml/2006/main" noChangeAspect="1"/>
+            </wp:cNvGraphicFramePr>
+            <a:graphic xmlns:a="http://schemas.openxmlformats.org/drawingml/2006/main">
+              <a:graphicData uri="http://schemas.openxmlformats.org/drawingml/2006/picture">
+                <pic:pic xmlns:pic="http://schemas.openxmlformats.org/drawingml/2006/picture">
+                  <pic:nvPicPr>
+                    <pic:cNvPr id="1" name=""/>
+                    <pic:cNvPicPr/>
+                  </pic:nvPicPr>
+                  <pic:blipFill>
+                    <a:blip r:embed="rId74"/>
+                    <a:stretch>
+                      <a:fillRect/>
+                    </a:stretch>
+                  </pic:blipFill>
+                  <pic:spPr>
+                    <a:xfrm>
+                      <a:off x="0" y="0"/>
+                      <a:ext cx="3723005" cy="8229600"/>
+                    </a:xfrm>
+                    <a:prstGeom prst="rect">
+                      <a:avLst/>
+                    </a:prstGeom>
+                  </pic:spPr>
+                </pic:pic>
+              </a:graphicData>
+            </a:graphic>
+          </wp:inline>
+        </w:drawing>
+      </w:r>
+    </w:p>
+    <w:p>
+      <w:pPr>
+        <w:pStyle w:val="Heading2"/>
+      </w:pPr>
+      <w:r>
+        <w:lastRenderedPageBreak/>
+        <w:t>app icons</w:t>
+      </w:r>
+    </w:p>
+    <w:p>
+      <w:r>
+        <w:t>Here you can find the icons of different resolutions which will be used for your app. These icons are measured on dpi scale.</w:t>
+      </w:r>
+    </w:p>
+    <w:p>
+      <w:r>
+        <w:drawing>
+          <wp:inline distT="0" distB="0" distL="0" distR="0" wp14:anchorId="50F02FB2" wp14:editId="47A9EC1F">
+            <wp:extent cx="3134162" cy="2924583"/>
+            <wp:effectExtent l="0" t="0" r="9525" b="9525"/>
+            <wp:docPr id="69" name="Picture 69"/>
+            <wp:cNvGraphicFramePr>
+              <a:graphicFrameLocks xmlns:a="http://schemas.openxmlformats.org/drawingml/2006/main" noChangeAspect="1"/>
+            </wp:cNvGraphicFramePr>
+            <a:graphic xmlns:a="http://schemas.openxmlformats.org/drawingml/2006/main">
+              <a:graphicData uri="http://schemas.openxmlformats.org/drawingml/2006/picture">
+                <pic:pic xmlns:pic="http://schemas.openxmlformats.org/drawingml/2006/picture">
+                  <pic:nvPicPr>
+                    <pic:cNvPr id="1" name=""/>
+                    <pic:cNvPicPr/>
+                  </pic:nvPicPr>
+                  <pic:blipFill>
+                    <a:blip r:embed="rId75"/>
+                    <a:stretch>
+                      <a:fillRect/>
+                    </a:stretch>
+                  </pic:blipFill>
+                  <pic:spPr>
+                    <a:xfrm>
+                      <a:off x="0" y="0"/>
+                      <a:ext cx="3134162" cy="2924583"/>
+                    </a:xfrm>
+                    <a:prstGeom prst="rect">
+                      <a:avLst/>
+                    </a:prstGeom>
+                  </pic:spPr>
+                </pic:pic>
+              </a:graphicData>
+            </a:graphic>
+          </wp:inline>
+        </w:drawing>
+      </w:r>
+    </w:p>
+    <w:p>
+      <w:r>
+        <w:t>You can find these icons on that path.</w:t>
+      </w:r>
+    </w:p>
+    <w:p>
+      <w:r>
+        <w:drawing>
+          <wp:inline distT="0" distB="0" distL="0" distR="0" wp14:anchorId="2D5C3F4B" wp14:editId="6D584340">
+            <wp:extent cx="4020111" cy="314369"/>
+            <wp:effectExtent l="0" t="0" r="0" b="9525"/>
+            <wp:docPr id="70" name="Picture 70"/>
+            <wp:cNvGraphicFramePr>
+              <a:graphicFrameLocks xmlns:a="http://schemas.openxmlformats.org/drawingml/2006/main" noChangeAspect="1"/>
+            </wp:cNvGraphicFramePr>
+            <a:graphic xmlns:a="http://schemas.openxmlformats.org/drawingml/2006/main">
+              <a:graphicData uri="http://schemas.openxmlformats.org/drawingml/2006/picture">
+                <pic:pic xmlns:pic="http://schemas.openxmlformats.org/drawingml/2006/picture">
+                  <pic:nvPicPr>
+                    <pic:cNvPr id="1" name=""/>
+                    <pic:cNvPicPr/>
+                  </pic:nvPicPr>
+                  <pic:blipFill>
+                    <a:blip r:embed="rId76"/>
+                    <a:stretch>
+                      <a:fillRect/>
+                    </a:stretch>
+                  </pic:blipFill>
+                  <pic:spPr>
+                    <a:xfrm>
+                      <a:off x="0" y="0"/>
+                      <a:ext cx="4020111" cy="314369"/>
+                    </a:xfrm>
+                    <a:prstGeom prst="rect">
+                      <a:avLst/>
+                    </a:prstGeom>
+                  </pic:spPr>
+                </pic:pic>
+              </a:graphicData>
+            </a:graphic>
+          </wp:inline>
+        </w:drawing>
+      </w:r>
+    </w:p>
+    <w:p>
+      <w:pPr>
+        <w:pStyle w:val="Heading2"/>
+      </w:pPr>
+      <w:r>
+        <w:t>buil.gradle (project)</w:t>
+      </w:r>
+    </w:p>
+    <w:p>
+      <w:r>
+        <w:t xml:space="preserve">If you are using some third party tools then you can find their information in </w:t>
+      </w:r>
+      <w:proofErr w:type="spellStart"/>
+      <w:r>
+        <w:t>build.gradle</w:t>
+      </w:r>
+      <w:proofErr w:type="spellEnd"/>
+      <w:r>
+        <w:t xml:space="preserve"> file</w:t>
+      </w:r>
+    </w:p>
+    <w:p>
+      <w:r>
+        <w:drawing>
+          <wp:inline distT="0" distB="0" distL="0" distR="0" wp14:anchorId="07022987" wp14:editId="06C1C541">
+            <wp:extent cx="3781953" cy="400106"/>
+            <wp:effectExtent l="0" t="0" r="0" b="0"/>
+            <wp:docPr id="71" name="Picture 71"/>
+            <wp:cNvGraphicFramePr>
+              <a:graphicFrameLocks xmlns:a="http://schemas.openxmlformats.org/drawingml/2006/main" noChangeAspect="1"/>
+            </wp:cNvGraphicFramePr>
+            <a:graphic xmlns:a="http://schemas.openxmlformats.org/drawingml/2006/main">
+              <a:graphicData uri="http://schemas.openxmlformats.org/drawingml/2006/picture">
+                <pic:pic xmlns:pic="http://schemas.openxmlformats.org/drawingml/2006/picture">
+                  <pic:nvPicPr>
+                    <pic:cNvPr id="1" name=""/>
+                    <pic:cNvPicPr/>
+                  </pic:nvPicPr>
+                  <pic:blipFill>
+                    <a:blip r:embed="rId77"/>
+                    <a:stretch>
+                      <a:fillRect/>
+                    </a:stretch>
+                  </pic:blipFill>
+                  <pic:spPr>
+                    <a:xfrm>
+                      <a:off x="0" y="0"/>
+                      <a:ext cx="3781953" cy="400106"/>
+                    </a:xfrm>
+                    <a:prstGeom prst="rect">
+                      <a:avLst/>
+                    </a:prstGeom>
+                  </pic:spPr>
+                </pic:pic>
+              </a:graphicData>
+            </a:graphic>
+          </wp:inline>
+        </w:drawing>
+      </w:r>
+    </w:p>
+    <w:p>
+      <w:r>
+        <w:t>And you can find this file here.</w:t>
+      </w:r>
+    </w:p>
+    <w:p>
+      <w:r>
+        <w:drawing>
+          <wp:inline distT="0" distB="0" distL="0" distR="0" wp14:anchorId="1D754B07" wp14:editId="40B9F661">
+            <wp:extent cx="1590897" cy="323895"/>
+            <wp:effectExtent l="0" t="0" r="9525" b="0"/>
+            <wp:docPr id="72" name="Picture 72"/>
+            <wp:cNvGraphicFramePr>
+              <a:graphicFrameLocks xmlns:a="http://schemas.openxmlformats.org/drawingml/2006/main" noChangeAspect="1"/>
+            </wp:cNvGraphicFramePr>
+            <a:graphic xmlns:a="http://schemas.openxmlformats.org/drawingml/2006/main">
+              <a:graphicData uri="http://schemas.openxmlformats.org/drawingml/2006/picture">
+                <pic:pic xmlns:pic="http://schemas.openxmlformats.org/drawingml/2006/picture">
+                  <pic:nvPicPr>
+                    <pic:cNvPr id="1" name=""/>
+                    <pic:cNvPicPr/>
+                  </pic:nvPicPr>
+                  <pic:blipFill>
+                    <a:blip r:embed="rId78"/>
+                    <a:stretch>
+                      <a:fillRect/>
+                    </a:stretch>
+                  </pic:blipFill>
+                  <pic:spPr>
+                    <a:xfrm>
+                      <a:off x="0" y="0"/>
+                      <a:ext cx="1590897" cy="323895"/>
+                    </a:xfrm>
+                    <a:prstGeom prst="rect">
+                      <a:avLst/>
+                    </a:prstGeom>
+                  </pic:spPr>
+                </pic:pic>
+              </a:graphicData>
+            </a:graphic>
+          </wp:inline>
+        </w:drawing>
+      </w:r>
+    </w:p>
+    <w:p>
+      <w:pPr>
+        <w:pStyle w:val="Heading2"/>
+      </w:pPr>
+      <w:r>
+        <w:t>build.gradle (module app)</w:t>
+      </w:r>
+    </w:p>
+    <w:p>
+      <w:r>
+        <w:t>You can find all these information there:</w:t>
+      </w:r>
+    </w:p>
+    <w:p>
+      <w:pPr>
+        <w:pStyle w:val="ListParagraph"/>
+        <w:numPr>
+          <w:ilvl w:val="0"/>
+          <w:numId w:val="9"/>
+        </w:numPr>
+      </w:pPr>
+      <w:r>
+        <w:t>Version name</w:t>
+      </w:r>
+    </w:p>
+    <w:p>
+      <w:pPr>
+        <w:pStyle w:val="ListParagraph"/>
+        <w:numPr>
+          <w:ilvl w:val="0"/>
+          <w:numId w:val="9"/>
+        </w:numPr>
+      </w:pPr>
+      <w:r>
+        <w:t>Version code</w:t>
+      </w:r>
+    </w:p>
+    <w:p>
+      <w:pPr>
+        <w:pStyle w:val="ListParagraph"/>
+        <w:numPr>
+          <w:ilvl w:val="0"/>
+          <w:numId w:val="9"/>
+        </w:numPr>
+      </w:pPr>
+      <w:r>
+        <w:t>SDK’s info</w:t>
+      </w:r>
+    </w:p>
+    <w:p>
+      <w:r>
+        <w:t xml:space="preserve">And you can find dependencies there </w:t>
+      </w:r>
+      <w:r>
+        <w:t>which are essential for running your project.</w:t>
+      </w:r>
+    </w:p>
+    <w:p>
+      <w:r>
+        <w:lastRenderedPageBreak/>
+        <w:drawing>
+          <wp:inline distT="0" distB="0" distL="0" distR="0" wp14:anchorId="30D94E5E" wp14:editId="350CB305">
+            <wp:extent cx="5943600" cy="6736715"/>
+            <wp:effectExtent l="0" t="0" r="0" b="6985"/>
+            <wp:docPr id="75" name="Picture 75"/>
+            <wp:cNvGraphicFramePr>
+              <a:graphicFrameLocks xmlns:a="http://schemas.openxmlformats.org/drawingml/2006/main" noChangeAspect="1"/>
+            </wp:cNvGraphicFramePr>
+            <a:graphic xmlns:a="http://schemas.openxmlformats.org/drawingml/2006/main">
+              <a:graphicData uri="http://schemas.openxmlformats.org/drawingml/2006/picture">
+                <pic:pic xmlns:pic="http://schemas.openxmlformats.org/drawingml/2006/picture">
+                  <pic:nvPicPr>
+                    <pic:cNvPr id="1" name=""/>
+                    <pic:cNvPicPr/>
+                  </pic:nvPicPr>
+                  <pic:blipFill>
+                    <a:blip r:embed="rId79"/>
+                    <a:stretch>
+                      <a:fillRect/>
+                    </a:stretch>
+                  </pic:blipFill>
+                  <pic:spPr>
+                    <a:xfrm>
+                      <a:off x="0" y="0"/>
+                      <a:ext cx="5943600" cy="6736715"/>
+                    </a:xfrm>
+                    <a:prstGeom prst="rect">
+                      <a:avLst/>
+                    </a:prstGeom>
+                  </pic:spPr>
+                </pic:pic>
+              </a:graphicData>
+            </a:graphic>
+          </wp:inline>
+        </w:drawing>
+      </w:r>
+    </w:p>
+    <w:p/>
+    <w:p/>
+    <w:p/>
+    <w:p/>
+    <w:p>
+      <w:pPr>
+        <w:pStyle w:val="Heading2"/>
+      </w:pPr>
+      <w:r>
+        <w:lastRenderedPageBreak/>
+        <w:t>todo</w:t>
+      </w:r>
+    </w:p>
+    <w:p>
+      <w:r>
+        <w:t>We place our pending things here. This will help us to continue our work from last activities</w:t>
+      </w:r>
+      <w:r>
+        <w:t xml:space="preserve">. </w:t>
+      </w:r>
+    </w:p>
+    <w:p>
+      <w:r>
+        <w:t xml:space="preserve">And you can find it on lower left corner of the android </w:t>
+      </w:r>
+      <w:proofErr w:type="spellStart"/>
+      <w:r>
+        <w:t>sudio</w:t>
+      </w:r>
+      <w:proofErr w:type="spellEnd"/>
+      <w:r>
+        <w:t>.</w:t>
+      </w:r>
+    </w:p>
+    <w:p>
+      <w:r>
+        <w:drawing>
+          <wp:inline distT="0" distB="0" distL="0" distR="0" wp14:anchorId="1CA8429E" wp14:editId="4673F5A0">
+            <wp:extent cx="5943600" cy="3618865"/>
+            <wp:effectExtent l="0" t="0" r="0" b="635"/>
+            <wp:docPr id="76" name="Picture 76"/>
+            <wp:cNvGraphicFramePr>
+              <a:graphicFrameLocks xmlns:a="http://schemas.openxmlformats.org/drawingml/2006/main" noChangeAspect="1"/>
+            </wp:cNvGraphicFramePr>
+            <a:graphic xmlns:a="http://schemas.openxmlformats.org/drawingml/2006/main">
+              <a:graphicData uri="http://schemas.openxmlformats.org/drawingml/2006/picture">
+                <pic:pic xmlns:pic="http://schemas.openxmlformats.org/drawingml/2006/picture">
+                  <pic:nvPicPr>
+                    <pic:cNvPr id="1" name=""/>
+                    <pic:cNvPicPr/>
+                  </pic:nvPicPr>
+                  <pic:blipFill>
+                    <a:blip r:embed="rId80"/>
+                    <a:stretch>
+                      <a:fillRect/>
+                    </a:stretch>
+                  </pic:blipFill>
+                  <pic:spPr>
+                    <a:xfrm>
+                      <a:off x="0" y="0"/>
+                      <a:ext cx="5943600" cy="3618865"/>
+                    </a:xfrm>
+                    <a:prstGeom prst="rect">
+                      <a:avLst/>
+                    </a:prstGeom>
+                  </pic:spPr>
+                </pic:pic>
+              </a:graphicData>
+            </a:graphic>
+          </wp:inline>
+        </w:drawing>
+      </w:r>
+    </w:p>
+    <w:p>
+      <w:pPr>
+        <w:pStyle w:val="Heading2"/>
+      </w:pPr>
+      <w:r>
+        <w:t>terminal</w:t>
+      </w:r>
+    </w:p>
+    <w:p>
+      <w:pPr>
+        <w:tabs>
+          <w:tab w:val="left" w:pos="6891"/>
+        </w:tabs>
+      </w:pPr>
+      <w:r>
+        <w:t>You can run all commands of command prompt on its given terminal</w:t>
+      </w:r>
+      <w:r>
+        <w:drawing>
+          <wp:inline distT="0" distB="0" distL="0" distR="0" wp14:anchorId="4783A2C6" wp14:editId="5AB4655C">
+            <wp:extent cx="5943600" cy="2945765"/>
+            <wp:effectExtent l="0" t="0" r="0" b="6985"/>
+            <wp:docPr id="77" name="Picture 77"/>
+            <wp:cNvGraphicFramePr>
+              <a:graphicFrameLocks xmlns:a="http://schemas.openxmlformats.org/drawingml/2006/main" noChangeAspect="1"/>
+            </wp:cNvGraphicFramePr>
+            <a:graphic xmlns:a="http://schemas.openxmlformats.org/drawingml/2006/main">
+              <a:graphicData uri="http://schemas.openxmlformats.org/drawingml/2006/picture">
+                <pic:pic xmlns:pic="http://schemas.openxmlformats.org/drawingml/2006/picture">
+                  <pic:nvPicPr>
+                    <pic:cNvPr id="1" name=""/>
+                    <pic:cNvPicPr/>
+                  </pic:nvPicPr>
+                  <pic:blipFill>
+                    <a:blip r:embed="rId81"/>
+                    <a:stretch>
+                      <a:fillRect/>
+                    </a:stretch>
+                  </pic:blipFill>
+                  <pic:spPr>
+                    <a:xfrm>
+                      <a:off x="0" y="0"/>
+                      <a:ext cx="5971244" cy="2959466"/>
+                    </a:xfrm>
+                    <a:prstGeom prst="rect">
+                      <a:avLst/>
+                    </a:prstGeom>
+                  </pic:spPr>
+                </pic:pic>
+              </a:graphicData>
+            </a:graphic>
+          </wp:inline>
+        </w:drawing>
+      </w:r>
+    </w:p>
+    <w:p>
+      <w:pPr>
+        <w:pStyle w:val="Heading2"/>
+      </w:pPr>
+      <w:r>
+        <w:lastRenderedPageBreak/>
+        <w:t>build</w:t>
+      </w:r>
+    </w:p>
+    <w:p>
+      <w:r>
+        <w:t>For building your project you can click on this option. Which is available on upper right corner of the android studio.</w:t>
+      </w:r>
+    </w:p>
+    <w:p>
+      <w:r>
+        <w:drawing>
+          <wp:inline distT="0" distB="0" distL="0" distR="0" wp14:anchorId="465A3EBA" wp14:editId="3F62B3BA">
+            <wp:extent cx="5943600" cy="881380"/>
+            <wp:effectExtent l="0" t="0" r="0" b="0"/>
+            <wp:docPr id="78" name="Picture 78"/>
+            <wp:cNvGraphicFramePr>
+              <a:graphicFrameLocks xmlns:a="http://schemas.openxmlformats.org/drawingml/2006/main" noChangeAspect="1"/>
+            </wp:cNvGraphicFramePr>
+            <a:graphic xmlns:a="http://schemas.openxmlformats.org/drawingml/2006/main">
+              <a:graphicData uri="http://schemas.openxmlformats.org/drawingml/2006/picture">
+                <pic:pic xmlns:pic="http://schemas.openxmlformats.org/drawingml/2006/picture">
+                  <pic:nvPicPr>
+                    <pic:cNvPr id="1" name=""/>
+                    <pic:cNvPicPr/>
+                  </pic:nvPicPr>
+                  <pic:blipFill>
+                    <a:blip r:embed="rId82"/>
+                    <a:stretch>
+                      <a:fillRect/>
+                    </a:stretch>
+                  </pic:blipFill>
+                  <pic:spPr>
+                    <a:xfrm>
+                      <a:off x="0" y="0"/>
+                      <a:ext cx="5943600" cy="881380"/>
+                    </a:xfrm>
+                    <a:prstGeom prst="rect">
+                      <a:avLst/>
+                    </a:prstGeom>
+                  </pic:spPr>
+                </pic:pic>
+              </a:graphicData>
+            </a:graphic>
+          </wp:inline>
+        </w:drawing>
+      </w:r>
+    </w:p>
+    <w:p>
+      <w:pPr>
+        <w:tabs>
+          <w:tab w:val="left" w:pos="6891"/>
+        </w:tabs>
+        <w:rPr>
+          <w:noProof/>
+        </w:rPr>
+      </w:pPr>
+      <w:r>
+        <w:t>It will take some time for execution of your project.</w:t>
+      </w:r>
+      <w:r>
+        <w:rPr>
+          <w:noProof/>
+        </w:rPr>
+        <w:t xml:space="preserve"> </w:t>
+      </w:r>
+      <w:r>
+        <w:rPr>
+          <w:noProof/>
+        </w:rPr>
+        <w:t>If there are some errors, then you can see there.</w:t>
+      </w:r>
+      <w:r>
+        <w:drawing>
+          <wp:inline distT="0" distB="0" distL="0" distR="0" wp14:anchorId="50488CA6" wp14:editId="5E0B421F">
+            <wp:extent cx="5943600" cy="1848485"/>
+            <wp:effectExtent l="0" t="0" r="0" b="0"/>
+            <wp:docPr id="79" name="Picture 79"/>
+            <wp:cNvGraphicFramePr>
+              <a:graphicFrameLocks xmlns:a="http://schemas.openxmlformats.org/drawingml/2006/main" noChangeAspect="1"/>
+            </wp:cNvGraphicFramePr>
+            <a:graphic xmlns:a="http://schemas.openxmlformats.org/drawingml/2006/main">
+              <a:graphicData uri="http://schemas.openxmlformats.org/drawingml/2006/picture">
+                <pic:pic xmlns:pic="http://schemas.openxmlformats.org/drawingml/2006/picture">
+                  <pic:nvPicPr>
+                    <pic:cNvPr id="1" name=""/>
+                    <pic:cNvPicPr/>
+                  </pic:nvPicPr>
+                  <pic:blipFill>
+                    <a:blip r:embed="rId83"/>
+                    <a:stretch>
+                      <a:fillRect/>
+                    </a:stretch>
+                  </pic:blipFill>
+                  <pic:spPr>
+                    <a:xfrm>
+                      <a:off x="0" y="0"/>
+                      <a:ext cx="5943600" cy="1848485"/>
+                    </a:xfrm>
+                    <a:prstGeom prst="rect">
+                      <a:avLst/>
+                    </a:prstGeom>
+                  </pic:spPr>
+                </pic:pic>
+              </a:graphicData>
+            </a:graphic>
+          </wp:inline>
+        </w:drawing>
+      </w:r>
+    </w:p>
+    <w:p>
+      <w:pPr>
+        <w:tabs>
+          <w:tab w:val="left" w:pos="6891"/>
+        </w:tabs>
+        <w:rPr>
+          <w:noProof/>
+        </w:rPr>
+      </w:pPr>
+      <w:r>
+        <w:rPr>
+          <w:noProof/>
+        </w:rPr>
+        <w:t>After completing the execution process your app will run on an emulator/your own android device.</w:t>
+      </w:r>
+      <w:r>
+        <w:drawing>
+          <wp:inline distT="0" distB="0" distL="0" distR="0" wp14:anchorId="4FDC6C77" wp14:editId="2400E6DD">
+            <wp:extent cx="2171700" cy="4018451"/>
+            <wp:effectExtent l="0" t="0" r="0" b="1270"/>
+            <wp:docPr id="80" name="Picture 80"/>
+            <wp:cNvGraphicFramePr>
+              <a:graphicFrameLocks xmlns:a="http://schemas.openxmlformats.org/drawingml/2006/main" noChangeAspect="1"/>
+            </wp:cNvGraphicFramePr>
+            <a:graphic xmlns:a="http://schemas.openxmlformats.org/drawingml/2006/main">
+              <a:graphicData uri="http://schemas.openxmlformats.org/drawingml/2006/picture">
+                <pic:pic xmlns:pic="http://schemas.openxmlformats.org/drawingml/2006/picture">
+                  <pic:nvPicPr>
+                    <pic:cNvPr id="1" name=""/>
+                    <pic:cNvPicPr/>
+                  </pic:nvPicPr>
+                  <pic:blipFill>
+                    <a:blip r:embed="rId84"/>
+                    <a:stretch>
+                      <a:fillRect/>
+                    </a:stretch>
+                  </pic:blipFill>
+                  <pic:spPr>
+                    <a:xfrm>
+                      <a:off x="0" y="0"/>
+                      <a:ext cx="2183968" cy="4041152"/>
+                    </a:xfrm>
+                    <a:prstGeom prst="rect">
+                      <a:avLst/>
+                    </a:prstGeom>
+                  </pic:spPr>
+                </pic:pic>
+              </a:graphicData>
+            </a:graphic>
+          </wp:inline>
+        </w:drawing>
+      </w:r>
+    </w:p>
+    <w:p>
+      <w:pPr>
+        <w:tabs>
+          <w:tab w:val="left" w:pos="6891"/>
+        </w:tabs>
+      </w:pPr>
+      <w:r>
+        <w:rPr>
+          <w:noProof/>
+        </w:rPr>
+        <w:lastRenderedPageBreak/>
+        <w:t>You can find the relevent info about your running task here.</w:t>
+      </w:r>
+    </w:p>
+    <w:p>
+      <w:pPr>
+        <w:tabs>
+          <w:tab w:val="left" w:pos="6891"/>
+        </w:tabs>
+      </w:pPr>
+      <w:r>
+        <w:drawing>
+          <wp:inline distT="0" distB="0" distL="0" distR="0" wp14:anchorId="667ADC8F" wp14:editId="6FCA14F2">
+            <wp:extent cx="5943600" cy="3395980"/>
+            <wp:effectExtent l="0" t="0" r="0" b="0"/>
+            <wp:docPr id="81" name="Picture 81"/>
+            <wp:cNvGraphicFramePr>
+              <a:graphicFrameLocks xmlns:a="http://schemas.openxmlformats.org/drawingml/2006/main" noChangeAspect="1"/>
+            </wp:cNvGraphicFramePr>
+            <a:graphic xmlns:a="http://schemas.openxmlformats.org/drawingml/2006/main">
+              <a:graphicData uri="http://schemas.openxmlformats.org/drawingml/2006/picture">
+                <pic:pic xmlns:pic="http://schemas.openxmlformats.org/drawingml/2006/picture">
+                  <pic:nvPicPr>
+                    <pic:cNvPr id="1" name=""/>
+                    <pic:cNvPicPr/>
+                  </pic:nvPicPr>
+                  <pic:blipFill>
+                    <a:blip r:embed="rId85"/>
+                    <a:stretch>
+                      <a:fillRect/>
+                    </a:stretch>
+                  </pic:blipFill>
+                  <pic:spPr>
+                    <a:xfrm>
+                      <a:off x="0" y="0"/>
+                      <a:ext cx="5943600" cy="3395980"/>
+                    </a:xfrm>
+                    <a:prstGeom prst="rect">
+                      <a:avLst/>
+                    </a:prstGeom>
+                  </pic:spPr>
+                </pic:pic>
+              </a:graphicData>
+            </a:graphic>
+          </wp:inline>
+        </w:drawing>
+      </w:r>
+    </w:p>
+    <w:p>
+      <w:pPr>
+        <w:pStyle w:val="Heading2"/>
+      </w:pPr>
+      <w:r>
+        <w:t>logcat</w:t>
+      </w:r>
+    </w:p>
+    <w:p>
+      <w:r>
+        <w:t xml:space="preserve">Information about your running process are located in </w:t>
+      </w:r>
+      <w:proofErr w:type="spellStart"/>
+      <w:r>
+        <w:t>LogCat</w:t>
+      </w:r>
+      <w:proofErr w:type="spellEnd"/>
+      <w:r>
+        <w:t xml:space="preserve"> menu.</w:t>
+      </w:r>
+    </w:p>
+    <w:p>
+      <w:r>
+        <w:drawing>
+          <wp:inline distT="0" distB="0" distL="0" distR="0" wp14:anchorId="7AC225DE" wp14:editId="65626F1E">
+            <wp:extent cx="5943600" cy="2519045"/>
+            <wp:effectExtent l="0" t="0" r="0" b="0"/>
+            <wp:docPr id="82" name="Picture 82"/>
+            <wp:cNvGraphicFramePr>
+              <a:graphicFrameLocks xmlns:a="http://schemas.openxmlformats.org/drawingml/2006/main" noChangeAspect="1"/>
+            </wp:cNvGraphicFramePr>
+            <a:graphic xmlns:a="http://schemas.openxmlformats.org/drawingml/2006/main">
+              <a:graphicData uri="http://schemas.openxmlformats.org/drawingml/2006/picture">
+                <pic:pic xmlns:pic="http://schemas.openxmlformats.org/drawingml/2006/picture">
+                  <pic:nvPicPr>
+                    <pic:cNvPr id="1" name=""/>
+                    <pic:cNvPicPr/>
+                  </pic:nvPicPr>
+                  <pic:blipFill>
+                    <a:blip r:embed="rId86"/>
+                    <a:stretch>
+                      <a:fillRect/>
+                    </a:stretch>
+                  </pic:blipFill>
+                  <pic:spPr>
+                    <a:xfrm>
+                      <a:off x="0" y="0"/>
+                      <a:ext cx="5943600" cy="2519045"/>
+                    </a:xfrm>
+                    <a:prstGeom prst="rect">
+                      <a:avLst/>
+                    </a:prstGeom>
+                  </pic:spPr>
+                </pic:pic>
+              </a:graphicData>
+            </a:graphic>
+          </wp:inline>
+        </w:drawing>
+      </w:r>
+    </w:p>
+    <w:p>
+      <w:pPr>
+        <w:rPr>
+          <w:noProof/>
+        </w:rPr>
+      </w:pPr>
+      <w:r>
+        <w:t>You can see errors/problems/warning there by switching in these options.</w:t>
+      </w:r>
+      <w:r>
+        <w:rPr>
+          <w:noProof/>
+        </w:rPr>
+        <w:t xml:space="preserve"> </w:t>
+      </w:r>
+    </w:p>
+    <w:p>
+      <w:pPr>
+        <w:pStyle w:val="ListParagraph"/>
+        <w:numPr>
+          <w:ilvl w:val="0"/>
+          <w:numId w:val="10"/>
+        </w:numPr>
+        <w:rPr>
+          <w:noProof/>
+        </w:rPr>
+      </w:pPr>
+      <w:r>
+        <w:rPr>
+          <w:noProof/>
+        </w:rPr>
+        <w:t>Verbose</w:t>
+      </w:r>
+    </w:p>
+    <w:p>
+      <w:pPr>
+        <w:pStyle w:val="ListParagraph"/>
+        <w:numPr>
+          <w:ilvl w:val="0"/>
+          <w:numId w:val="10"/>
+        </w:numPr>
+        <w:rPr>
+          <w:noProof/>
+        </w:rPr>
+      </w:pPr>
+      <w:r>
+        <w:rPr>
+          <w:noProof/>
+        </w:rPr>
+        <w:t>Debug</w:t>
+      </w:r>
+    </w:p>
+    <w:p>
+      <w:pPr>
+        <w:pStyle w:val="ListParagraph"/>
+        <w:numPr>
+          <w:ilvl w:val="0"/>
+          <w:numId w:val="10"/>
+        </w:numPr>
+        <w:rPr>
+          <w:noProof/>
+        </w:rPr>
+      </w:pPr>
+      <w:r>
+        <w:rPr>
+          <w:noProof/>
+        </w:rPr>
+        <w:t>Info</w:t>
+      </w:r>
+    </w:p>
+    <w:p>
+      <w:pPr>
+        <w:pStyle w:val="ListParagraph"/>
+        <w:numPr>
+          <w:ilvl w:val="0"/>
+          <w:numId w:val="10"/>
+        </w:numPr>
+        <w:rPr>
+          <w:noProof/>
+        </w:rPr>
+      </w:pPr>
+      <w:r>
+        <w:rPr>
+          <w:noProof/>
+        </w:rPr>
+        <w:t>Warn</w:t>
+      </w:r>
+    </w:p>
+    <w:p>
+      <w:pPr>
+        <w:pStyle w:val="ListParagraph"/>
+        <w:numPr>
+          <w:ilvl w:val="0"/>
+          <w:numId w:val="10"/>
+        </w:numPr>
+        <w:rPr>
+          <w:noProof/>
+        </w:rPr>
+      </w:pPr>
+      <w:r>
+        <w:rPr>
+          <w:noProof/>
+        </w:rPr>
+        <w:lastRenderedPageBreak/>
+        <w:t>Error</w:t>
+      </w:r>
+    </w:p>
+    <w:p>
+      <w:pPr>
+        <w:pStyle w:val="ListParagraph"/>
+        <w:numPr>
+          <w:ilvl w:val="0"/>
+          <w:numId w:val="10"/>
+        </w:numPr>
+        <w:rPr>
+          <w:noProof/>
+        </w:rPr>
+      </w:pPr>
+      <w:r>
+        <w:rPr>
+          <w:noProof/>
+        </w:rPr>
+        <w:t xml:space="preserve">Assert </w:t>
+      </w:r>
+    </w:p>
+    <w:p>
+      <w:r>
+        <w:drawing>
+          <wp:inline distT="0" distB="0" distL="0" distR="0" wp14:anchorId="0602E825" wp14:editId="38F3A694">
+            <wp:extent cx="5943600" cy="2387600"/>
+            <wp:effectExtent l="0" t="0" r="0" b="0"/>
+            <wp:docPr id="83" name="Picture 83"/>
+            <wp:cNvGraphicFramePr>
+              <a:graphicFrameLocks xmlns:a="http://schemas.openxmlformats.org/drawingml/2006/main" noChangeAspect="1"/>
+            </wp:cNvGraphicFramePr>
+            <a:graphic xmlns:a="http://schemas.openxmlformats.org/drawingml/2006/main">
+              <a:graphicData uri="http://schemas.openxmlformats.org/drawingml/2006/picture">
+                <pic:pic xmlns:pic="http://schemas.openxmlformats.org/drawingml/2006/picture">
+                  <pic:nvPicPr>
+                    <pic:cNvPr id="1" name=""/>
+                    <pic:cNvPicPr/>
+                  </pic:nvPicPr>
+                  <pic:blipFill>
+                    <a:blip r:embed="rId87"/>
+                    <a:stretch>
+                      <a:fillRect/>
+                    </a:stretch>
+                  </pic:blipFill>
+                  <pic:spPr>
+                    <a:xfrm>
+                      <a:off x="0" y="0"/>
+                      <a:ext cx="5943600" cy="2387600"/>
+                    </a:xfrm>
+                    <a:prstGeom prst="rect">
+                      <a:avLst/>
+                    </a:prstGeom>
+                  </pic:spPr>
+                </pic:pic>
+              </a:graphicData>
+            </a:graphic>
+          </wp:inline>
+        </w:drawing>
+      </w:r>
+    </w:p>
+    <w:p/>
+    <w:p>
+      <w:pPr>
+        <w:pStyle w:val="Heading2"/>
+      </w:pPr>
+      <w:r>
+        <w:t>avd manager</w:t>
+      </w:r>
+    </w:p>
+    <w:p>
+      <w:r>
+        <w:t>By clicking on AVD manager you can download a virtual device on which you can see your running project’s output.</w:t>
+      </w:r>
+    </w:p>
+    <w:p>
+      <w:r>
+        <w:drawing>
+          <wp:inline distT="0" distB="0" distL="0" distR="0" wp14:anchorId="4B707C40" wp14:editId="251775AA">
+            <wp:extent cx="5115639" cy="3715268"/>
+            <wp:effectExtent l="0" t="0" r="8890" b="0"/>
+            <wp:docPr id="84" name="Picture 84"/>
+            <wp:cNvGraphicFramePr>
+              <a:graphicFrameLocks xmlns:a="http://schemas.openxmlformats.org/drawingml/2006/main" noChangeAspect="1"/>
+            </wp:cNvGraphicFramePr>
+            <a:graphic xmlns:a="http://schemas.openxmlformats.org/drawingml/2006/main">
+              <a:graphicData uri="http://schemas.openxmlformats.org/drawingml/2006/picture">
+                <pic:pic xmlns:pic="http://schemas.openxmlformats.org/drawingml/2006/picture">
+                  <pic:nvPicPr>
+                    <pic:cNvPr id="1" name=""/>
+                    <pic:cNvPicPr/>
+                  </pic:nvPicPr>
+                  <pic:blipFill>
+                    <a:blip r:embed="rId88"/>
+                    <a:stretch>
+                      <a:fillRect/>
+                    </a:stretch>
+                  </pic:blipFill>
+                  <pic:spPr>
+                    <a:xfrm>
+                      <a:off x="0" y="0"/>
+                      <a:ext cx="5115639" cy="3715268"/>
+                    </a:xfrm>
+                    <a:prstGeom prst="rect">
+                      <a:avLst/>
+                    </a:prstGeom>
+                  </pic:spPr>
+                </pic:pic>
+              </a:graphicData>
+            </a:graphic>
+          </wp:inline>
+        </w:drawing>
+      </w:r>
+    </w:p>
+    <w:p>
+      <w:r>
+        <w:t>You can download or Create Virtual Device and choose that virtual device for running your app.</w:t>
+      </w:r>
+    </w:p>
+    <w:p>
+      <w:r>
+        <w:lastRenderedPageBreak/>
+        <w:t>Available virtual devices are given below.</w:t>
+      </w:r>
+    </w:p>
+    <w:p>
+      <w:r>
+        <w:drawing>
+          <wp:inline distT="0" distB="0" distL="0" distR="0" wp14:anchorId="78F117DB" wp14:editId="4E24A638">
+            <wp:extent cx="5943600" cy="1747520"/>
+            <wp:effectExtent l="0" t="0" r="0" b="5080"/>
+            <wp:docPr id="85" name="Picture 85"/>
+            <wp:cNvGraphicFramePr>
+              <a:graphicFrameLocks xmlns:a="http://schemas.openxmlformats.org/drawingml/2006/main" noChangeAspect="1"/>
+            </wp:cNvGraphicFramePr>
+            <a:graphic xmlns:a="http://schemas.openxmlformats.org/drawingml/2006/main">
+              <a:graphicData uri="http://schemas.openxmlformats.org/drawingml/2006/picture">
+                <pic:pic xmlns:pic="http://schemas.openxmlformats.org/drawingml/2006/picture">
+                  <pic:nvPicPr>
+                    <pic:cNvPr id="1" name=""/>
+                    <pic:cNvPicPr/>
+                  </pic:nvPicPr>
+                  <pic:blipFill>
+                    <a:blip r:embed="rId89"/>
+                    <a:stretch>
+                      <a:fillRect/>
+                    </a:stretch>
+                  </pic:blipFill>
+                  <pic:spPr>
+                    <a:xfrm>
+                      <a:off x="0" y="0"/>
+                      <a:ext cx="5943600" cy="1747520"/>
+                    </a:xfrm>
+                    <a:prstGeom prst="rect">
+                      <a:avLst/>
+                    </a:prstGeom>
+                  </pic:spPr>
+                </pic:pic>
+              </a:graphicData>
+            </a:graphic>
+          </wp:inline>
+        </w:drawing>
+      </w:r>
+    </w:p>
+    <w:p>
+      <w:r>
+        <w:t xml:space="preserve">By clicking on </w:t>
+      </w:r>
+      <w:r>
+        <w:rPr>
+          <w:b/>
+          <w:bCs/>
+          <w14:textOutline w14:w="0" w14:cap="flat" w14:cmpd="sng" w14:algn="ctr">
+            <w14:noFill/>
+            <w14:prstDash w14:val="solid"/>
+            <w14:round/>
+          </w14:textOutline>
+          <w14:textFill>
+            <w14:gradFill>
+              <w14:gsLst>
+                <w14:gs w14:pos="21000">
+                  <w14:srgbClr w14:val="53575C"/>
+                </w14:gs>
+                <w14:gs w14:pos="88000">
+                  <w14:srgbClr w14:val="C5C7CA"/>
+                </w14:gs>
+              </w14:gsLst>
+              <w14:lin w14:ang="5400000" w14:scaled="0"/>
+            </w14:gradFill>
+          </w14:textFill>
+        </w:rPr>
+        <w:t xml:space="preserve">Create Virtual Device </w:t>
+      </w:r>
+      <w:r>
+        <w:t>option this window will appear.</w:t>
+      </w:r>
+    </w:p>
+    <w:p>
+      <w:r>
+        <w:drawing>
+          <wp:inline distT="0" distB="0" distL="0" distR="0" wp14:anchorId="3DC30563" wp14:editId="4E1A5F6E">
+            <wp:extent cx="5943600" cy="4805045"/>
+            <wp:effectExtent l="0" t="0" r="0" b="0"/>
+            <wp:docPr id="86" name="Picture 86"/>
+            <wp:cNvGraphicFramePr>
+              <a:graphicFrameLocks xmlns:a="http://schemas.openxmlformats.org/drawingml/2006/main" noChangeAspect="1"/>
+            </wp:cNvGraphicFramePr>
+            <a:graphic xmlns:a="http://schemas.openxmlformats.org/drawingml/2006/main">
+              <a:graphicData uri="http://schemas.openxmlformats.org/drawingml/2006/picture">
+                <pic:pic xmlns:pic="http://schemas.openxmlformats.org/drawingml/2006/picture">
+                  <pic:nvPicPr>
+                    <pic:cNvPr id="1" name=""/>
+                    <pic:cNvPicPr/>
+                  </pic:nvPicPr>
+                  <pic:blipFill>
+                    <a:blip r:embed="rId90"/>
+                    <a:stretch>
+                      <a:fillRect/>
+                    </a:stretch>
+                  </pic:blipFill>
+                  <pic:spPr>
+                    <a:xfrm>
+                      <a:off x="0" y="0"/>
+                      <a:ext cx="5943600" cy="4805045"/>
+                    </a:xfrm>
+                    <a:prstGeom prst="rect">
+                      <a:avLst/>
+                    </a:prstGeom>
+                  </pic:spPr>
+                </pic:pic>
+              </a:graphicData>
+            </a:graphic>
+          </wp:inline>
+        </w:drawing>
+      </w:r>
+    </w:p>
+    <w:p>
+      <w:r>
+        <w:t>By selecting your desired device click on Next Button.</w:t>
+      </w:r>
+    </w:p>
+    <w:p>
+      <w:r>
+        <w:t>Now you can run your app on selected device.</w:t>
+      </w:r>
+    </w:p>
+    <w:p>
+      <w:r>
+        <w:lastRenderedPageBreak/>
+        <w:t>From this drop down menu you can choose from your available devices.</w:t>
+      </w:r>
+    </w:p>
+    <w:p>
+      <w:r>
+        <w:drawing>
+          <wp:inline distT="0" distB="0" distL="0" distR="0" wp14:anchorId="02B50D80" wp14:editId="050BBB69">
+            <wp:extent cx="4667901" cy="2886478"/>
+            <wp:effectExtent l="0" t="0" r="0" b="9525"/>
+            <wp:docPr id="87" name="Picture 87"/>
+            <wp:cNvGraphicFramePr>
+              <a:graphicFrameLocks xmlns:a="http://schemas.openxmlformats.org/drawingml/2006/main" noChangeAspect="1"/>
+            </wp:cNvGraphicFramePr>
+            <a:graphic xmlns:a="http://schemas.openxmlformats.org/drawingml/2006/main">
+              <a:graphicData uri="http://schemas.openxmlformats.org/drawingml/2006/picture">
+                <pic:pic xmlns:pic="http://schemas.openxmlformats.org/drawingml/2006/picture">
+                  <pic:nvPicPr>
+                    <pic:cNvPr id="1" name=""/>
+                    <pic:cNvPicPr/>
+                  </pic:nvPicPr>
+                  <pic:blipFill>
+                    <a:blip r:embed="rId91"/>
+                    <a:stretch>
+                      <a:fillRect/>
+                    </a:stretch>
+                  </pic:blipFill>
+                  <pic:spPr>
+                    <a:xfrm>
+                      <a:off x="0" y="0"/>
+                      <a:ext cx="4667901" cy="2886478"/>
+                    </a:xfrm>
+                    <a:prstGeom prst="rect">
+                      <a:avLst/>
+                    </a:prstGeom>
+                  </pic:spPr>
+                </pic:pic>
+              </a:graphicData>
+            </a:graphic>
+          </wp:inline>
+        </w:drawing>
+      </w:r>
+    </w:p>
+    <w:p>
+      <w:pPr>
+        <w:rPr>
+          <w:noProof/>
+        </w:rPr>
+      </w:pPr>
+      <w:r>
+        <w:t>Now by clicking on this button your app will build and run on selected virtual device.</w:t>
+      </w:r>
+      <w:r>
+        <w:rPr>
+          <w:noProof/>
+        </w:rPr>
+        <w:t xml:space="preserve"> </w:t>
+      </w:r>
+      <w:r>
+        <w:drawing>
+          <wp:inline distT="0" distB="0" distL="0" distR="0" wp14:anchorId="50A68DDF" wp14:editId="74B2CA61">
+            <wp:extent cx="4706007" cy="1400370"/>
+            <wp:effectExtent l="0" t="0" r="0" b="9525"/>
+            <wp:docPr id="88" name="Picture 88"/>
+            <wp:cNvGraphicFramePr>
+              <a:graphicFrameLocks xmlns:a="http://schemas.openxmlformats.org/drawingml/2006/main" noChangeAspect="1"/>
+            </wp:cNvGraphicFramePr>
+            <a:graphic xmlns:a="http://schemas.openxmlformats.org/drawingml/2006/main">
+              <a:graphicData uri="http://schemas.openxmlformats.org/drawingml/2006/picture">
+                <pic:pic xmlns:pic="http://schemas.openxmlformats.org/drawingml/2006/picture">
+                  <pic:nvPicPr>
+                    <pic:cNvPr id="1" name=""/>
+                    <pic:cNvPicPr/>
+                  </pic:nvPicPr>
+                  <pic:blipFill>
+                    <a:blip r:embed="rId92"/>
+                    <a:stretch>
+                      <a:fillRect/>
+                    </a:stretch>
+                  </pic:blipFill>
+                  <pic:spPr>
+                    <a:xfrm>
+                      <a:off x="0" y="0"/>
+                      <a:ext cx="4706007" cy="1400370"/>
+                    </a:xfrm>
+                    <a:prstGeom prst="rect">
+                      <a:avLst/>
+                    </a:prstGeom>
+                  </pic:spPr>
+                </pic:pic>
+              </a:graphicData>
+            </a:graphic>
+          </wp:inline>
+        </w:drawing>
+      </w:r>
+    </w:p>
+    <w:p>
+      <w:pPr>
+        <w:rPr>
+          <w:noProof/>
+        </w:rPr>
+      </w:pPr>
+      <w:r>
+        <w:rPr>
+          <w:noProof/>
+        </w:rPr>
+        <w:t>Your virtual device will look like this.</w:t>
+      </w:r>
+    </w:p>
+    <w:p>
+      <w:r>
+        <w:drawing>
+          <wp:inline distT="0" distB="0" distL="0" distR="0" wp14:anchorId="2AC0C73F" wp14:editId="5B8F88C9">
+            <wp:extent cx="1374412" cy="2543175"/>
+            <wp:effectExtent l="0" t="0" r="0" b="0"/>
+            <wp:docPr id="89" name="Picture 89"/>
+            <wp:cNvGraphicFramePr>
+              <a:graphicFrameLocks xmlns:a="http://schemas.openxmlformats.org/drawingml/2006/main" noChangeAspect="1"/>
+            </wp:cNvGraphicFramePr>
+            <a:graphic xmlns:a="http://schemas.openxmlformats.org/drawingml/2006/main">
+              <a:graphicData uri="http://schemas.openxmlformats.org/drawingml/2006/picture">
+                <pic:pic xmlns:pic="http://schemas.openxmlformats.org/drawingml/2006/picture">
+                  <pic:nvPicPr>
+                    <pic:cNvPr id="1" name=""/>
+                    <pic:cNvPicPr/>
+                  </pic:nvPicPr>
+                  <pic:blipFill>
+                    <a:blip r:embed="rId93"/>
+                    <a:stretch>
+                      <a:fillRect/>
+                    </a:stretch>
+                  </pic:blipFill>
+                  <pic:spPr>
+                    <a:xfrm>
+                      <a:off x="0" y="0"/>
+                      <a:ext cx="1398680" cy="2588079"/>
+                    </a:xfrm>
+                    <a:prstGeom prst="rect">
+                      <a:avLst/>
+                    </a:prstGeom>
+                  </pic:spPr>
+                </pic:pic>
+              </a:graphicData>
+            </a:graphic>
+          </wp:inline>
+        </w:drawing>
+      </w:r>
+    </w:p>
+    <w:p>
+      <w:pPr>
+        <w:pStyle w:val="Heading2"/>
+      </w:pPr>
+      <w:r>
+        <w:lastRenderedPageBreak/>
+        <w:t>setting for real devices</w:t>
+      </w:r>
+    </w:p>
+    <w:p>
+      <w:r>
+        <w:t>For using your own device for developing apps, you have to connect your mobile device to your PC/Laptop with a data cable and then enable Developer Options on your mobile device.</w:t>
+      </w:r>
+      <w:r>
+        <w:t xml:space="preserve"> Then Enable USB Debugging option on your mobile.</w:t>
+      </w:r>
+      <w:r>
+        <w:t xml:space="preserve"> By doing these steps you can run your app on your own mobile device. </w:t>
+      </w:r>
+    </w:p>
+    <w:p>
+      <w:pPr>
+        <w:pStyle w:val="Heading2"/>
+      </w:pPr>
+      <w:r>
+        <w:t xml:space="preserve"> </w:t>
+      </w:r>
+      <w:r>
+        <w:t>android profiler</w:t>
+      </w:r>
+    </w:p>
+    <w:p>
+      <w:r>
+        <w:t>It provides the information regarding the usage of system resources.</w:t>
+      </w:r>
+    </w:p>
+    <w:p>
+      <w:r>
+        <w:drawing>
+          <wp:inline distT="0" distB="0" distL="0" distR="0" wp14:anchorId="06E648B2" wp14:editId="4C295A10">
+            <wp:extent cx="4677428" cy="4677428"/>
+            <wp:effectExtent l="0" t="0" r="8890" b="8890"/>
+            <wp:docPr id="90" name="Picture 90"/>
+            <wp:cNvGraphicFramePr>
+              <a:graphicFrameLocks xmlns:a="http://schemas.openxmlformats.org/drawingml/2006/main" noChangeAspect="1"/>
+            </wp:cNvGraphicFramePr>
+            <a:graphic xmlns:a="http://schemas.openxmlformats.org/drawingml/2006/main">
+              <a:graphicData uri="http://schemas.openxmlformats.org/drawingml/2006/picture">
+                <pic:pic xmlns:pic="http://schemas.openxmlformats.org/drawingml/2006/picture">
+                  <pic:nvPicPr>
+                    <pic:cNvPr id="1" name=""/>
+                    <pic:cNvPicPr/>
+                  </pic:nvPicPr>
+                  <pic:blipFill>
+                    <a:blip r:embed="rId94"/>
+                    <a:stretch>
+                      <a:fillRect/>
+                    </a:stretch>
+                  </pic:blipFill>
+                  <pic:spPr>
+                    <a:xfrm>
+                      <a:off x="0" y="0"/>
+                      <a:ext cx="4677428" cy="4677428"/>
+                    </a:xfrm>
+                    <a:prstGeom prst="rect">
+                      <a:avLst/>
+                    </a:prstGeom>
+                  </pic:spPr>
+                </pic:pic>
+              </a:graphicData>
+            </a:graphic>
+          </wp:inline>
+        </w:drawing>
+      </w:r>
+    </w:p>
+    <w:p>
+      <w:r>
+        <w:lastRenderedPageBreak/>
+        <w:t>Here you can see the usage of resources by your app.</w:t>
+      </w:r>
+      <w:r>
+        <w:drawing>
+          <wp:inline distT="0" distB="0" distL="0" distR="0" wp14:anchorId="17789301" wp14:editId="460C95D6">
+            <wp:extent cx="5943600" cy="2367915"/>
+            <wp:effectExtent l="0" t="0" r="0" b="0"/>
+            <wp:docPr id="91" name="Picture 91"/>
+            <wp:cNvGraphicFramePr>
+              <a:graphicFrameLocks xmlns:a="http://schemas.openxmlformats.org/drawingml/2006/main" noChangeAspect="1"/>
+            </wp:cNvGraphicFramePr>
+            <a:graphic xmlns:a="http://schemas.openxmlformats.org/drawingml/2006/main">
+              <a:graphicData uri="http://schemas.openxmlformats.org/drawingml/2006/picture">
+                <pic:pic xmlns:pic="http://schemas.openxmlformats.org/drawingml/2006/picture">
+                  <pic:nvPicPr>
+                    <pic:cNvPr id="1" name=""/>
+                    <pic:cNvPicPr/>
+                  </pic:nvPicPr>
+                  <pic:blipFill>
+                    <a:blip r:embed="rId95"/>
+                    <a:stretch>
+                      <a:fillRect/>
+                    </a:stretch>
+                  </pic:blipFill>
+                  <pic:spPr>
+                    <a:xfrm>
+                      <a:off x="0" y="0"/>
+                      <a:ext cx="5943600" cy="2367915"/>
+                    </a:xfrm>
+                    <a:prstGeom prst="rect">
+                      <a:avLst/>
+                    </a:prstGeom>
+                  </pic:spPr>
+                </pic:pic>
+              </a:graphicData>
+            </a:graphic>
+          </wp:inline>
+        </w:drawing>
+      </w:r>
+    </w:p>
+    <w:p>
+      <w:pPr>
+        <w:pStyle w:val="Heading2"/>
+      </w:pPr>
+      <w:r>
+        <w:t>design and blueprint</w:t>
+      </w:r>
+    </w:p>
+    <w:p>
+      <w:r>
+        <w:t>On design section you can choose among different designs.</w:t>
+      </w:r>
+    </w:p>
+    <w:p>
+      <w:r>
+        <w:drawing>
+          <wp:inline distT="0" distB="0" distL="0" distR="0" wp14:anchorId="7AB684CB" wp14:editId="107CA0F0">
+            <wp:extent cx="1467055" cy="1038370"/>
+            <wp:effectExtent l="0" t="0" r="0" b="9525"/>
+            <wp:docPr id="93" name="Picture 93"/>
+            <wp:cNvGraphicFramePr>
+              <a:graphicFrameLocks xmlns:a="http://schemas.openxmlformats.org/drawingml/2006/main" noChangeAspect="1"/>
+            </wp:cNvGraphicFramePr>
+            <a:graphic xmlns:a="http://schemas.openxmlformats.org/drawingml/2006/main">
+              <a:graphicData uri="http://schemas.openxmlformats.org/drawingml/2006/picture">
+                <pic:pic xmlns:pic="http://schemas.openxmlformats.org/drawingml/2006/picture">
+                  <pic:nvPicPr>
+                    <pic:cNvPr id="1" name=""/>
+                    <pic:cNvPicPr/>
+                  </pic:nvPicPr>
+                  <pic:blipFill>
+                    <a:blip r:embed="rId96"/>
+                    <a:stretch>
+                      <a:fillRect/>
+                    </a:stretch>
+                  </pic:blipFill>
+                  <pic:spPr>
+                    <a:xfrm>
+                      <a:off x="0" y="0"/>
+                      <a:ext cx="1467055" cy="1038370"/>
+                    </a:xfrm>
+                    <a:prstGeom prst="rect">
+                      <a:avLst/>
+                    </a:prstGeom>
+                  </pic:spPr>
+                </pic:pic>
+              </a:graphicData>
+            </a:graphic>
+          </wp:inline>
+        </w:drawing>
+      </w:r>
+      <w:r>
+        <w:t xml:space="preserve"> </w:t>
+      </w:r>
+      <w:r>
+        <w:drawing>
+          <wp:inline distT="0" distB="0" distL="0" distR="0" wp14:anchorId="64486CA3" wp14:editId="45098D6D">
+            <wp:extent cx="4354444" cy="4895850"/>
+            <wp:effectExtent l="0" t="0" r="8255" b="0"/>
+            <wp:docPr id="92" name="Picture 92"/>
+            <wp:cNvGraphicFramePr>
+              <a:graphicFrameLocks xmlns:a="http://schemas.openxmlformats.org/drawingml/2006/main" noChangeAspect="1"/>
+            </wp:cNvGraphicFramePr>
+            <a:graphic xmlns:a="http://schemas.openxmlformats.org/drawingml/2006/main">
+              <a:graphicData uri="http://schemas.openxmlformats.org/drawingml/2006/picture">
+                <pic:pic xmlns:pic="http://schemas.openxmlformats.org/drawingml/2006/picture">
+                  <pic:nvPicPr>
+                    <pic:cNvPr id="1" name=""/>
+                    <pic:cNvPicPr/>
+                  </pic:nvPicPr>
+                  <pic:blipFill>
+                    <a:blip r:embed="rId97"/>
+                    <a:stretch>
+                      <a:fillRect/>
+                    </a:stretch>
+                  </pic:blipFill>
+                  <pic:spPr>
+                    <a:xfrm>
+                      <a:off x="0" y="0"/>
+                      <a:ext cx="4363075" cy="4905555"/>
+                    </a:xfrm>
+                    <a:prstGeom prst="rect">
+                      <a:avLst/>
+                    </a:prstGeom>
+                  </pic:spPr>
+                </pic:pic>
+              </a:graphicData>
+            </a:graphic>
+          </wp:inline>
+        </w:drawing>
+      </w:r>
+    </w:p>
+    <w:p>
+      <w:pPr>
+        <w:pStyle w:val="Heading2"/>
+      </w:pPr>
+      <w:r>
+        <w:lastRenderedPageBreak/>
+        <w:t>design and text view</w:t>
+      </w:r>
+    </w:p>
+    <w:p>
+      <w:pPr>
+        <w:rPr>
+          <w:noProof/>
+        </w:rPr>
+      </w:pPr>
+      <w:r>
+        <w:t>By using these options you can changes among the Code view/split view/design view</w:t>
+      </w:r>
+      <w:r>
+        <w:rPr>
+          <w:noProof/>
+        </w:rPr>
+        <w:t>. These options are available on upper right side of the screen.</w:t>
+      </w:r>
+    </w:p>
+    <w:p>
+      <w:r>
+        <w:drawing>
+          <wp:inline distT="0" distB="0" distL="0" distR="0" wp14:anchorId="4D53A607" wp14:editId="52CC36A9">
+            <wp:extent cx="3086531" cy="533474"/>
+            <wp:effectExtent l="0" t="0" r="0" b="0"/>
+            <wp:docPr id="94" name="Picture 94"/>
+            <wp:cNvGraphicFramePr>
+              <a:graphicFrameLocks xmlns:a="http://schemas.openxmlformats.org/drawingml/2006/main" noChangeAspect="1"/>
+            </wp:cNvGraphicFramePr>
+            <a:graphic xmlns:a="http://schemas.openxmlformats.org/drawingml/2006/main">
+              <a:graphicData uri="http://schemas.openxmlformats.org/drawingml/2006/picture">
+                <pic:pic xmlns:pic="http://schemas.openxmlformats.org/drawingml/2006/picture">
+                  <pic:nvPicPr>
+                    <pic:cNvPr id="1" name=""/>
+                    <pic:cNvPicPr/>
+                  </pic:nvPicPr>
+                  <pic:blipFill>
+                    <a:blip r:embed="rId98"/>
+                    <a:stretch>
+                      <a:fillRect/>
+                    </a:stretch>
+                  </pic:blipFill>
+                  <pic:spPr>
+                    <a:xfrm>
+                      <a:off x="0" y="0"/>
+                      <a:ext cx="3086531" cy="533474"/>
+                    </a:xfrm>
+                    <a:prstGeom prst="rect">
+                      <a:avLst/>
+                    </a:prstGeom>
+                  </pic:spPr>
+                </pic:pic>
+              </a:graphicData>
+            </a:graphic>
+          </wp:inline>
+        </w:drawing>
+      </w:r>
+    </w:p>
+    <w:p>
+      <w:r>
+        <w:t>You can also use text view for changing design/content of your app.</w:t>
+      </w:r>
+      <w:r>
+        <w:t xml:space="preserve"> Here you can update the text of your Text View Item from “Hello World!” to something else or you can change other properties of text view.</w:t>
+      </w:r>
+    </w:p>
+    <w:p>
+      <w:r>
+        <w:drawing>
+          <wp:inline distT="0" distB="0" distL="0" distR="0" wp14:anchorId="500C67F5" wp14:editId="13522A1F">
+            <wp:extent cx="5943600" cy="2931160"/>
+            <wp:effectExtent l="0" t="0" r="0" b="2540"/>
+            <wp:docPr id="95" name="Picture 95"/>
+            <wp:cNvGraphicFramePr>
+              <a:graphicFrameLocks xmlns:a="http://schemas.openxmlformats.org/drawingml/2006/main" noChangeAspect="1"/>
+            </wp:cNvGraphicFramePr>
+            <a:graphic xmlns:a="http://schemas.openxmlformats.org/drawingml/2006/main">
+              <a:graphicData uri="http://schemas.openxmlformats.org/drawingml/2006/picture">
+                <pic:pic xmlns:pic="http://schemas.openxmlformats.org/drawingml/2006/picture">
+                  <pic:nvPicPr>
+                    <pic:cNvPr id="1" name=""/>
+                    <pic:cNvPicPr/>
+                  </pic:nvPicPr>
+                  <pic:blipFill>
+                    <a:blip r:embed="rId99"/>
+                    <a:stretch>
+                      <a:fillRect/>
+                    </a:stretch>
+                  </pic:blipFill>
+                  <pic:spPr>
+                    <a:xfrm>
+                      <a:off x="0" y="0"/>
+                      <a:ext cx="5943600" cy="2931160"/>
+                    </a:xfrm>
+                    <a:prstGeom prst="rect">
+                      <a:avLst/>
+                    </a:prstGeom>
+                  </pic:spPr>
+                </pic:pic>
+              </a:graphicData>
+            </a:graphic>
+          </wp:inline>
+        </w:drawing>
+      </w:r>
+    </w:p>
+    <w:p>
+      <w:pPr>
+        <w:pStyle w:val="Heading2"/>
+      </w:pPr>
+      <w:r>
+        <w:t>constraint layout</w:t>
+      </w:r>
+    </w:p>
+    <w:p>
+      <w:r>
+        <w:t xml:space="preserve">Here we are using constraint layout which sets the position of our item by setting its upper, lower, left and right constraints.  </w:t>
+      </w:r>
+    </w:p>
+    <w:p>
+      <w:r>
+        <w:drawing>
+          <wp:inline distT="0" distB="0" distL="0" distR="0" wp14:anchorId="2A985B46" wp14:editId="02200FEC">
+            <wp:extent cx="5809488" cy="2346629"/>
+            <wp:effectExtent l="0" t="0" r="1270" b="0"/>
+            <wp:docPr id="96" name="Picture 96"/>
+            <wp:cNvGraphicFramePr>
+              <a:graphicFrameLocks xmlns:a="http://schemas.openxmlformats.org/drawingml/2006/main" noChangeAspect="1"/>
+            </wp:cNvGraphicFramePr>
+            <a:graphic xmlns:a="http://schemas.openxmlformats.org/drawingml/2006/main">
+              <a:graphicData uri="http://schemas.openxmlformats.org/drawingml/2006/picture">
+                <pic:pic xmlns:pic="http://schemas.openxmlformats.org/drawingml/2006/picture">
+                  <pic:nvPicPr>
+                    <pic:cNvPr id="1" name=""/>
+                    <pic:cNvPicPr/>
+                  </pic:nvPicPr>
+                  <pic:blipFill>
+                    <a:blip r:embed="rId100"/>
+                    <a:stretch>
+                      <a:fillRect/>
+                    </a:stretch>
+                  </pic:blipFill>
+                  <pic:spPr>
+                    <a:xfrm>
+                      <a:off x="0" y="0"/>
+                      <a:ext cx="5866329" cy="2369589"/>
+                    </a:xfrm>
+                    <a:prstGeom prst="rect">
+                      <a:avLst/>
+                    </a:prstGeom>
+                  </pic:spPr>
+                </pic:pic>
+              </a:graphicData>
+            </a:graphic>
+          </wp:inline>
+        </w:drawing>
+      </w:r>
+    </w:p>
+    <w:p>
+      <w:pPr>
+        <w:pStyle w:val="Heading2"/>
+      </w:pPr>
+      <w:r>
+        <w:lastRenderedPageBreak/>
+        <w:t>dependensies</w:t>
+      </w:r>
+    </w:p>
+    <w:p>
+      <w:r>
+        <w:t xml:space="preserve">In </w:t>
+      </w:r>
+      <w:proofErr w:type="spellStart"/>
+      <w:r>
+        <w:rPr>
+          <w:b/>
+          <w:bCs/>
+        </w:rPr>
+        <w:t>build.gridle</w:t>
+      </w:r>
+      <w:proofErr w:type="spellEnd"/>
+      <w:r>
+        <w:t xml:space="preserve"> file you can see the dependencies which are used in our project are available. Just like dependency for our layout is given here.</w:t>
+      </w:r>
       <w:bookmarkStart w:id="0" w:name="_GoBack"/>
       <w:bookmarkEnd w:id="0"/>
     </w:p>
+    <w:p>
+      <w:r>
+        <w:drawing>
+          <wp:inline distT="0" distB="0" distL="0" distR="0" wp14:anchorId="3C3C78BC" wp14:editId="1E4408B3">
+            <wp:extent cx="5943600" cy="3797300"/>
+            <wp:effectExtent l="0" t="0" r="0" b="0"/>
+            <wp:docPr id="98" name="Picture 98"/>
+            <wp:cNvGraphicFramePr>
+              <a:graphicFrameLocks xmlns:a="http://schemas.openxmlformats.org/drawingml/2006/main" noChangeAspect="1"/>
+            </wp:cNvGraphicFramePr>
+            <a:graphic xmlns:a="http://schemas.openxmlformats.org/drawingml/2006/main">
+              <a:graphicData uri="http://schemas.openxmlformats.org/drawingml/2006/picture">
+                <pic:pic xmlns:pic="http://schemas.openxmlformats.org/drawingml/2006/picture">
+                  <pic:nvPicPr>
+                    <pic:cNvPr id="1" name=""/>
+                    <pic:cNvPicPr/>
+                  </pic:nvPicPr>
+                  <pic:blipFill>
+                    <a:blip r:embed="rId101"/>
+                    <a:stretch>
+                      <a:fillRect/>
+                    </a:stretch>
+                  </pic:blipFill>
+                  <pic:spPr>
+                    <a:xfrm>
+                      <a:off x="0" y="0"/>
+                      <a:ext cx="5943600" cy="3797300"/>
+                    </a:xfrm>
+                    <a:prstGeom prst="rect">
+                      <a:avLst/>
+                    </a:prstGeom>
+                  </pic:spPr>
+                </pic:pic>
+              </a:graphicData>
+            </a:graphic>
+          </wp:inline>
+        </w:drawing>
+      </w:r>
+    </w:p>
+    <w:p/>
+    <w:p/>
+    <w:p/>
+    <w:p/>
     <w:sectPr>
-      <w:headerReference w:type="default" r:id="rId61"/>
-      <w:footerReference w:type="default" r:id="rId62"/>
+      <w:headerReference w:type="default" r:id="rId102"/>
+      <w:footerReference w:type="default" r:id="rId103"/>
       <w:pgSz w:w="12240" w:h="15840"/>
       <w:pgMar w:top="1440" w:right="1440" w:bottom="1440" w:left="1440" w:header="720" w:footer="720" w:gutter="0"/>
       <w:pgBorders w:offsetFrom="page">
@@ -5480,7 +8202,7 @@
           <w:rPr>
             <w:noProof/>
           </w:rPr>
-          <w:t>25</w:t>
+          <w:t>45</w:t>
         </w:r>
         <w:r>
           <w:rPr>
@@ -5539,7 +8261,6 @@
         <w:docPartUnique/>
       </w:docPartObj>
     </w:sdtPr>
-    <w:sdtEndPr/>
     <w:sdtContent>
       <w:p>
         <w:pPr>
@@ -5703,9 +8424,9 @@
     </w:lvl>
   </w:abstractNum>
   <w:abstractNum w:abstractNumId="1" w15:restartNumberingAfterBreak="0">
-    <w:nsid w:val="3D6C0FC3"/>
+    <w:nsid w:val="12172300"/>
     <w:multiLevelType w:val="hybridMultilevel"/>
-    <w:tmpl w:val="71EAABF4"/>
+    <w:tmpl w:val="EF400D26"/>
     <w:lvl w:ilvl="0" w:tplc="04090001">
       <w:start w:val="1"/>
       <w:numFmt w:val="bullet"/>
@@ -5816,95 +8537,9 @@
     </w:lvl>
   </w:abstractNum>
   <w:abstractNum w:abstractNumId="2" w15:restartNumberingAfterBreak="0">
-    <w:nsid w:val="4AF902D6"/>
+    <w:nsid w:val="3D6C0FC3"/>
     <w:multiLevelType w:val="hybridMultilevel"/>
-    <w:tmpl w:val="08C6E648"/>
-    <w:lvl w:ilvl="0" w:tplc="0409000F">
-      <w:start w:val="1"/>
-      <w:numFmt w:val="decimal"/>
-      <w:lvlText w:val="%1."/>
-      <w:lvlJc w:val="left"/>
-      <w:pPr>
-        <w:ind w:left="720" w:hanging="360"/>
-      </w:pPr>
-    </w:lvl>
-    <w:lvl w:ilvl="1" w:tplc="04090019" w:tentative="1">
-      <w:start w:val="1"/>
-      <w:numFmt w:val="lowerLetter"/>
-      <w:lvlText w:val="%2."/>
-      <w:lvlJc w:val="left"/>
-      <w:pPr>
-        <w:ind w:left="1440" w:hanging="360"/>
-      </w:pPr>
-    </w:lvl>
-    <w:lvl w:ilvl="2" w:tplc="0409001B" w:tentative="1">
-      <w:start w:val="1"/>
-      <w:numFmt w:val="lowerRoman"/>
-      <w:lvlText w:val="%3."/>
-      <w:lvlJc w:val="right"/>
-      <w:pPr>
-        <w:ind w:left="2160" w:hanging="180"/>
-      </w:pPr>
-    </w:lvl>
-    <w:lvl w:ilvl="3" w:tplc="0409000F" w:tentative="1">
-      <w:start w:val="1"/>
-      <w:numFmt w:val="decimal"/>
-      <w:lvlText w:val="%4."/>
-      <w:lvlJc w:val="left"/>
-      <w:pPr>
-        <w:ind w:left="2880" w:hanging="360"/>
-      </w:pPr>
-    </w:lvl>
-    <w:lvl w:ilvl="4" w:tplc="04090019" w:tentative="1">
-      <w:start w:val="1"/>
-      <w:numFmt w:val="lowerLetter"/>
-      <w:lvlText w:val="%5."/>
-      <w:lvlJc w:val="left"/>
-      <w:pPr>
-        <w:ind w:left="3600" w:hanging="360"/>
-      </w:pPr>
-    </w:lvl>
-    <w:lvl w:ilvl="5" w:tplc="0409001B" w:tentative="1">
-      <w:start w:val="1"/>
-      <w:numFmt w:val="lowerRoman"/>
-      <w:lvlText w:val="%6."/>
-      <w:lvlJc w:val="right"/>
-      <w:pPr>
-        <w:ind w:left="4320" w:hanging="180"/>
-      </w:pPr>
-    </w:lvl>
-    <w:lvl w:ilvl="6" w:tplc="0409000F" w:tentative="1">
-      <w:start w:val="1"/>
-      <w:numFmt w:val="decimal"/>
-      <w:lvlText w:val="%7."/>
-      <w:lvlJc w:val="left"/>
-      <w:pPr>
-        <w:ind w:left="5040" w:hanging="360"/>
-      </w:pPr>
-    </w:lvl>
-    <w:lvl w:ilvl="7" w:tplc="04090019" w:tentative="1">
-      <w:start w:val="1"/>
-      <w:numFmt w:val="lowerLetter"/>
-      <w:lvlText w:val="%8."/>
-      <w:lvlJc w:val="left"/>
-      <w:pPr>
-        <w:ind w:left="5760" w:hanging="360"/>
-      </w:pPr>
-    </w:lvl>
-    <w:lvl w:ilvl="8" w:tplc="0409001B" w:tentative="1">
-      <w:start w:val="1"/>
-      <w:numFmt w:val="lowerRoman"/>
-      <w:lvlText w:val="%9."/>
-      <w:lvlJc w:val="right"/>
-      <w:pPr>
-        <w:ind w:left="6480" w:hanging="180"/>
-      </w:pPr>
-    </w:lvl>
-  </w:abstractNum>
-  <w:abstractNum w:abstractNumId="3" w15:restartNumberingAfterBreak="0">
-    <w:nsid w:val="4CBB597A"/>
-    <w:multiLevelType w:val="hybridMultilevel"/>
-    <w:tmpl w:val="C93A65F4"/>
+    <w:tmpl w:val="71EAABF4"/>
     <w:lvl w:ilvl="0" w:tplc="04090001">
       <w:start w:val="1"/>
       <w:numFmt w:val="bullet"/>
@@ -6014,7 +8649,295 @@
       </w:rPr>
     </w:lvl>
   </w:abstractNum>
+  <w:abstractNum w:abstractNumId="3" w15:restartNumberingAfterBreak="0">
+    <w:nsid w:val="4AF902D6"/>
+    <w:multiLevelType w:val="hybridMultilevel"/>
+    <w:tmpl w:val="08C6E648"/>
+    <w:lvl w:ilvl="0" w:tplc="0409000F">
+      <w:start w:val="1"/>
+      <w:numFmt w:val="decimal"/>
+      <w:lvlText w:val="%1."/>
+      <w:lvlJc w:val="left"/>
+      <w:pPr>
+        <w:ind w:left="720" w:hanging="360"/>
+      </w:pPr>
+    </w:lvl>
+    <w:lvl w:ilvl="1" w:tplc="04090019" w:tentative="1">
+      <w:start w:val="1"/>
+      <w:numFmt w:val="lowerLetter"/>
+      <w:lvlText w:val="%2."/>
+      <w:lvlJc w:val="left"/>
+      <w:pPr>
+        <w:ind w:left="1440" w:hanging="360"/>
+      </w:pPr>
+    </w:lvl>
+    <w:lvl w:ilvl="2" w:tplc="0409001B" w:tentative="1">
+      <w:start w:val="1"/>
+      <w:numFmt w:val="lowerRoman"/>
+      <w:lvlText w:val="%3."/>
+      <w:lvlJc w:val="right"/>
+      <w:pPr>
+        <w:ind w:left="2160" w:hanging="180"/>
+      </w:pPr>
+    </w:lvl>
+    <w:lvl w:ilvl="3" w:tplc="0409000F" w:tentative="1">
+      <w:start w:val="1"/>
+      <w:numFmt w:val="decimal"/>
+      <w:lvlText w:val="%4."/>
+      <w:lvlJc w:val="left"/>
+      <w:pPr>
+        <w:ind w:left="2880" w:hanging="360"/>
+      </w:pPr>
+    </w:lvl>
+    <w:lvl w:ilvl="4" w:tplc="04090019" w:tentative="1">
+      <w:start w:val="1"/>
+      <w:numFmt w:val="lowerLetter"/>
+      <w:lvlText w:val="%5."/>
+      <w:lvlJc w:val="left"/>
+      <w:pPr>
+        <w:ind w:left="3600" w:hanging="360"/>
+      </w:pPr>
+    </w:lvl>
+    <w:lvl w:ilvl="5" w:tplc="0409001B" w:tentative="1">
+      <w:start w:val="1"/>
+      <w:numFmt w:val="lowerRoman"/>
+      <w:lvlText w:val="%6."/>
+      <w:lvlJc w:val="right"/>
+      <w:pPr>
+        <w:ind w:left="4320" w:hanging="180"/>
+      </w:pPr>
+    </w:lvl>
+    <w:lvl w:ilvl="6" w:tplc="0409000F" w:tentative="1">
+      <w:start w:val="1"/>
+      <w:numFmt w:val="decimal"/>
+      <w:lvlText w:val="%7."/>
+      <w:lvlJc w:val="left"/>
+      <w:pPr>
+        <w:ind w:left="5040" w:hanging="360"/>
+      </w:pPr>
+    </w:lvl>
+    <w:lvl w:ilvl="7" w:tplc="04090019" w:tentative="1">
+      <w:start w:val="1"/>
+      <w:numFmt w:val="lowerLetter"/>
+      <w:lvlText w:val="%8."/>
+      <w:lvlJc w:val="left"/>
+      <w:pPr>
+        <w:ind w:left="5760" w:hanging="360"/>
+      </w:pPr>
+    </w:lvl>
+    <w:lvl w:ilvl="8" w:tplc="0409001B" w:tentative="1">
+      <w:start w:val="1"/>
+      <w:numFmt w:val="lowerRoman"/>
+      <w:lvlText w:val="%9."/>
+      <w:lvlJc w:val="right"/>
+      <w:pPr>
+        <w:ind w:left="6480" w:hanging="180"/>
+      </w:pPr>
+    </w:lvl>
+  </w:abstractNum>
   <w:abstractNum w:abstractNumId="4" w15:restartNumberingAfterBreak="0">
+    <w:nsid w:val="4CBB597A"/>
+    <w:multiLevelType w:val="hybridMultilevel"/>
+    <w:tmpl w:val="C93A65F4"/>
+    <w:lvl w:ilvl="0" w:tplc="04090001">
+      <w:start w:val="1"/>
+      <w:numFmt w:val="bullet"/>
+      <w:lvlText w:val=""/>
+      <w:lvlJc w:val="left"/>
+      <w:pPr>
+        <w:ind w:left="720" w:hanging="360"/>
+      </w:pPr>
+      <w:rPr>
+        <w:rFonts w:ascii="Symbol" w:hAnsi="Symbol" w:hint="default"/>
+      </w:rPr>
+    </w:lvl>
+    <w:lvl w:ilvl="1" w:tplc="04090003" w:tentative="1">
+      <w:start w:val="1"/>
+      <w:numFmt w:val="bullet"/>
+      <w:lvlText w:val="o"/>
+      <w:lvlJc w:val="left"/>
+      <w:pPr>
+        <w:ind w:left="1440" w:hanging="360"/>
+      </w:pPr>
+      <w:rPr>
+        <w:rFonts w:ascii="Courier New" w:hAnsi="Courier New" w:cs="Courier New" w:hint="default"/>
+      </w:rPr>
+    </w:lvl>
+    <w:lvl w:ilvl="2" w:tplc="04090005" w:tentative="1">
+      <w:start w:val="1"/>
+      <w:numFmt w:val="bullet"/>
+      <w:lvlText w:val=""/>
+      <w:lvlJc w:val="left"/>
+      <w:pPr>
+        <w:ind w:left="2160" w:hanging="360"/>
+      </w:pPr>
+      <w:rPr>
+        <w:rFonts w:ascii="Wingdings" w:hAnsi="Wingdings" w:hint="default"/>
+      </w:rPr>
+    </w:lvl>
+    <w:lvl w:ilvl="3" w:tplc="04090001" w:tentative="1">
+      <w:start w:val="1"/>
+      <w:numFmt w:val="bullet"/>
+      <w:lvlText w:val=""/>
+      <w:lvlJc w:val="left"/>
+      <w:pPr>
+        <w:ind w:left="2880" w:hanging="360"/>
+      </w:pPr>
+      <w:rPr>
+        <w:rFonts w:ascii="Symbol" w:hAnsi="Symbol" w:hint="default"/>
+      </w:rPr>
+    </w:lvl>
+    <w:lvl w:ilvl="4" w:tplc="04090003" w:tentative="1">
+      <w:start w:val="1"/>
+      <w:numFmt w:val="bullet"/>
+      <w:lvlText w:val="o"/>
+      <w:lvlJc w:val="left"/>
+      <w:pPr>
+        <w:ind w:left="3600" w:hanging="360"/>
+      </w:pPr>
+      <w:rPr>
+        <w:rFonts w:ascii="Courier New" w:hAnsi="Courier New" w:cs="Courier New" w:hint="default"/>
+      </w:rPr>
+    </w:lvl>
+    <w:lvl w:ilvl="5" w:tplc="04090005" w:tentative="1">
+      <w:start w:val="1"/>
+      <w:numFmt w:val="bullet"/>
+      <w:lvlText w:val=""/>
+      <w:lvlJc w:val="left"/>
+      <w:pPr>
+        <w:ind w:left="4320" w:hanging="360"/>
+      </w:pPr>
+      <w:rPr>
+        <w:rFonts w:ascii="Wingdings" w:hAnsi="Wingdings" w:hint="default"/>
+      </w:rPr>
+    </w:lvl>
+    <w:lvl w:ilvl="6" w:tplc="04090001" w:tentative="1">
+      <w:start w:val="1"/>
+      <w:numFmt w:val="bullet"/>
+      <w:lvlText w:val=""/>
+      <w:lvlJc w:val="left"/>
+      <w:pPr>
+        <w:ind w:left="5040" w:hanging="360"/>
+      </w:pPr>
+      <w:rPr>
+        <w:rFonts w:ascii="Symbol" w:hAnsi="Symbol" w:hint="default"/>
+      </w:rPr>
+    </w:lvl>
+    <w:lvl w:ilvl="7" w:tplc="04090003" w:tentative="1">
+      <w:start w:val="1"/>
+      <w:numFmt w:val="bullet"/>
+      <w:lvlText w:val="o"/>
+      <w:lvlJc w:val="left"/>
+      <w:pPr>
+        <w:ind w:left="5760" w:hanging="360"/>
+      </w:pPr>
+      <w:rPr>
+        <w:rFonts w:ascii="Courier New" w:hAnsi="Courier New" w:cs="Courier New" w:hint="default"/>
+      </w:rPr>
+    </w:lvl>
+    <w:lvl w:ilvl="8" w:tplc="04090005" w:tentative="1">
+      <w:start w:val="1"/>
+      <w:numFmt w:val="bullet"/>
+      <w:lvlText w:val=""/>
+      <w:lvlJc w:val="left"/>
+      <w:pPr>
+        <w:ind w:left="6480" w:hanging="360"/>
+      </w:pPr>
+      <w:rPr>
+        <w:rFonts w:ascii="Wingdings" w:hAnsi="Wingdings" w:hint="default"/>
+      </w:rPr>
+    </w:lvl>
+  </w:abstractNum>
+  <w:abstractNum w:abstractNumId="5" w15:restartNumberingAfterBreak="0">
+    <w:nsid w:val="69F93BA1"/>
+    <w:multiLevelType w:val="hybridMultilevel"/>
+    <w:tmpl w:val="AB7AF5AA"/>
+    <w:lvl w:ilvl="0" w:tplc="0409000F">
+      <w:start w:val="1"/>
+      <w:numFmt w:val="decimal"/>
+      <w:lvlText w:val="%1."/>
+      <w:lvlJc w:val="left"/>
+      <w:pPr>
+        <w:ind w:left="720" w:hanging="360"/>
+      </w:pPr>
+      <w:rPr>
+        <w:rFonts w:hint="default"/>
+      </w:rPr>
+    </w:lvl>
+    <w:lvl w:ilvl="1" w:tplc="04090019" w:tentative="1">
+      <w:start w:val="1"/>
+      <w:numFmt w:val="lowerLetter"/>
+      <w:lvlText w:val="%2."/>
+      <w:lvlJc w:val="left"/>
+      <w:pPr>
+        <w:ind w:left="1440" w:hanging="360"/>
+      </w:pPr>
+    </w:lvl>
+    <w:lvl w:ilvl="2" w:tplc="0409001B" w:tentative="1">
+      <w:start w:val="1"/>
+      <w:numFmt w:val="lowerRoman"/>
+      <w:lvlText w:val="%3."/>
+      <w:lvlJc w:val="right"/>
+      <w:pPr>
+        <w:ind w:left="2160" w:hanging="180"/>
+      </w:pPr>
+    </w:lvl>
+    <w:lvl w:ilvl="3" w:tplc="0409000F" w:tentative="1">
+      <w:start w:val="1"/>
+      <w:numFmt w:val="decimal"/>
+      <w:lvlText w:val="%4."/>
+      <w:lvlJc w:val="left"/>
+      <w:pPr>
+        <w:ind w:left="2880" w:hanging="360"/>
+      </w:pPr>
+    </w:lvl>
+    <w:lvl w:ilvl="4" w:tplc="04090019" w:tentative="1">
+      <w:start w:val="1"/>
+      <w:numFmt w:val="lowerLetter"/>
+      <w:lvlText w:val="%5."/>
+      <w:lvlJc w:val="left"/>
+      <w:pPr>
+        <w:ind w:left="3600" w:hanging="360"/>
+      </w:pPr>
+    </w:lvl>
+    <w:lvl w:ilvl="5" w:tplc="0409001B" w:tentative="1">
+      <w:start w:val="1"/>
+      <w:numFmt w:val="lowerRoman"/>
+      <w:lvlText w:val="%6."/>
+      <w:lvlJc w:val="right"/>
+      <w:pPr>
+        <w:ind w:left="4320" w:hanging="180"/>
+      </w:pPr>
+    </w:lvl>
+    <w:lvl w:ilvl="6" w:tplc="0409000F" w:tentative="1">
+      <w:start w:val="1"/>
+      <w:numFmt w:val="decimal"/>
+      <w:lvlText w:val="%7."/>
+      <w:lvlJc w:val="left"/>
+      <w:pPr>
+        <w:ind w:left="5040" w:hanging="360"/>
+      </w:pPr>
+    </w:lvl>
+    <w:lvl w:ilvl="7" w:tplc="04090019" w:tentative="1">
+      <w:start w:val="1"/>
+      <w:numFmt w:val="lowerLetter"/>
+      <w:lvlText w:val="%8."/>
+      <w:lvlJc w:val="left"/>
+      <w:pPr>
+        <w:ind w:left="5760" w:hanging="360"/>
+      </w:pPr>
+    </w:lvl>
+    <w:lvl w:ilvl="8" w:tplc="0409001B" w:tentative="1">
+      <w:start w:val="1"/>
+      <w:numFmt w:val="lowerRoman"/>
+      <w:lvlText w:val="%9."/>
+      <w:lvlJc w:val="right"/>
+      <w:pPr>
+        <w:ind w:left="6480" w:hanging="180"/>
+      </w:pPr>
+    </w:lvl>
+  </w:abstractNum>
+  <w:abstractNum w:abstractNumId="6" w15:restartNumberingAfterBreak="0">
     <w:nsid w:val="6E5E4D34"/>
     <w:multiLevelType w:val="hybridMultilevel"/>
     <w:tmpl w:val="F82A26CA"/>
@@ -6100,20 +9023,326 @@
       </w:pPr>
     </w:lvl>
   </w:abstractNum>
+  <w:abstractNum w:abstractNumId="7" w15:restartNumberingAfterBreak="0">
+    <w:nsid w:val="6F6304A0"/>
+    <w:multiLevelType w:val="hybridMultilevel"/>
+    <w:tmpl w:val="510A47B8"/>
+    <w:lvl w:ilvl="0" w:tplc="0409000F">
+      <w:start w:val="1"/>
+      <w:numFmt w:val="decimal"/>
+      <w:lvlText w:val="%1."/>
+      <w:lvlJc w:val="left"/>
+      <w:pPr>
+        <w:ind w:left="720" w:hanging="360"/>
+      </w:pPr>
+      <w:rPr>
+        <w:rFonts w:hint="default"/>
+      </w:rPr>
+    </w:lvl>
+    <w:lvl w:ilvl="1" w:tplc="04090019" w:tentative="1">
+      <w:start w:val="1"/>
+      <w:numFmt w:val="lowerLetter"/>
+      <w:lvlText w:val="%2."/>
+      <w:lvlJc w:val="left"/>
+      <w:pPr>
+        <w:ind w:left="1440" w:hanging="360"/>
+      </w:pPr>
+    </w:lvl>
+    <w:lvl w:ilvl="2" w:tplc="0409001B" w:tentative="1">
+      <w:start w:val="1"/>
+      <w:numFmt w:val="lowerRoman"/>
+      <w:lvlText w:val="%3."/>
+      <w:lvlJc w:val="right"/>
+      <w:pPr>
+        <w:ind w:left="2160" w:hanging="180"/>
+      </w:pPr>
+    </w:lvl>
+    <w:lvl w:ilvl="3" w:tplc="0409000F" w:tentative="1">
+      <w:start w:val="1"/>
+      <w:numFmt w:val="decimal"/>
+      <w:lvlText w:val="%4."/>
+      <w:lvlJc w:val="left"/>
+      <w:pPr>
+        <w:ind w:left="2880" w:hanging="360"/>
+      </w:pPr>
+    </w:lvl>
+    <w:lvl w:ilvl="4" w:tplc="04090019" w:tentative="1">
+      <w:start w:val="1"/>
+      <w:numFmt w:val="lowerLetter"/>
+      <w:lvlText w:val="%5."/>
+      <w:lvlJc w:val="left"/>
+      <w:pPr>
+        <w:ind w:left="3600" w:hanging="360"/>
+      </w:pPr>
+    </w:lvl>
+    <w:lvl w:ilvl="5" w:tplc="0409001B" w:tentative="1">
+      <w:start w:val="1"/>
+      <w:numFmt w:val="lowerRoman"/>
+      <w:lvlText w:val="%6."/>
+      <w:lvlJc w:val="right"/>
+      <w:pPr>
+        <w:ind w:left="4320" w:hanging="180"/>
+      </w:pPr>
+    </w:lvl>
+    <w:lvl w:ilvl="6" w:tplc="0409000F" w:tentative="1">
+      <w:start w:val="1"/>
+      <w:numFmt w:val="decimal"/>
+      <w:lvlText w:val="%7."/>
+      <w:lvlJc w:val="left"/>
+      <w:pPr>
+        <w:ind w:left="5040" w:hanging="360"/>
+      </w:pPr>
+    </w:lvl>
+    <w:lvl w:ilvl="7" w:tplc="04090019" w:tentative="1">
+      <w:start w:val="1"/>
+      <w:numFmt w:val="lowerLetter"/>
+      <w:lvlText w:val="%8."/>
+      <w:lvlJc w:val="left"/>
+      <w:pPr>
+        <w:ind w:left="5760" w:hanging="360"/>
+      </w:pPr>
+    </w:lvl>
+    <w:lvl w:ilvl="8" w:tplc="0409001B" w:tentative="1">
+      <w:start w:val="1"/>
+      <w:numFmt w:val="lowerRoman"/>
+      <w:lvlText w:val="%9."/>
+      <w:lvlJc w:val="right"/>
+      <w:pPr>
+        <w:ind w:left="6480" w:hanging="180"/>
+      </w:pPr>
+    </w:lvl>
+  </w:abstractNum>
+  <w:abstractNum w:abstractNumId="8" w15:restartNumberingAfterBreak="0">
+    <w:nsid w:val="76491B55"/>
+    <w:multiLevelType w:val="hybridMultilevel"/>
+    <w:tmpl w:val="9036D0D2"/>
+    <w:lvl w:ilvl="0" w:tplc="04090001">
+      <w:start w:val="1"/>
+      <w:numFmt w:val="bullet"/>
+      <w:lvlText w:val=""/>
+      <w:lvlJc w:val="left"/>
+      <w:pPr>
+        <w:ind w:left="720" w:hanging="360"/>
+      </w:pPr>
+      <w:rPr>
+        <w:rFonts w:ascii="Symbol" w:hAnsi="Symbol" w:hint="default"/>
+      </w:rPr>
+    </w:lvl>
+    <w:lvl w:ilvl="1" w:tplc="04090003" w:tentative="1">
+      <w:start w:val="1"/>
+      <w:numFmt w:val="bullet"/>
+      <w:lvlText w:val="o"/>
+      <w:lvlJc w:val="left"/>
+      <w:pPr>
+        <w:ind w:left="1440" w:hanging="360"/>
+      </w:pPr>
+      <w:rPr>
+        <w:rFonts w:ascii="Courier New" w:hAnsi="Courier New" w:cs="Courier New" w:hint="default"/>
+      </w:rPr>
+    </w:lvl>
+    <w:lvl w:ilvl="2" w:tplc="04090005" w:tentative="1">
+      <w:start w:val="1"/>
+      <w:numFmt w:val="bullet"/>
+      <w:lvlText w:val=""/>
+      <w:lvlJc w:val="left"/>
+      <w:pPr>
+        <w:ind w:left="2160" w:hanging="360"/>
+      </w:pPr>
+      <w:rPr>
+        <w:rFonts w:ascii="Wingdings" w:hAnsi="Wingdings" w:hint="default"/>
+      </w:rPr>
+    </w:lvl>
+    <w:lvl w:ilvl="3" w:tplc="04090001" w:tentative="1">
+      <w:start w:val="1"/>
+      <w:numFmt w:val="bullet"/>
+      <w:lvlText w:val=""/>
+      <w:lvlJc w:val="left"/>
+      <w:pPr>
+        <w:ind w:left="2880" w:hanging="360"/>
+      </w:pPr>
+      <w:rPr>
+        <w:rFonts w:ascii="Symbol" w:hAnsi="Symbol" w:hint="default"/>
+      </w:rPr>
+    </w:lvl>
+    <w:lvl w:ilvl="4" w:tplc="04090003" w:tentative="1">
+      <w:start w:val="1"/>
+      <w:numFmt w:val="bullet"/>
+      <w:lvlText w:val="o"/>
+      <w:lvlJc w:val="left"/>
+      <w:pPr>
+        <w:ind w:left="3600" w:hanging="360"/>
+      </w:pPr>
+      <w:rPr>
+        <w:rFonts w:ascii="Courier New" w:hAnsi="Courier New" w:cs="Courier New" w:hint="default"/>
+      </w:rPr>
+    </w:lvl>
+    <w:lvl w:ilvl="5" w:tplc="04090005" w:tentative="1">
+      <w:start w:val="1"/>
+      <w:numFmt w:val="bullet"/>
+      <w:lvlText w:val=""/>
+      <w:lvlJc w:val="left"/>
+      <w:pPr>
+        <w:ind w:left="4320" w:hanging="360"/>
+      </w:pPr>
+      <w:rPr>
+        <w:rFonts w:ascii="Wingdings" w:hAnsi="Wingdings" w:hint="default"/>
+      </w:rPr>
+    </w:lvl>
+    <w:lvl w:ilvl="6" w:tplc="04090001" w:tentative="1">
+      <w:start w:val="1"/>
+      <w:numFmt w:val="bullet"/>
+      <w:lvlText w:val=""/>
+      <w:lvlJc w:val="left"/>
+      <w:pPr>
+        <w:ind w:left="5040" w:hanging="360"/>
+      </w:pPr>
+      <w:rPr>
+        <w:rFonts w:ascii="Symbol" w:hAnsi="Symbol" w:hint="default"/>
+      </w:rPr>
+    </w:lvl>
+    <w:lvl w:ilvl="7" w:tplc="04090003" w:tentative="1">
+      <w:start w:val="1"/>
+      <w:numFmt w:val="bullet"/>
+      <w:lvlText w:val="o"/>
+      <w:lvlJc w:val="left"/>
+      <w:pPr>
+        <w:ind w:left="5760" w:hanging="360"/>
+      </w:pPr>
+      <w:rPr>
+        <w:rFonts w:ascii="Courier New" w:hAnsi="Courier New" w:cs="Courier New" w:hint="default"/>
+      </w:rPr>
+    </w:lvl>
+    <w:lvl w:ilvl="8" w:tplc="04090005" w:tentative="1">
+      <w:start w:val="1"/>
+      <w:numFmt w:val="bullet"/>
+      <w:lvlText w:val=""/>
+      <w:lvlJc w:val="left"/>
+      <w:pPr>
+        <w:ind w:left="6480" w:hanging="360"/>
+      </w:pPr>
+      <w:rPr>
+        <w:rFonts w:ascii="Wingdings" w:hAnsi="Wingdings" w:hint="default"/>
+      </w:rPr>
+    </w:lvl>
+  </w:abstractNum>
+  <w:abstractNum w:abstractNumId="9" w15:restartNumberingAfterBreak="0">
+    <w:nsid w:val="7EDA4B33"/>
+    <w:multiLevelType w:val="hybridMultilevel"/>
+    <w:tmpl w:val="CBAE6432"/>
+    <w:lvl w:ilvl="0" w:tplc="0409000F">
+      <w:start w:val="1"/>
+      <w:numFmt w:val="decimal"/>
+      <w:lvlText w:val="%1."/>
+      <w:lvlJc w:val="left"/>
+      <w:pPr>
+        <w:ind w:left="720" w:hanging="360"/>
+      </w:pPr>
+      <w:rPr>
+        <w:rFonts w:hint="default"/>
+      </w:rPr>
+    </w:lvl>
+    <w:lvl w:ilvl="1" w:tplc="04090019" w:tentative="1">
+      <w:start w:val="1"/>
+      <w:numFmt w:val="lowerLetter"/>
+      <w:lvlText w:val="%2."/>
+      <w:lvlJc w:val="left"/>
+      <w:pPr>
+        <w:ind w:left="1440" w:hanging="360"/>
+      </w:pPr>
+    </w:lvl>
+    <w:lvl w:ilvl="2" w:tplc="0409001B" w:tentative="1">
+      <w:start w:val="1"/>
+      <w:numFmt w:val="lowerRoman"/>
+      <w:lvlText w:val="%3."/>
+      <w:lvlJc w:val="right"/>
+      <w:pPr>
+        <w:ind w:left="2160" w:hanging="180"/>
+      </w:pPr>
+    </w:lvl>
+    <w:lvl w:ilvl="3" w:tplc="0409000F" w:tentative="1">
+      <w:start w:val="1"/>
+      <w:numFmt w:val="decimal"/>
+      <w:lvlText w:val="%4."/>
+      <w:lvlJc w:val="left"/>
+      <w:pPr>
+        <w:ind w:left="2880" w:hanging="360"/>
+      </w:pPr>
+    </w:lvl>
+    <w:lvl w:ilvl="4" w:tplc="04090019" w:tentative="1">
+      <w:start w:val="1"/>
+      <w:numFmt w:val="lowerLetter"/>
+      <w:lvlText w:val="%5."/>
+      <w:lvlJc w:val="left"/>
+      <w:pPr>
+        <w:ind w:left="3600" w:hanging="360"/>
+      </w:pPr>
+    </w:lvl>
+    <w:lvl w:ilvl="5" w:tplc="0409001B" w:tentative="1">
+      <w:start w:val="1"/>
+      <w:numFmt w:val="lowerRoman"/>
+      <w:lvlText w:val="%6."/>
+      <w:lvlJc w:val="right"/>
+      <w:pPr>
+        <w:ind w:left="4320" w:hanging="180"/>
+      </w:pPr>
+    </w:lvl>
+    <w:lvl w:ilvl="6" w:tplc="0409000F" w:tentative="1">
+      <w:start w:val="1"/>
+      <w:numFmt w:val="decimal"/>
+      <w:lvlText w:val="%7."/>
+      <w:lvlJc w:val="left"/>
+      <w:pPr>
+        <w:ind w:left="5040" w:hanging="360"/>
+      </w:pPr>
+    </w:lvl>
+    <w:lvl w:ilvl="7" w:tplc="04090019" w:tentative="1">
+      <w:start w:val="1"/>
+      <w:numFmt w:val="lowerLetter"/>
+      <w:lvlText w:val="%8."/>
+      <w:lvlJc w:val="left"/>
+      <w:pPr>
+        <w:ind w:left="5760" w:hanging="360"/>
+      </w:pPr>
+    </w:lvl>
+    <w:lvl w:ilvl="8" w:tplc="0409001B" w:tentative="1">
+      <w:start w:val="1"/>
+      <w:numFmt w:val="lowerRoman"/>
+      <w:lvlText w:val="%9."/>
+      <w:lvlJc w:val="right"/>
+      <w:pPr>
+        <w:ind w:left="6480" w:hanging="180"/>
+      </w:pPr>
+    </w:lvl>
+  </w:abstractNum>
   <w:num w:numId="1">
-    <w:abstractNumId w:val="4"/>
+    <w:abstractNumId w:val="6"/>
   </w:num>
   <w:num w:numId="2">
-    <w:abstractNumId w:val="2"/>
+    <w:abstractNumId w:val="3"/>
   </w:num>
   <w:num w:numId="3">
-    <w:abstractNumId w:val="1"/>
+    <w:abstractNumId w:val="2"/>
   </w:num>
   <w:num w:numId="4">
     <w:abstractNumId w:val="0"/>
   </w:num>
   <w:num w:numId="5">
-    <w:abstractNumId w:val="3"/>
+    <w:abstractNumId w:val="4"/>
+  </w:num>
+  <w:num w:numId="6">
+    <w:abstractNumId w:val="7"/>
+  </w:num>
+  <w:num w:numId="7">
+    <w:abstractNumId w:val="5"/>
+  </w:num>
+  <w:num w:numId="8">
+    <w:abstractNumId w:val="9"/>
+  </w:num>
+  <w:num w:numId="9">
+    <w:abstractNumId w:val="1"/>
+  </w:num>
+  <w:num w:numId="10">
+    <w:abstractNumId w:val="8"/>
   </w:num>
 </w:numbering>
 </file>
@@ -6544,7 +9773,6 @@
     <w:next w:val="Normal"/>
     <w:link w:val="Heading2Char"/>
     <w:uiPriority w:val="9"/>
-    <w:semiHidden/>
     <w:unhideWhenUsed/>
     <w:qFormat/>
     <w:rsid w:val="00031F12"/>
@@ -6912,7 +10140,6 @@
     <w:basedOn w:val="DefaultParagraphFont"/>
     <w:link w:val="Heading2"/>
     <w:uiPriority w:val="9"/>
-    <w:semiHidden/>
     <w:rsid w:val="00031F12"/>
     <w:rPr>
       <w:caps/>

</xml_diff>